<commit_message>
Changes to allow testing of main program.
</commit_message>
<xml_diff>
--- a/docs/BUG02 Debugging Log.docx
+++ b/docs/BUG02 Debugging Log.docx
@@ -15,8 +15,6 @@
         </w:rPr>
         <w:t>BUG02</w:t>
       </w:r>
-      <w:bookmarkStart w:id="0" w:name="_GoBack"/>
-      <w:bookmarkEnd w:id="0"/>
       <w:r>
         <w:rPr>
           <w:lang w:val="en-US"/>
@@ -104,6 +102,48 @@
         </w:rPr>
         <w:t>None</w:t>
       </w:r>
+    </w:p>
+    <w:p>
+      <w:pPr>
+        <w:pStyle w:val="Heading1"/>
+        <w:rPr>
+          <w:lang w:val="en-US"/>
+        </w:rPr>
+      </w:pPr>
+      <w:r>
+        <w:rPr>
+          <w:lang w:val="en-US"/>
+        </w:rPr>
+        <w:t>Changes to Base Code</w:t>
+      </w:r>
+    </w:p>
+    <w:p>
+      <w:pPr>
+        <w:rPr>
+          <w:lang w:val="en-US"/>
+        </w:rPr>
+      </w:pPr>
+      <w:r>
+        <w:rPr>
+          <w:lang w:val="en-US"/>
+        </w:rPr>
+        <w:t>I have created a substantial refactor to Program.cs on commit:</w:t>
+      </w:r>
+    </w:p>
+    <w:p>
+      <w:pPr>
+        <w:rPr>
+          <w:lang w:val="en-US"/>
+        </w:rPr>
+      </w:pPr>
+      <w:r>
+        <w:rPr>
+          <w:lang w:val="en-US"/>
+        </w:rPr>
+        <w:t>This is to separate the structure of the 100 game play, the single game play, and a single round.  This will allow us to tunnel in and test at each level where we need to.</w:t>
+      </w:r>
+      <w:bookmarkStart w:id="0" w:name="_GoBack"/>
+      <w:bookmarkEnd w:id="0"/>
     </w:p>
     <w:p>
       <w:pPr>

</xml_diff>

<commit_message>
Some naming refactoring for clarity.
</commit_message>
<xml_diff>
--- a/docs/BUG02 Debugging Log.docx
+++ b/docs/BUG02 Debugging Log.docx
@@ -61,8 +61,16 @@
         <w:rPr>
           <w:color w:val="000000"/>
         </w:rPr>
-        <w:t>Player cannot reach betting limit:</w:t>
-      </w:r>
+        <w:t>Player cannot reach betting limit</w:t>
+      </w:r>
+      <w:proofErr w:type="gramStart"/>
+      <w:r>
+        <w:rPr>
+          <w:color w:val="000000"/>
+        </w:rPr>
+        <w:t>:</w:t>
+      </w:r>
+      <w:proofErr w:type="gramEnd"/>
       <w:r>
         <w:rPr>
           <w:color w:val="000000"/>
@@ -127,26 +135,52 @@
         <w:rPr>
           <w:lang w:val="en-US"/>
         </w:rPr>
-        <w:t>I have created a substantial refactor to Program.cs on commit:</w:t>
-      </w:r>
-    </w:p>
-    <w:p>
-      <w:pPr>
-        <w:rPr>
-          <w:lang w:val="en-US"/>
-        </w:rPr>
-      </w:pPr>
-      <w:r>
-        <w:rPr>
-          <w:lang w:val="en-US"/>
-        </w:rPr>
-        <w:t>This is to separate the structure of the 100 game play, the single game play, and a single round.  This will allow us to tunnel in and test at each level where we need to.</w:t>
+        <w:t xml:space="preserve">I have created a substantial refactor to </w:t>
+      </w:r>
+      <w:proofErr w:type="spellStart"/>
+      <w:r>
+        <w:rPr>
+          <w:lang w:val="en-US"/>
+        </w:rPr>
+        <w:t>Program.cs</w:t>
+      </w:r>
+      <w:proofErr w:type="spellEnd"/>
+      <w:r>
+        <w:rPr>
+          <w:lang w:val="en-US"/>
+        </w:rPr>
+        <w:t xml:space="preserve"> on commit:</w:t>
+      </w:r>
+      <w:r>
+        <w:rPr>
+          <w:lang w:val="en-US"/>
+        </w:rPr>
+        <w:t xml:space="preserve"> </w:t>
+      </w:r>
+      <w:r>
+        <w:rPr>
+          <w:lang w:val="en-US"/>
+        </w:rPr>
+        <w:t>https://github.com/andrewtobin/ITC515_Assignment4/commit/b1a4d6cbe22dcec031d49056664359db0f8b917d</w:t>
       </w:r>
       <w:bookmarkStart w:id="0" w:name="_GoBack"/>
       <w:bookmarkEnd w:id="0"/>
     </w:p>
     <w:p>
       <w:pPr>
+        <w:rPr>
+          <w:lang w:val="en-US"/>
+        </w:rPr>
+      </w:pPr>
+      <w:r>
+        <w:rPr>
+          <w:lang w:val="en-US"/>
+        </w:rPr>
+        <w:t>This is to separate the structure of the 100 game play, the single game play, and a single round.  This will allow us to tunnel in and test at each level where we need to.</w:t>
+      </w:r>
+    </w:p>
+    <w:p>
+      <w:pPr>
         <w:pStyle w:val="Heading1"/>
         <w:rPr>
           <w:lang w:val="en-US"/>
@@ -225,7 +259,21 @@
         <w:rPr>
           <w:lang w:val="en-US"/>
         </w:rPr>
-        <w:t>Manually step through the code, the stacktrace, and the object windows to see what is being set and where the bug is occurring</w:t>
+        <w:t xml:space="preserve">Manually step through the code, the </w:t>
+      </w:r>
+      <w:proofErr w:type="spellStart"/>
+      <w:r>
+        <w:rPr>
+          <w:lang w:val="en-US"/>
+        </w:rPr>
+        <w:t>stacktrace</w:t>
+      </w:r>
+      <w:proofErr w:type="spellEnd"/>
+      <w:r>
+        <w:rPr>
+          <w:lang w:val="en-US"/>
+        </w:rPr>
+        <w:t>, and the object windows to see what is being set and where the bug is occurring</w:t>
       </w:r>
     </w:p>
     <w:p>

</xml_diff>

<commit_message>
Move player from inside PlayGame to being passed in so we can test the players balance at the close of the game.
</commit_message>
<xml_diff>
--- a/docs/BUG02 Debugging Log.docx
+++ b/docs/BUG02 Debugging Log.docx
@@ -61,16 +61,8 @@
         <w:rPr>
           <w:color w:val="000000"/>
         </w:rPr>
-        <w:t>Player cannot reach betting limit</w:t>
-      </w:r>
-      <w:proofErr w:type="gramStart"/>
-      <w:r>
-        <w:rPr>
-          <w:color w:val="000000"/>
-        </w:rPr>
-        <w:t>:</w:t>
-      </w:r>
-      <w:proofErr w:type="gramEnd"/>
+        <w:t>Player cannot reach betting limit:</w:t>
+      </w:r>
       <w:r>
         <w:rPr>
           <w:color w:val="000000"/>
@@ -122,6 +114,33 @@
         <w:rPr>
           <w:lang w:val="en-US"/>
         </w:rPr>
+        <w:t>Produce UAT Tests for each Bug</w:t>
+      </w:r>
+    </w:p>
+    <w:p>
+      <w:pPr>
+        <w:rPr>
+          <w:lang w:val="en-US"/>
+        </w:rPr>
+      </w:pPr>
+      <w:r>
+        <w:rPr>
+          <w:lang w:val="en-US"/>
+        </w:rPr>
+        <w:t>Done</w:t>
+      </w:r>
+    </w:p>
+    <w:p>
+      <w:pPr>
+        <w:pStyle w:val="Heading1"/>
+        <w:rPr>
+          <w:lang w:val="en-US"/>
+        </w:rPr>
+      </w:pPr>
+      <w:r>
+        <w:rPr>
+          <w:lang w:val="en-US"/>
+        </w:rPr>
         <w:t>Changes to Base Code</w:t>
       </w:r>
     </w:p>
@@ -135,21 +154,7 @@
         <w:rPr>
           <w:lang w:val="en-US"/>
         </w:rPr>
-        <w:t xml:space="preserve">I have created a substantial refactor to </w:t>
-      </w:r>
-      <w:proofErr w:type="spellStart"/>
-      <w:r>
-        <w:rPr>
-          <w:lang w:val="en-US"/>
-        </w:rPr>
-        <w:t>Program.cs</w:t>
-      </w:r>
-      <w:proofErr w:type="spellEnd"/>
-      <w:r>
-        <w:rPr>
-          <w:lang w:val="en-US"/>
-        </w:rPr>
-        <w:t xml:space="preserve"> on commit:</w:t>
+        <w:t>I have created a substantial refactor to Program.cs on commit:</w:t>
       </w:r>
       <w:r>
         <w:rPr>
@@ -162,25 +167,51 @@
           <w:lang w:val="en-US"/>
         </w:rPr>
         <w:t>https://github.com/andrewtobin/ITC515_Assignment4/commit/b1a4d6cbe22dcec031d49056664359db0f8b917d</w:t>
+      </w:r>
+    </w:p>
+    <w:p>
+      <w:pPr>
+        <w:rPr>
+          <w:lang w:val="en-US"/>
+        </w:rPr>
+      </w:pPr>
+      <w:r>
+        <w:rPr>
+          <w:lang w:val="en-US"/>
+        </w:rPr>
+        <w:t>This is to separate the structure of the 100 game play, the single game play, and a single round.  This will allow us to tunnel in and test at each level where we need to.</w:t>
+      </w:r>
+    </w:p>
+    <w:p>
+      <w:pPr>
+        <w:rPr>
+          <w:lang w:val="en-US"/>
+        </w:rPr>
+      </w:pPr>
+      <w:r>
+        <w:rPr>
+          <w:lang w:val="en-US"/>
+        </w:rPr>
+        <w:t>I have also renamed some parameters for the methods, and local variable names for clarity.</w:t>
+      </w:r>
+    </w:p>
+    <w:p>
+      <w:pPr>
+        <w:rPr>
+          <w:lang w:val="en-US"/>
+        </w:rPr>
+      </w:pPr>
+      <w:r>
+        <w:rPr>
+          <w:lang w:val="en-US"/>
+        </w:rPr>
+        <w:t>I have also made one more change to supply the player from the Play100Games to the PlayGame method, so we inject the player into the game and we can get his final balance for testing.</w:t>
       </w:r>
       <w:bookmarkStart w:id="0" w:name="_GoBack"/>
       <w:bookmarkEnd w:id="0"/>
     </w:p>
     <w:p>
       <w:pPr>
-        <w:rPr>
-          <w:lang w:val="en-US"/>
-        </w:rPr>
-      </w:pPr>
-      <w:r>
-        <w:rPr>
-          <w:lang w:val="en-US"/>
-        </w:rPr>
-        <w:t>This is to separate the structure of the 100 game play, the single game play, and a single round.  This will allow us to tunnel in and test at each level where we need to.</w:t>
-      </w:r>
-    </w:p>
-    <w:p>
-      <w:pPr>
         <w:pStyle w:val="Heading1"/>
         <w:rPr>
           <w:lang w:val="en-US"/>
@@ -190,21 +221,15 @@
         <w:rPr>
           <w:lang w:val="en-US"/>
         </w:rPr>
-        <w:t>Produce UAT Tests for each Bug</w:t>
-      </w:r>
-    </w:p>
-    <w:p>
-      <w:pPr>
-        <w:rPr>
-          <w:lang w:val="en-US"/>
-        </w:rPr>
-      </w:pPr>
-      <w:r>
-        <w:rPr>
-          <w:lang w:val="en-US"/>
-        </w:rPr>
-        <w:t>Done</w:t>
-      </w:r>
+        <w:t>Produce a broad Unit Test for each bug</w:t>
+      </w:r>
+    </w:p>
+    <w:p>
+      <w:pPr>
+        <w:rPr>
+          <w:lang w:val="en-US"/>
+        </w:rPr>
+      </w:pPr>
     </w:p>
     <w:p>
       <w:pPr>
@@ -217,7 +242,8 @@
         <w:rPr>
           <w:lang w:val="en-US"/>
         </w:rPr>
-        <w:t>Produce a broad Unit Test for each bug</w:t>
+        <w:lastRenderedPageBreak/>
+        <w:t>See if there are any obvious additional Tests that I can introduce to cover side-effects</w:t>
       </w:r>
     </w:p>
     <w:p>
@@ -231,7 +257,7 @@
         <w:rPr>
           <w:lang w:val="en-US"/>
         </w:rPr>
-        <w:t>See if there are any obvious additional Tests that I can introduce to cover side-effects</w:t>
+        <w:t>Run look at where the Unit Tests fail and trace that line of code and check object states at those times</w:t>
       </w:r>
     </w:p>
     <w:p>
@@ -245,35 +271,7 @@
         <w:rPr>
           <w:lang w:val="en-US"/>
         </w:rPr>
-        <w:t>Run look at where the Unit Tests fail and trace that line of code and check object states at those times</w:t>
-      </w:r>
-    </w:p>
-    <w:p>
-      <w:pPr>
-        <w:pStyle w:val="Heading1"/>
-        <w:rPr>
-          <w:lang w:val="en-US"/>
-        </w:rPr>
-      </w:pPr>
-      <w:r>
-        <w:rPr>
-          <w:lang w:val="en-US"/>
-        </w:rPr>
-        <w:t xml:space="preserve">Manually step through the code, the </w:t>
-      </w:r>
-      <w:proofErr w:type="spellStart"/>
-      <w:r>
-        <w:rPr>
-          <w:lang w:val="en-US"/>
-        </w:rPr>
-        <w:t>stacktrace</w:t>
-      </w:r>
-      <w:proofErr w:type="spellEnd"/>
-      <w:r>
-        <w:rPr>
-          <w:lang w:val="en-US"/>
-        </w:rPr>
-        <w:t>, and the object windows to see what is being set and where the bug is occurring</w:t>
+        <w:t>Manually step through the code, the stacktrace, and the object windows to see what is being set and where the bug is occurring</w:t>
       </w:r>
     </w:p>
     <w:p>

</xml_diff>

<commit_message>
Bug 02 broad unit test so we can see the failed test and bug effect.
</commit_message>
<xml_diff>
--- a/docs/BUG02 Debugging Log.docx
+++ b/docs/BUG02 Debugging Log.docx
@@ -207,29 +207,83 @@
         </w:rPr>
         <w:t>I have also made one more change to supply the player from the Play100Games to the PlayGame method, so we inject the player into the game and we can get his final balance for testing.</w:t>
       </w:r>
+    </w:p>
+    <w:p>
+      <w:pPr>
+        <w:pStyle w:val="Heading1"/>
+        <w:rPr>
+          <w:lang w:val="en-US"/>
+        </w:rPr>
+      </w:pPr>
+      <w:r>
+        <w:rPr>
+          <w:lang w:val="en-US"/>
+        </w:rPr>
+        <w:t>Produce a broad Unit Test for each bug</w:t>
+      </w:r>
+    </w:p>
+    <w:p>
+      <w:pPr>
+        <w:rPr>
+          <w:lang w:val="en-US"/>
+        </w:rPr>
+      </w:pPr>
+      <w:r>
+        <w:rPr>
+          <w:noProof/>
+          <w:lang w:eastAsia="en-AU"/>
+        </w:rPr>
+        <w:drawing>
+          <wp:inline distT="0" distB="0" distL="0" distR="0" wp14:anchorId="7DEEA3D8" wp14:editId="12BDAA8E">
+            <wp:extent cx="5731510" cy="2519045"/>
+            <wp:effectExtent l="0" t="0" r="2540" b="0"/>
+            <wp:docPr id="1" name="Picture 1"/>
+            <wp:cNvGraphicFramePr>
+              <a:graphicFrameLocks xmlns:a="http://schemas.openxmlformats.org/drawingml/2006/main" noChangeAspect="1"/>
+            </wp:cNvGraphicFramePr>
+            <a:graphic xmlns:a="http://schemas.openxmlformats.org/drawingml/2006/main">
+              <a:graphicData uri="http://schemas.openxmlformats.org/drawingml/2006/picture">
+                <pic:pic xmlns:pic="http://schemas.openxmlformats.org/drawingml/2006/picture">
+                  <pic:nvPicPr>
+                    <pic:cNvPr id="1" name=""/>
+                    <pic:cNvPicPr/>
+                  </pic:nvPicPr>
+                  <pic:blipFill>
+                    <a:blip r:embed="rId5"/>
+                    <a:stretch>
+                      <a:fillRect/>
+                    </a:stretch>
+                  </pic:blipFill>
+                  <pic:spPr>
+                    <a:xfrm>
+                      <a:off x="0" y="0"/>
+                      <a:ext cx="5731510" cy="2519045"/>
+                    </a:xfrm>
+                    <a:prstGeom prst="rect">
+                      <a:avLst/>
+                    </a:prstGeom>
+                  </pic:spPr>
+                </pic:pic>
+              </a:graphicData>
+            </a:graphic>
+          </wp:inline>
+        </w:drawing>
+      </w:r>
+    </w:p>
+    <w:p>
+      <w:pPr>
+        <w:rPr>
+          <w:lang w:val="en-US"/>
+        </w:rPr>
+      </w:pPr>
+      <w:r>
+        <w:rPr>
+          <w:lang w:val="en-US"/>
+        </w:rPr>
+        <w:t>Test has been created and we can see that it’s failing because we expect to end the game with $0 balance, but the balance ends with $5.</w:t>
+      </w:r>
       <w:bookmarkStart w:id="0" w:name="_GoBack"/>
       <w:bookmarkEnd w:id="0"/>
-    </w:p>
-    <w:p>
-      <w:pPr>
-        <w:pStyle w:val="Heading1"/>
-        <w:rPr>
-          <w:lang w:val="en-US"/>
-        </w:rPr>
-      </w:pPr>
-      <w:r>
-        <w:rPr>
-          <w:lang w:val="en-US"/>
-        </w:rPr>
-        <w:t>Produce a broad Unit Test for each bug</w:t>
-      </w:r>
-    </w:p>
-    <w:p>
-      <w:pPr>
-        <w:rPr>
-          <w:lang w:val="en-US"/>
-        </w:rPr>
-      </w:pPr>
     </w:p>
     <w:p>
       <w:pPr>

</xml_diff>

<commit_message>
Bug 02 - Found the bug
</commit_message>
<xml_diff>
--- a/docs/BUG02 Debugging Log.docx
+++ b/docs/BUG02 Debugging Log.docx
@@ -61,8 +61,16 @@
         <w:rPr>
           <w:color w:val="000000"/>
         </w:rPr>
-        <w:t>Player cannot reach betting limit:</w:t>
-      </w:r>
+        <w:t>Player cannot reach betting limit</w:t>
+      </w:r>
+      <w:proofErr w:type="gramStart"/>
+      <w:r>
+        <w:rPr>
+          <w:color w:val="000000"/>
+        </w:rPr>
+        <w:t>:</w:t>
+      </w:r>
+      <w:proofErr w:type="gramEnd"/>
       <w:r>
         <w:rPr>
           <w:color w:val="000000"/>
@@ -154,7 +162,21 @@
         <w:rPr>
           <w:lang w:val="en-US"/>
         </w:rPr>
-        <w:t>I have created a substantial refactor to Program.cs on commit:</w:t>
+        <w:t xml:space="preserve">I have created a substantial refactor to </w:t>
+      </w:r>
+      <w:proofErr w:type="spellStart"/>
+      <w:r>
+        <w:rPr>
+          <w:lang w:val="en-US"/>
+        </w:rPr>
+        <w:t>Program.cs</w:t>
+      </w:r>
+      <w:proofErr w:type="spellEnd"/>
+      <w:r>
+        <w:rPr>
+          <w:lang w:val="en-US"/>
+        </w:rPr>
+        <w:t xml:space="preserve"> on commit:</w:t>
       </w:r>
       <w:r>
         <w:rPr>
@@ -205,7 +227,35 @@
         <w:rPr>
           <w:lang w:val="en-US"/>
         </w:rPr>
-        <w:t>I have also made one more change to supply the player from the Play100Games to the PlayGame method, so we inject the player into the game and we can get his final balance for testing.</w:t>
+        <w:t xml:space="preserve">I have also made one more </w:t>
+      </w:r>
+      <w:proofErr w:type="spellStart"/>
+      <w:r>
+        <w:rPr>
+          <w:lang w:val="en-US"/>
+        </w:rPr>
+        <w:t>change</w:t>
+      </w:r>
+      <w:proofErr w:type="spellEnd"/>
+      <w:r>
+        <w:rPr>
+          <w:lang w:val="en-US"/>
+        </w:rPr>
+        <w:t xml:space="preserve"> to supply the player from the Play100Games to the </w:t>
+      </w:r>
+      <w:proofErr w:type="spellStart"/>
+      <w:r>
+        <w:rPr>
+          <w:lang w:val="en-US"/>
+        </w:rPr>
+        <w:t>PlayGame</w:t>
+      </w:r>
+      <w:proofErr w:type="spellEnd"/>
+      <w:r>
+        <w:rPr>
+          <w:lang w:val="en-US"/>
+        </w:rPr>
+        <w:t xml:space="preserve"> method, so we inject the player into the game and we can get his final balance for testing.</w:t>
       </w:r>
     </w:p>
     <w:p>
@@ -282,50 +332,1307 @@
         </w:rPr>
         <w:t>Test has been created and we can see that it’s failing because we expect to end the game with $0 balance, but the balance ends with $5.</w:t>
       </w:r>
+    </w:p>
+    <w:p>
+      <w:pPr>
+        <w:pStyle w:val="Heading1"/>
+        <w:rPr>
+          <w:lang w:val="en-US"/>
+        </w:rPr>
+      </w:pPr>
+      <w:r>
+        <w:rPr>
+          <w:lang w:val="en-US"/>
+        </w:rPr>
+        <w:lastRenderedPageBreak/>
+        <w:t>See if there are any obvious additional Tests that I can introduce to cover side-effects</w:t>
+      </w:r>
+    </w:p>
+    <w:p>
+      <w:pPr>
+        <w:rPr>
+          <w:lang w:val="en-US"/>
+        </w:rPr>
+      </w:pPr>
+      <w:r>
+        <w:rPr>
+          <w:lang w:val="en-US"/>
+        </w:rPr>
+        <w:t>None are coming to me at present – I may need to add some as I dig into code further.</w:t>
+      </w:r>
+    </w:p>
+    <w:p>
+      <w:pPr>
+        <w:pStyle w:val="Heading1"/>
+        <w:rPr>
+          <w:lang w:val="en-US"/>
+        </w:rPr>
+      </w:pPr>
+      <w:r>
+        <w:rPr>
+          <w:lang w:val="en-US"/>
+        </w:rPr>
+        <w:t>Finding the cause</w:t>
+      </w:r>
+    </w:p>
+    <w:p>
+      <w:pPr>
+        <w:pStyle w:val="Heading2"/>
+        <w:rPr>
+          <w:lang w:val="en-US"/>
+        </w:rPr>
+      </w:pPr>
+      <w:r>
+        <w:rPr>
+          <w:lang w:val="en-US"/>
+        </w:rPr>
+        <w:t>Run look at where the Unit Tests fail and trace that line of code and check object states at those times</w:t>
+      </w:r>
+    </w:p>
+    <w:p>
+      <w:pPr>
+        <w:pStyle w:val="Heading2"/>
+        <w:rPr>
+          <w:lang w:val="en-US"/>
+        </w:rPr>
+      </w:pPr>
+      <w:r>
+        <w:rPr>
+          <w:lang w:val="en-US"/>
+        </w:rPr>
+        <w:t xml:space="preserve">Manually step through the code, the </w:t>
+      </w:r>
+      <w:proofErr w:type="spellStart"/>
+      <w:r>
+        <w:rPr>
+          <w:lang w:val="en-US"/>
+        </w:rPr>
+        <w:t>stacktrace</w:t>
+      </w:r>
+      <w:proofErr w:type="spellEnd"/>
+      <w:r>
+        <w:rPr>
+          <w:lang w:val="en-US"/>
+        </w:rPr>
+        <w:t>, and the object windows to see what is being set and where the bug is occurring</w:t>
+      </w:r>
+    </w:p>
+    <w:p>
+      <w:pPr>
+        <w:rPr>
+          <w:lang w:val="en-US"/>
+        </w:rPr>
+      </w:pPr>
+    </w:p>
+    <w:p>
+      <w:pPr>
+        <w:rPr>
+          <w:lang w:val="en-US"/>
+        </w:rPr>
+      </w:pPr>
+      <w:r>
+        <w:rPr>
+          <w:lang w:val="en-US"/>
+        </w:rPr>
+        <w:t xml:space="preserve">I am using these two methods to figure it out.  As we have refactored the code I know that it will be scoped inside the </w:t>
+      </w:r>
+      <w:proofErr w:type="spellStart"/>
+      <w:r>
+        <w:rPr>
+          <w:lang w:val="en-US"/>
+        </w:rPr>
+        <w:t>PlayGame</w:t>
+      </w:r>
+      <w:proofErr w:type="spellEnd"/>
+      <w:r>
+        <w:rPr>
+          <w:lang w:val="en-US"/>
+        </w:rPr>
+        <w:t xml:space="preserve"> method, so there, inside the objects passed in, or inside the </w:t>
+      </w:r>
+      <w:proofErr w:type="spellStart"/>
+      <w:r>
+        <w:rPr>
+          <w:lang w:val="en-US"/>
+        </w:rPr>
+        <w:t>PlayRound</w:t>
+      </w:r>
+      <w:proofErr w:type="spellEnd"/>
+      <w:r>
+        <w:rPr>
+          <w:lang w:val="en-US"/>
+        </w:rPr>
+        <w:t xml:space="preserve"> or other code this method calls downwards.</w:t>
+      </w:r>
+    </w:p>
+    <w:p>
+      <w:pPr>
+        <w:rPr>
+          <w:lang w:val="en-US"/>
+        </w:rPr>
+      </w:pPr>
+      <w:r>
+        <w:rPr>
+          <w:lang w:val="en-US"/>
+        </w:rPr>
+        <w:t xml:space="preserve">The first thing that I know is that it is something that affects or reads from the balance itself – because that is where we’re detecting the bug.  We can therefore ignore specifically the dice rolling and win determination code, but we have to pay attention to how it affects the balance on win or </w:t>
+      </w:r>
+      <w:proofErr w:type="spellStart"/>
+      <w:r>
+        <w:rPr>
+          <w:lang w:val="en-US"/>
+        </w:rPr>
+        <w:t>loss</w:t>
+      </w:r>
+      <w:proofErr w:type="spellEnd"/>
+      <w:r>
+        <w:rPr>
+          <w:lang w:val="en-US"/>
+        </w:rPr>
+        <w:t>, and any checks of that figure.</w:t>
+      </w:r>
+    </w:p>
+    <w:p>
+      <w:pPr>
+        <w:rPr>
+          <w:lang w:val="en-US"/>
+        </w:rPr>
+      </w:pPr>
+      <w:r>
+        <w:rPr>
+          <w:lang w:val="en-US"/>
+        </w:rPr>
+        <w:t xml:space="preserve">If I look at the Locals values at the end of the </w:t>
+      </w:r>
+      <w:proofErr w:type="spellStart"/>
+      <w:r>
+        <w:rPr>
+          <w:lang w:val="en-US"/>
+        </w:rPr>
+        <w:t>PlayGame</w:t>
+      </w:r>
+      <w:proofErr w:type="spellEnd"/>
+      <w:r>
+        <w:rPr>
+          <w:lang w:val="en-US"/>
+        </w:rPr>
+        <w:t xml:space="preserve"> method, while debugging the test I have created I can see it definitely exits with a balance of 5, beyond the test results confirming.</w:t>
+      </w:r>
+    </w:p>
+    <w:p>
+      <w:pPr>
+        <w:rPr>
+          <w:lang w:val="en-US"/>
+        </w:rPr>
+      </w:pPr>
+      <w:r>
+        <w:rPr>
+          <w:noProof/>
+          <w:lang w:eastAsia="en-AU"/>
+        </w:rPr>
+        <w:drawing>
+          <wp:inline distT="0" distB="0" distL="0" distR="0" wp14:anchorId="68BB217C" wp14:editId="3E2AE487">
+            <wp:extent cx="5731510" cy="3088005"/>
+            <wp:effectExtent l="0" t="0" r="2540" b="0"/>
+            <wp:docPr id="2" name="Picture 2"/>
+            <wp:cNvGraphicFramePr>
+              <a:graphicFrameLocks xmlns:a="http://schemas.openxmlformats.org/drawingml/2006/main" noChangeAspect="1"/>
+            </wp:cNvGraphicFramePr>
+            <a:graphic xmlns:a="http://schemas.openxmlformats.org/drawingml/2006/main">
+              <a:graphicData uri="http://schemas.openxmlformats.org/drawingml/2006/picture">
+                <pic:pic xmlns:pic="http://schemas.openxmlformats.org/drawingml/2006/picture">
+                  <pic:nvPicPr>
+                    <pic:cNvPr id="1" name=""/>
+                    <pic:cNvPicPr/>
+                  </pic:nvPicPr>
+                  <pic:blipFill>
+                    <a:blip r:embed="rId6"/>
+                    <a:stretch>
+                      <a:fillRect/>
+                    </a:stretch>
+                  </pic:blipFill>
+                  <pic:spPr>
+                    <a:xfrm>
+                      <a:off x="0" y="0"/>
+                      <a:ext cx="5731510" cy="3088005"/>
+                    </a:xfrm>
+                    <a:prstGeom prst="rect">
+                      <a:avLst/>
+                    </a:prstGeom>
+                  </pic:spPr>
+                </pic:pic>
+              </a:graphicData>
+            </a:graphic>
+          </wp:inline>
+        </w:drawing>
+      </w:r>
+    </w:p>
+    <w:p>
+      <w:pPr>
+        <w:rPr>
+          <w:lang w:val="en-US"/>
+        </w:rPr>
+      </w:pPr>
+      <w:r>
+        <w:rPr>
+          <w:noProof/>
+          <w:lang w:eastAsia="en-AU"/>
+        </w:rPr>
+        <w:lastRenderedPageBreak/>
+        <w:drawing>
+          <wp:inline distT="0" distB="0" distL="0" distR="0" wp14:anchorId="6241ADF3" wp14:editId="738F2ECB">
+            <wp:extent cx="4371975" cy="2981325"/>
+            <wp:effectExtent l="0" t="0" r="9525" b="9525"/>
+            <wp:docPr id="4" name="Picture 4"/>
+            <wp:cNvGraphicFramePr>
+              <a:graphicFrameLocks xmlns:a="http://schemas.openxmlformats.org/drawingml/2006/main" noChangeAspect="1"/>
+            </wp:cNvGraphicFramePr>
+            <a:graphic xmlns:a="http://schemas.openxmlformats.org/drawingml/2006/main">
+              <a:graphicData uri="http://schemas.openxmlformats.org/drawingml/2006/picture">
+                <pic:pic xmlns:pic="http://schemas.openxmlformats.org/drawingml/2006/picture">
+                  <pic:nvPicPr>
+                    <pic:cNvPr id="1" name=""/>
+                    <pic:cNvPicPr/>
+                  </pic:nvPicPr>
+                  <pic:blipFill>
+                    <a:blip r:embed="rId7"/>
+                    <a:stretch>
+                      <a:fillRect/>
+                    </a:stretch>
+                  </pic:blipFill>
+                  <pic:spPr>
+                    <a:xfrm>
+                      <a:off x="0" y="0"/>
+                      <a:ext cx="4371975" cy="2981325"/>
+                    </a:xfrm>
+                    <a:prstGeom prst="rect">
+                      <a:avLst/>
+                    </a:prstGeom>
+                  </pic:spPr>
+                </pic:pic>
+              </a:graphicData>
+            </a:graphic>
+          </wp:inline>
+        </w:drawing>
+      </w:r>
+    </w:p>
+    <w:p>
+      <w:pPr>
+        <w:rPr>
+          <w:lang w:val="en-US"/>
+        </w:rPr>
+      </w:pPr>
+      <w:r>
+        <w:rPr>
+          <w:lang w:val="en-US"/>
+        </w:rPr>
+        <w:t>We can assume here that given we’ve proved that it is consistently exiting at 5, and the bug states this as the problem, that we can set a breakpoint at the While code to set and step-through the debugging when the player’s balance is approaching 5.</w:t>
+      </w:r>
+    </w:p>
+    <w:p>
+      <w:pPr>
+        <w:rPr>
+          <w:rFonts w:ascii="Consolas" w:hAnsi="Consolas" w:cs="Consolas"/>
+          <w:color w:val="000000"/>
+          <w:sz w:val="19"/>
+          <w:szCs w:val="19"/>
+        </w:rPr>
+      </w:pPr>
+      <w:proofErr w:type="gramStart"/>
+      <w:r>
+        <w:rPr>
+          <w:rFonts w:ascii="Consolas" w:hAnsi="Consolas" w:cs="Consolas"/>
+          <w:color w:val="0000FF"/>
+          <w:sz w:val="19"/>
+          <w:szCs w:val="19"/>
+          <w:highlight w:val="white"/>
+        </w:rPr>
+        <w:t>while</w:t>
+      </w:r>
+      <w:proofErr w:type="gramEnd"/>
+      <w:r>
+        <w:rPr>
+          <w:rFonts w:ascii="Consolas" w:hAnsi="Consolas" w:cs="Consolas"/>
+          <w:color w:val="000000"/>
+          <w:sz w:val="19"/>
+          <w:szCs w:val="19"/>
+          <w:highlight w:val="white"/>
+        </w:rPr>
+        <w:t xml:space="preserve"> (</w:t>
+      </w:r>
+      <w:proofErr w:type="spellStart"/>
+      <w:r>
+        <w:rPr>
+          <w:rFonts w:ascii="Consolas" w:hAnsi="Consolas" w:cs="Consolas"/>
+          <w:color w:val="000000"/>
+          <w:sz w:val="19"/>
+          <w:szCs w:val="19"/>
+          <w:highlight w:val="white"/>
+        </w:rPr>
+        <w:t>player.balanceExceedsLimitBy</w:t>
+      </w:r>
+      <w:proofErr w:type="spellEnd"/>
+      <w:r>
+        <w:rPr>
+          <w:rFonts w:ascii="Consolas" w:hAnsi="Consolas" w:cs="Consolas"/>
+          <w:color w:val="000000"/>
+          <w:sz w:val="19"/>
+          <w:szCs w:val="19"/>
+          <w:highlight w:val="white"/>
+        </w:rPr>
+        <w:t xml:space="preserve">(bet) &amp;&amp; </w:t>
+      </w:r>
+      <w:proofErr w:type="spellStart"/>
+      <w:r>
+        <w:rPr>
+          <w:rFonts w:ascii="Consolas" w:hAnsi="Consolas" w:cs="Consolas"/>
+          <w:color w:val="000000"/>
+          <w:sz w:val="19"/>
+          <w:szCs w:val="19"/>
+          <w:highlight w:val="white"/>
+        </w:rPr>
+        <w:t>player.Balance</w:t>
+      </w:r>
+      <w:proofErr w:type="spellEnd"/>
+      <w:r>
+        <w:rPr>
+          <w:rFonts w:ascii="Consolas" w:hAnsi="Consolas" w:cs="Consolas"/>
+          <w:color w:val="000000"/>
+          <w:sz w:val="19"/>
+          <w:szCs w:val="19"/>
+          <w:highlight w:val="white"/>
+        </w:rPr>
+        <w:t xml:space="preserve"> &lt; 200)</w:t>
+      </w:r>
+    </w:p>
+    <w:p>
+      <w:pPr>
+        <w:rPr>
+          <w:rFonts w:ascii="Consolas" w:hAnsi="Consolas" w:cs="Consolas"/>
+          <w:color w:val="000000"/>
+          <w:sz w:val="19"/>
+          <w:szCs w:val="19"/>
+        </w:rPr>
+      </w:pPr>
+    </w:p>
+    <w:p>
+      <w:pPr>
+        <w:rPr>
+          <w:lang w:val="en-US"/>
+        </w:rPr>
+      </w:pPr>
+      <w:r>
+        <w:rPr>
+          <w:noProof/>
+          <w:lang w:eastAsia="en-AU"/>
+        </w:rPr>
+        <w:drawing>
+          <wp:inline distT="0" distB="0" distL="0" distR="0" wp14:anchorId="290BBEF5" wp14:editId="6D8064F4">
+            <wp:extent cx="5731510" cy="1751330"/>
+            <wp:effectExtent l="0" t="0" r="2540" b="1270"/>
+            <wp:docPr id="15" name="Picture 15"/>
+            <wp:cNvGraphicFramePr>
+              <a:graphicFrameLocks xmlns:a="http://schemas.openxmlformats.org/drawingml/2006/main" noChangeAspect="1"/>
+            </wp:cNvGraphicFramePr>
+            <a:graphic xmlns:a="http://schemas.openxmlformats.org/drawingml/2006/main">
+              <a:graphicData uri="http://schemas.openxmlformats.org/drawingml/2006/picture">
+                <pic:pic xmlns:pic="http://schemas.openxmlformats.org/drawingml/2006/picture">
+                  <pic:nvPicPr>
+                    <pic:cNvPr id="1" name=""/>
+                    <pic:cNvPicPr/>
+                  </pic:nvPicPr>
+                  <pic:blipFill>
+                    <a:blip r:embed="rId8"/>
+                    <a:stretch>
+                      <a:fillRect/>
+                    </a:stretch>
+                  </pic:blipFill>
+                  <pic:spPr>
+                    <a:xfrm>
+                      <a:off x="0" y="0"/>
+                      <a:ext cx="5731510" cy="1751330"/>
+                    </a:xfrm>
+                    <a:prstGeom prst="rect">
+                      <a:avLst/>
+                    </a:prstGeom>
+                  </pic:spPr>
+                </pic:pic>
+              </a:graphicData>
+            </a:graphic>
+          </wp:inline>
+        </w:drawing>
+      </w:r>
+    </w:p>
+    <w:p>
+      <w:pPr>
+        <w:rPr>
+          <w:lang w:val="en-US"/>
+        </w:rPr>
+      </w:pPr>
+    </w:p>
+    <w:p>
+      <w:pPr>
+        <w:rPr>
+          <w:lang w:val="en-US"/>
+        </w:rPr>
+      </w:pPr>
+      <w:r>
+        <w:rPr>
+          <w:lang w:val="en-US"/>
+        </w:rPr>
+        <w:t>We can see it hits the breakpoint as expected when the player’s balance hits 10:</w:t>
+      </w:r>
+    </w:p>
+    <w:p>
+      <w:pPr>
+        <w:rPr>
+          <w:lang w:val="en-US"/>
+        </w:rPr>
+      </w:pPr>
+      <w:r>
+        <w:rPr>
+          <w:noProof/>
+          <w:lang w:eastAsia="en-AU"/>
+        </w:rPr>
+        <w:lastRenderedPageBreak/>
+        <w:drawing>
+          <wp:inline distT="0" distB="0" distL="0" distR="0" wp14:anchorId="5D560E45" wp14:editId="46E02581">
+            <wp:extent cx="5731510" cy="3789680"/>
+            <wp:effectExtent l="0" t="0" r="2540" b="1270"/>
+            <wp:docPr id="16" name="Picture 16"/>
+            <wp:cNvGraphicFramePr>
+              <a:graphicFrameLocks xmlns:a="http://schemas.openxmlformats.org/drawingml/2006/main" noChangeAspect="1"/>
+            </wp:cNvGraphicFramePr>
+            <a:graphic xmlns:a="http://schemas.openxmlformats.org/drawingml/2006/main">
+              <a:graphicData uri="http://schemas.openxmlformats.org/drawingml/2006/picture">
+                <pic:pic xmlns:pic="http://schemas.openxmlformats.org/drawingml/2006/picture">
+                  <pic:nvPicPr>
+                    <pic:cNvPr id="1" name=""/>
+                    <pic:cNvPicPr/>
+                  </pic:nvPicPr>
+                  <pic:blipFill>
+                    <a:blip r:embed="rId9"/>
+                    <a:stretch>
+                      <a:fillRect/>
+                    </a:stretch>
+                  </pic:blipFill>
+                  <pic:spPr>
+                    <a:xfrm>
+                      <a:off x="0" y="0"/>
+                      <a:ext cx="5731510" cy="3789680"/>
+                    </a:xfrm>
+                    <a:prstGeom prst="rect">
+                      <a:avLst/>
+                    </a:prstGeom>
+                  </pic:spPr>
+                </pic:pic>
+              </a:graphicData>
+            </a:graphic>
+          </wp:inline>
+        </w:drawing>
+      </w:r>
+    </w:p>
+    <w:p>
+      <w:pPr>
+        <w:rPr>
+          <w:lang w:val="en-US"/>
+        </w:rPr>
+      </w:pPr>
+      <w:r>
+        <w:rPr>
+          <w:lang w:val="en-US"/>
+        </w:rPr>
+        <w:t xml:space="preserve">We then step over the </w:t>
+      </w:r>
+      <w:proofErr w:type="spellStart"/>
+      <w:r>
+        <w:rPr>
+          <w:lang w:val="en-US"/>
+        </w:rPr>
+        <w:t>PlayRound</w:t>
+      </w:r>
+      <w:proofErr w:type="spellEnd"/>
+      <w:r>
+        <w:rPr>
+          <w:lang w:val="en-US"/>
+        </w:rPr>
+        <w:t xml:space="preserve"> inside the while, continuing if we win and watching if we lose.</w:t>
+      </w:r>
+    </w:p>
+    <w:p>
+      <w:pPr>
+        <w:rPr>
+          <w:lang w:val="en-US"/>
+        </w:rPr>
+      </w:pPr>
+      <w:r>
+        <w:rPr>
+          <w:lang w:val="en-US"/>
+        </w:rPr>
+        <w:t>Immediately we lost, so it moved on to increment the turn variable.</w:t>
+      </w:r>
+    </w:p>
+    <w:p>
+      <w:pPr>
+        <w:rPr>
+          <w:lang w:val="en-US"/>
+        </w:rPr>
+      </w:pPr>
+      <w:r>
+        <w:rPr>
+          <w:noProof/>
+          <w:lang w:eastAsia="en-AU"/>
+        </w:rPr>
+        <w:drawing>
+          <wp:inline distT="0" distB="0" distL="0" distR="0" wp14:anchorId="396B5B72" wp14:editId="21884532">
+            <wp:extent cx="4686300" cy="4019550"/>
+            <wp:effectExtent l="0" t="0" r="0" b="0"/>
+            <wp:docPr id="17" name="Picture 17"/>
+            <wp:cNvGraphicFramePr>
+              <a:graphicFrameLocks xmlns:a="http://schemas.openxmlformats.org/drawingml/2006/main" noChangeAspect="1"/>
+            </wp:cNvGraphicFramePr>
+            <a:graphic xmlns:a="http://schemas.openxmlformats.org/drawingml/2006/main">
+              <a:graphicData uri="http://schemas.openxmlformats.org/drawingml/2006/picture">
+                <pic:pic xmlns:pic="http://schemas.openxmlformats.org/drawingml/2006/picture">
+                  <pic:nvPicPr>
+                    <pic:cNvPr id="1" name=""/>
+                    <pic:cNvPicPr/>
+                  </pic:nvPicPr>
+                  <pic:blipFill>
+                    <a:blip r:embed="rId10"/>
+                    <a:stretch>
+                      <a:fillRect/>
+                    </a:stretch>
+                  </pic:blipFill>
+                  <pic:spPr>
+                    <a:xfrm>
+                      <a:off x="0" y="0"/>
+                      <a:ext cx="4686300" cy="4019550"/>
+                    </a:xfrm>
+                    <a:prstGeom prst="rect">
+                      <a:avLst/>
+                    </a:prstGeom>
+                  </pic:spPr>
+                </pic:pic>
+              </a:graphicData>
+            </a:graphic>
+          </wp:inline>
+        </w:drawing>
+      </w:r>
+    </w:p>
+    <w:p>
+      <w:pPr>
+        <w:rPr>
+          <w:lang w:val="en-US"/>
+        </w:rPr>
+      </w:pPr>
+      <w:r>
+        <w:rPr>
+          <w:lang w:val="en-US"/>
+        </w:rPr>
+        <w:t>And then it has escaped the While loop.</w:t>
+      </w:r>
+    </w:p>
+    <w:p>
+      <w:pPr>
+        <w:rPr>
+          <w:lang w:val="en-US"/>
+        </w:rPr>
+      </w:pPr>
+      <w:r>
+        <w:rPr>
+          <w:noProof/>
+          <w:lang w:eastAsia="en-AU"/>
+        </w:rPr>
+        <w:lastRenderedPageBreak/>
+        <w:drawing>
+          <wp:inline distT="0" distB="0" distL="0" distR="0" wp14:anchorId="663DEDB0" wp14:editId="06271A40">
+            <wp:extent cx="4800600" cy="4905375"/>
+            <wp:effectExtent l="0" t="0" r="0" b="9525"/>
+            <wp:docPr id="18" name="Picture 18"/>
+            <wp:cNvGraphicFramePr>
+              <a:graphicFrameLocks xmlns:a="http://schemas.openxmlformats.org/drawingml/2006/main" noChangeAspect="1"/>
+            </wp:cNvGraphicFramePr>
+            <a:graphic xmlns:a="http://schemas.openxmlformats.org/drawingml/2006/main">
+              <a:graphicData uri="http://schemas.openxmlformats.org/drawingml/2006/picture">
+                <pic:pic xmlns:pic="http://schemas.openxmlformats.org/drawingml/2006/picture">
+                  <pic:nvPicPr>
+                    <pic:cNvPr id="1" name=""/>
+                    <pic:cNvPicPr/>
+                  </pic:nvPicPr>
+                  <pic:blipFill>
+                    <a:blip r:embed="rId11"/>
+                    <a:stretch>
+                      <a:fillRect/>
+                    </a:stretch>
+                  </pic:blipFill>
+                  <pic:spPr>
+                    <a:xfrm>
+                      <a:off x="0" y="0"/>
+                      <a:ext cx="4800600" cy="4905375"/>
+                    </a:xfrm>
+                    <a:prstGeom prst="rect">
+                      <a:avLst/>
+                    </a:prstGeom>
+                  </pic:spPr>
+                </pic:pic>
+              </a:graphicData>
+            </a:graphic>
+          </wp:inline>
+        </w:drawing>
+      </w:r>
+    </w:p>
+    <w:p>
+      <w:pPr>
+        <w:rPr>
+          <w:lang w:val="en-US"/>
+        </w:rPr>
+      </w:pPr>
+    </w:p>
+    <w:p>
+      <w:pPr>
+        <w:rPr>
+          <w:lang w:val="en-US"/>
+        </w:rPr>
+      </w:pPr>
+      <w:r>
+        <w:rPr>
+          <w:lang w:val="en-US"/>
+        </w:rPr>
+        <w:t xml:space="preserve">My hypothesis is: since the </w:t>
+      </w:r>
+      <w:proofErr w:type="spellStart"/>
+      <w:r>
+        <w:rPr>
+          <w:lang w:val="en-US"/>
+        </w:rPr>
+        <w:t>PlayGame</w:t>
+      </w:r>
+      <w:proofErr w:type="spellEnd"/>
+      <w:r>
+        <w:rPr>
+          <w:lang w:val="en-US"/>
+        </w:rPr>
+        <w:t xml:space="preserve"> seems to deduct the player’s balance as appropriate, and the effect here seems to be escaping the While loop prematurely, there is no “break” or “continue” statement in the “while”, so therefore it is a problem in the “While” condition.</w:t>
+      </w:r>
+    </w:p>
+    <w:p>
+      <w:pPr>
+        <w:rPr>
+          <w:rFonts w:ascii="Consolas" w:hAnsi="Consolas" w:cs="Consolas"/>
+          <w:color w:val="000000"/>
+          <w:sz w:val="19"/>
+          <w:szCs w:val="19"/>
+        </w:rPr>
+      </w:pPr>
+      <w:proofErr w:type="gramStart"/>
+      <w:r>
+        <w:rPr>
+          <w:rFonts w:ascii="Consolas" w:hAnsi="Consolas" w:cs="Consolas"/>
+          <w:color w:val="0000FF"/>
+          <w:sz w:val="19"/>
+          <w:szCs w:val="19"/>
+          <w:highlight w:val="white"/>
+        </w:rPr>
+        <w:t>while</w:t>
+      </w:r>
+      <w:proofErr w:type="gramEnd"/>
+      <w:r>
+        <w:rPr>
+          <w:rFonts w:ascii="Consolas" w:hAnsi="Consolas" w:cs="Consolas"/>
+          <w:color w:val="000000"/>
+          <w:sz w:val="19"/>
+          <w:szCs w:val="19"/>
+          <w:highlight w:val="white"/>
+        </w:rPr>
+        <w:t xml:space="preserve"> (</w:t>
+      </w:r>
+      <w:proofErr w:type="spellStart"/>
+      <w:r>
+        <w:rPr>
+          <w:rFonts w:ascii="Consolas" w:hAnsi="Consolas" w:cs="Consolas"/>
+          <w:color w:val="000000"/>
+          <w:sz w:val="19"/>
+          <w:szCs w:val="19"/>
+          <w:highlight w:val="white"/>
+        </w:rPr>
+        <w:t>player.balanceExceedsLimitBy</w:t>
+      </w:r>
+      <w:proofErr w:type="spellEnd"/>
+      <w:r>
+        <w:rPr>
+          <w:rFonts w:ascii="Consolas" w:hAnsi="Consolas" w:cs="Consolas"/>
+          <w:color w:val="000000"/>
+          <w:sz w:val="19"/>
+          <w:szCs w:val="19"/>
+          <w:highlight w:val="white"/>
+        </w:rPr>
+        <w:t xml:space="preserve">(bet) &amp;&amp; </w:t>
+      </w:r>
+      <w:proofErr w:type="spellStart"/>
+      <w:r>
+        <w:rPr>
+          <w:rFonts w:ascii="Consolas" w:hAnsi="Consolas" w:cs="Consolas"/>
+          <w:color w:val="000000"/>
+          <w:sz w:val="19"/>
+          <w:szCs w:val="19"/>
+          <w:highlight w:val="white"/>
+        </w:rPr>
+        <w:t>player.Balance</w:t>
+      </w:r>
+      <w:proofErr w:type="spellEnd"/>
+      <w:r>
+        <w:rPr>
+          <w:rFonts w:ascii="Consolas" w:hAnsi="Consolas" w:cs="Consolas"/>
+          <w:color w:val="000000"/>
+          <w:sz w:val="19"/>
+          <w:szCs w:val="19"/>
+          <w:highlight w:val="white"/>
+        </w:rPr>
+        <w:t xml:space="preserve"> &lt; 200)</w:t>
+      </w:r>
+    </w:p>
+    <w:p>
+      <w:pPr>
+        <w:rPr>
+          <w:lang w:val="en-US"/>
+        </w:rPr>
+      </w:pPr>
+      <w:r>
+        <w:rPr>
+          <w:lang w:val="en-US"/>
+        </w:rPr>
+        <w:t xml:space="preserve">The player’s balance is definitely lower than 200 in this situation, so therefore the problem exists inside the </w:t>
+      </w:r>
+      <w:proofErr w:type="spellStart"/>
+      <w:proofErr w:type="gramStart"/>
+      <w:r>
+        <w:rPr>
+          <w:lang w:val="en-US"/>
+        </w:rPr>
+        <w:t>player.balanceExceedsLimitBy</w:t>
+      </w:r>
+      <w:proofErr w:type="spellEnd"/>
+      <w:r>
+        <w:rPr>
+          <w:lang w:val="en-US"/>
+        </w:rPr>
+        <w:t>(</w:t>
+      </w:r>
+      <w:proofErr w:type="gramEnd"/>
+      <w:r>
+        <w:rPr>
+          <w:lang w:val="en-US"/>
+        </w:rPr>
+        <w:t>bet) check.</w:t>
+      </w:r>
+    </w:p>
+    <w:p>
+      <w:pPr>
+        <w:autoSpaceDE w:val="0"/>
+        <w:autoSpaceDN w:val="0"/>
+        <w:adjustRightInd w:val="0"/>
+        <w:spacing w:after="0" w:line="240" w:lineRule="auto"/>
+        <w:rPr>
+          <w:rFonts w:ascii="Consolas" w:hAnsi="Consolas" w:cs="Consolas"/>
+          <w:color w:val="000000"/>
+          <w:sz w:val="19"/>
+          <w:szCs w:val="19"/>
+          <w:highlight w:val="white"/>
+        </w:rPr>
+      </w:pPr>
+      <w:r>
+        <w:rPr>
+          <w:rFonts w:ascii="Consolas" w:hAnsi="Consolas" w:cs="Consolas"/>
+          <w:color w:val="000000"/>
+          <w:sz w:val="19"/>
+          <w:szCs w:val="19"/>
+          <w:highlight w:val="white"/>
+        </w:rPr>
+        <w:t xml:space="preserve">        </w:t>
+      </w:r>
+      <w:proofErr w:type="gramStart"/>
+      <w:r>
+        <w:rPr>
+          <w:rFonts w:ascii="Consolas" w:hAnsi="Consolas" w:cs="Consolas"/>
+          <w:color w:val="0000FF"/>
+          <w:sz w:val="19"/>
+          <w:szCs w:val="19"/>
+          <w:highlight w:val="white"/>
+        </w:rPr>
+        <w:t>public</w:t>
+      </w:r>
+      <w:proofErr w:type="gramEnd"/>
+      <w:r>
+        <w:rPr>
+          <w:rFonts w:ascii="Consolas" w:hAnsi="Consolas" w:cs="Consolas"/>
+          <w:color w:val="000000"/>
+          <w:sz w:val="19"/>
+          <w:szCs w:val="19"/>
+          <w:highlight w:val="white"/>
+        </w:rPr>
+        <w:t xml:space="preserve"> </w:t>
+      </w:r>
+      <w:r>
+        <w:rPr>
+          <w:rFonts w:ascii="Consolas" w:hAnsi="Consolas" w:cs="Consolas"/>
+          <w:color w:val="0000FF"/>
+          <w:sz w:val="19"/>
+          <w:szCs w:val="19"/>
+          <w:highlight w:val="white"/>
+        </w:rPr>
+        <w:t>bool</w:t>
+      </w:r>
+      <w:r>
+        <w:rPr>
+          <w:rFonts w:ascii="Consolas" w:hAnsi="Consolas" w:cs="Consolas"/>
+          <w:color w:val="000000"/>
+          <w:sz w:val="19"/>
+          <w:szCs w:val="19"/>
+          <w:highlight w:val="white"/>
+        </w:rPr>
+        <w:t xml:space="preserve"> </w:t>
+      </w:r>
+      <w:proofErr w:type="spellStart"/>
+      <w:r>
+        <w:rPr>
+          <w:rFonts w:ascii="Consolas" w:hAnsi="Consolas" w:cs="Consolas"/>
+          <w:color w:val="000000"/>
+          <w:sz w:val="19"/>
+          <w:szCs w:val="19"/>
+          <w:highlight w:val="white"/>
+        </w:rPr>
+        <w:t>balanceExceedsLimitBy</w:t>
+      </w:r>
+      <w:proofErr w:type="spellEnd"/>
+      <w:r>
+        <w:rPr>
+          <w:rFonts w:ascii="Consolas" w:hAnsi="Consolas" w:cs="Consolas"/>
+          <w:color w:val="000000"/>
+          <w:sz w:val="19"/>
+          <w:szCs w:val="19"/>
+          <w:highlight w:val="white"/>
+        </w:rPr>
+        <w:t>(</w:t>
+      </w:r>
+      <w:proofErr w:type="spellStart"/>
+      <w:r>
+        <w:rPr>
+          <w:rFonts w:ascii="Consolas" w:hAnsi="Consolas" w:cs="Consolas"/>
+          <w:color w:val="0000FF"/>
+          <w:sz w:val="19"/>
+          <w:szCs w:val="19"/>
+          <w:highlight w:val="white"/>
+        </w:rPr>
+        <w:t>int</w:t>
+      </w:r>
+      <w:proofErr w:type="spellEnd"/>
+      <w:r>
+        <w:rPr>
+          <w:rFonts w:ascii="Consolas" w:hAnsi="Consolas" w:cs="Consolas"/>
+          <w:color w:val="000000"/>
+          <w:sz w:val="19"/>
+          <w:szCs w:val="19"/>
+          <w:highlight w:val="white"/>
+        </w:rPr>
+        <w:t xml:space="preserve"> amount)</w:t>
+      </w:r>
+    </w:p>
+    <w:p>
+      <w:pPr>
+        <w:autoSpaceDE w:val="0"/>
+        <w:autoSpaceDN w:val="0"/>
+        <w:adjustRightInd w:val="0"/>
+        <w:spacing w:after="0" w:line="240" w:lineRule="auto"/>
+        <w:rPr>
+          <w:rFonts w:ascii="Consolas" w:hAnsi="Consolas" w:cs="Consolas"/>
+          <w:color w:val="000000"/>
+          <w:sz w:val="19"/>
+          <w:szCs w:val="19"/>
+          <w:highlight w:val="white"/>
+        </w:rPr>
+      </w:pPr>
+      <w:r>
+        <w:rPr>
+          <w:rFonts w:ascii="Consolas" w:hAnsi="Consolas" w:cs="Consolas"/>
+          <w:color w:val="000000"/>
+          <w:sz w:val="19"/>
+          <w:szCs w:val="19"/>
+          <w:highlight w:val="white"/>
+        </w:rPr>
+        <w:t xml:space="preserve">        {</w:t>
+      </w:r>
+    </w:p>
+    <w:p>
+      <w:pPr>
+        <w:autoSpaceDE w:val="0"/>
+        <w:autoSpaceDN w:val="0"/>
+        <w:adjustRightInd w:val="0"/>
+        <w:spacing w:after="0" w:line="240" w:lineRule="auto"/>
+        <w:rPr>
+          <w:rFonts w:ascii="Consolas" w:hAnsi="Consolas" w:cs="Consolas"/>
+          <w:color w:val="000000"/>
+          <w:sz w:val="19"/>
+          <w:szCs w:val="19"/>
+          <w:highlight w:val="white"/>
+        </w:rPr>
+      </w:pPr>
+      <w:r>
+        <w:rPr>
+          <w:rFonts w:ascii="Consolas" w:hAnsi="Consolas" w:cs="Consolas"/>
+          <w:color w:val="000000"/>
+          <w:sz w:val="19"/>
+          <w:szCs w:val="19"/>
+          <w:highlight w:val="white"/>
+        </w:rPr>
+        <w:t xml:space="preserve">            </w:t>
+      </w:r>
+      <w:proofErr w:type="gramStart"/>
+      <w:r>
+        <w:rPr>
+          <w:rFonts w:ascii="Consolas" w:hAnsi="Consolas" w:cs="Consolas"/>
+          <w:color w:val="0000FF"/>
+          <w:sz w:val="19"/>
+          <w:szCs w:val="19"/>
+          <w:highlight w:val="white"/>
+        </w:rPr>
+        <w:t>return</w:t>
+      </w:r>
+      <w:proofErr w:type="gramEnd"/>
+      <w:r>
+        <w:rPr>
+          <w:rFonts w:ascii="Consolas" w:hAnsi="Consolas" w:cs="Consolas"/>
+          <w:color w:val="000000"/>
+          <w:sz w:val="19"/>
+          <w:szCs w:val="19"/>
+          <w:highlight w:val="white"/>
+        </w:rPr>
+        <w:t xml:space="preserve"> (balance - amount &gt; limit);</w:t>
+      </w:r>
+    </w:p>
+    <w:p>
+      <w:pPr>
+        <w:autoSpaceDE w:val="0"/>
+        <w:autoSpaceDN w:val="0"/>
+        <w:adjustRightInd w:val="0"/>
+        <w:spacing w:after="0" w:line="240" w:lineRule="auto"/>
+        <w:rPr>
+          <w:rFonts w:ascii="Consolas" w:hAnsi="Consolas" w:cs="Consolas"/>
+          <w:color w:val="000000"/>
+          <w:sz w:val="19"/>
+          <w:szCs w:val="19"/>
+          <w:highlight w:val="white"/>
+        </w:rPr>
+      </w:pPr>
+      <w:r>
+        <w:rPr>
+          <w:rFonts w:ascii="Consolas" w:hAnsi="Consolas" w:cs="Consolas"/>
+          <w:color w:val="000000"/>
+          <w:sz w:val="19"/>
+          <w:szCs w:val="19"/>
+          <w:highlight w:val="white"/>
+        </w:rPr>
+        <w:t xml:space="preserve">        }</w:t>
+      </w:r>
+    </w:p>
+    <w:p>
+      <w:pPr>
+        <w:rPr>
+          <w:lang w:val="en-US"/>
+        </w:rPr>
+      </w:pPr>
+    </w:p>
+    <w:p>
+      <w:pPr>
+        <w:rPr>
+          <w:lang w:val="en-US"/>
+        </w:rPr>
+      </w:pPr>
+      <w:r>
+        <w:rPr>
+          <w:lang w:val="en-US"/>
+        </w:rPr>
+        <w:t xml:space="preserve">We can see that it is checking the Limit needs to be smaller than the player’s balance and the bet amount.  In this case we are betting 5, the limit is 0, and the player’s balance is 5.  If we apply this method’s logic then does (5 – 5 &gt; 0)? No, that would return false, it would need to be &gt;= to </w:t>
+      </w:r>
+      <w:r>
+        <w:rPr>
+          <w:lang w:val="en-US"/>
+        </w:rPr>
+        <w:t>provide a “true” response.</w:t>
+      </w:r>
+    </w:p>
+    <w:p>
+      <w:pPr>
+        <w:rPr>
+          <w:lang w:val="en-US"/>
+        </w:rPr>
+      </w:pPr>
+      <w:r>
+        <w:rPr>
+          <w:lang w:val="en-US"/>
+        </w:rPr>
+        <w:t>We’ll do a slight refactoring to assure ourselves this is the case and add a conditional breakpoint when the balance is 5.</w:t>
+      </w:r>
+    </w:p>
+    <w:p>
+      <w:pPr>
+        <w:rPr>
+          <w:lang w:val="en-US"/>
+        </w:rPr>
+      </w:pPr>
+      <w:r>
+        <w:rPr>
+          <w:noProof/>
+          <w:lang w:eastAsia="en-AU"/>
+        </w:rPr>
+        <w:lastRenderedPageBreak/>
+        <w:drawing>
+          <wp:inline distT="0" distB="0" distL="0" distR="0" wp14:anchorId="2A3CE165" wp14:editId="16E824B8">
+            <wp:extent cx="5276850" cy="2324100"/>
+            <wp:effectExtent l="0" t="0" r="0" b="0"/>
+            <wp:docPr id="19" name="Picture 19"/>
+            <wp:cNvGraphicFramePr>
+              <a:graphicFrameLocks xmlns:a="http://schemas.openxmlformats.org/drawingml/2006/main" noChangeAspect="1"/>
+            </wp:cNvGraphicFramePr>
+            <a:graphic xmlns:a="http://schemas.openxmlformats.org/drawingml/2006/main">
+              <a:graphicData uri="http://schemas.openxmlformats.org/drawingml/2006/picture">
+                <pic:pic xmlns:pic="http://schemas.openxmlformats.org/drawingml/2006/picture">
+                  <pic:nvPicPr>
+                    <pic:cNvPr id="1" name=""/>
+                    <pic:cNvPicPr/>
+                  </pic:nvPicPr>
+                  <pic:blipFill>
+                    <a:blip r:embed="rId12"/>
+                    <a:stretch>
+                      <a:fillRect/>
+                    </a:stretch>
+                  </pic:blipFill>
+                  <pic:spPr>
+                    <a:xfrm>
+                      <a:off x="0" y="0"/>
+                      <a:ext cx="5276850" cy="2324100"/>
+                    </a:xfrm>
+                    <a:prstGeom prst="rect">
+                      <a:avLst/>
+                    </a:prstGeom>
+                  </pic:spPr>
+                </pic:pic>
+              </a:graphicData>
+            </a:graphic>
+          </wp:inline>
+        </w:drawing>
+      </w:r>
+    </w:p>
+    <w:p>
+      <w:pPr>
+        <w:rPr>
+          <w:lang w:val="en-US"/>
+        </w:rPr>
+      </w:pPr>
+    </w:p>
+    <w:p>
+      <w:pPr>
+        <w:rPr>
+          <w:lang w:val="en-US"/>
+        </w:rPr>
+      </w:pPr>
+      <w:r>
+        <w:rPr>
+          <w:lang w:val="en-US"/>
+        </w:rPr>
+        <w:t>We can see when the balance is 5 it is definitely returning false.</w:t>
+      </w:r>
+    </w:p>
+    <w:p>
+      <w:pPr>
+        <w:rPr>
+          <w:lang w:val="en-US"/>
+        </w:rPr>
+      </w:pPr>
+      <w:r>
+        <w:rPr>
+          <w:lang w:val="en-US"/>
+        </w:rPr>
+        <w:drawing>
+          <wp:inline distT="0" distB="0" distL="0" distR="0" wp14:anchorId="064D637B" wp14:editId="04C089B4">
+            <wp:extent cx="4505954" cy="2857899"/>
+            <wp:effectExtent l="0" t="0" r="9525" b="0"/>
+            <wp:docPr id="20" name="Picture 20"/>
+            <wp:cNvGraphicFramePr>
+              <a:graphicFrameLocks xmlns:a="http://schemas.openxmlformats.org/drawingml/2006/main" noChangeAspect="1"/>
+            </wp:cNvGraphicFramePr>
+            <a:graphic xmlns:a="http://schemas.openxmlformats.org/drawingml/2006/main">
+              <a:graphicData uri="http://schemas.openxmlformats.org/drawingml/2006/picture">
+                <pic:pic xmlns:pic="http://schemas.openxmlformats.org/drawingml/2006/picture">
+                  <pic:nvPicPr>
+                    <pic:cNvPr id="1" name=""/>
+                    <pic:cNvPicPr/>
+                  </pic:nvPicPr>
+                  <pic:blipFill>
+                    <a:blip r:embed="rId13"/>
+                    <a:stretch>
+                      <a:fillRect/>
+                    </a:stretch>
+                  </pic:blipFill>
+                  <pic:spPr>
+                    <a:xfrm>
+                      <a:off x="0" y="0"/>
+                      <a:ext cx="4505954" cy="2857899"/>
+                    </a:xfrm>
+                    <a:prstGeom prst="rect">
+                      <a:avLst/>
+                    </a:prstGeom>
+                  </pic:spPr>
+                </pic:pic>
+              </a:graphicData>
+            </a:graphic>
+          </wp:inline>
+        </w:drawing>
+      </w:r>
+    </w:p>
+    <w:p>
+      <w:pPr>
+        <w:rPr>
+          <w:lang w:val="en-US"/>
+        </w:rPr>
+      </w:pPr>
+    </w:p>
+    <w:p>
+      <w:pPr>
+        <w:rPr>
+          <w:lang w:val="en-US"/>
+        </w:rPr>
+      </w:pPr>
+      <w:r>
+        <w:rPr>
+          <w:lang w:val="en-US"/>
+        </w:rPr>
+        <w:t>If we look at where this method is called from we find two places, the Program, where we expect and the Player class.</w:t>
+      </w:r>
+    </w:p>
+    <w:p>
+      <w:pPr>
+        <w:rPr>
+          <w:lang w:val="en-US"/>
+        </w:rPr>
+      </w:pPr>
+      <w:r>
+        <w:rPr>
+          <w:noProof/>
+          <w:lang w:eastAsia="en-AU"/>
+        </w:rPr>
+        <w:lastRenderedPageBreak/>
+        <w:drawing>
+          <wp:inline distT="0" distB="0" distL="0" distR="0" wp14:anchorId="799FF13B" wp14:editId="32AB92FB">
+            <wp:extent cx="5731510" cy="2653030"/>
+            <wp:effectExtent l="0" t="0" r="2540" b="0"/>
+            <wp:docPr id="21" name="Picture 21"/>
+            <wp:cNvGraphicFramePr>
+              <a:graphicFrameLocks xmlns:a="http://schemas.openxmlformats.org/drawingml/2006/main" noChangeAspect="1"/>
+            </wp:cNvGraphicFramePr>
+            <a:graphic xmlns:a="http://schemas.openxmlformats.org/drawingml/2006/main">
+              <a:graphicData uri="http://schemas.openxmlformats.org/drawingml/2006/picture">
+                <pic:pic xmlns:pic="http://schemas.openxmlformats.org/drawingml/2006/picture">
+                  <pic:nvPicPr>
+                    <pic:cNvPr id="1" name=""/>
+                    <pic:cNvPicPr/>
+                  </pic:nvPicPr>
+                  <pic:blipFill>
+                    <a:blip r:embed="rId14"/>
+                    <a:stretch>
+                      <a:fillRect/>
+                    </a:stretch>
+                  </pic:blipFill>
+                  <pic:spPr>
+                    <a:xfrm>
+                      <a:off x="0" y="0"/>
+                      <a:ext cx="5731510" cy="2653030"/>
+                    </a:xfrm>
+                    <a:prstGeom prst="rect">
+                      <a:avLst/>
+                    </a:prstGeom>
+                  </pic:spPr>
+                </pic:pic>
+              </a:graphicData>
+            </a:graphic>
+          </wp:inline>
+        </w:drawing>
+      </w:r>
+    </w:p>
+    <w:p>
+      <w:pPr>
+        <w:rPr>
+          <w:lang w:val="en-US"/>
+        </w:rPr>
+      </w:pPr>
+    </w:p>
+    <w:p>
+      <w:pPr>
+        <w:rPr>
+          <w:lang w:val="en-US"/>
+        </w:rPr>
+      </w:pPr>
+      <w:r>
+        <w:rPr>
+          <w:lang w:val="en-US"/>
+        </w:rPr>
+        <w:t>The Player reference checks that there is enough funds in the balance to deduct the bet – we can safely change this code, but we will place some checks for side-effects.</w:t>
+      </w:r>
+    </w:p>
+    <w:p>
+      <w:pPr>
+        <w:rPr>
+          <w:lang w:val="en-US"/>
+        </w:rPr>
+      </w:pPr>
+      <w:r>
+        <w:rPr>
+          <w:noProof/>
+          <w:lang w:eastAsia="en-AU"/>
+        </w:rPr>
+        <w:drawing>
+          <wp:inline distT="0" distB="0" distL="0" distR="0" wp14:anchorId="0557CCFF" wp14:editId="15720096">
+            <wp:extent cx="5731510" cy="839470"/>
+            <wp:effectExtent l="0" t="0" r="2540" b="0"/>
+            <wp:docPr id="22" name="Picture 22"/>
+            <wp:cNvGraphicFramePr>
+              <a:graphicFrameLocks xmlns:a="http://schemas.openxmlformats.org/drawingml/2006/main" noChangeAspect="1"/>
+            </wp:cNvGraphicFramePr>
+            <a:graphic xmlns:a="http://schemas.openxmlformats.org/drawingml/2006/main">
+              <a:graphicData uri="http://schemas.openxmlformats.org/drawingml/2006/picture">
+                <pic:pic xmlns:pic="http://schemas.openxmlformats.org/drawingml/2006/picture">
+                  <pic:nvPicPr>
+                    <pic:cNvPr id="1" name=""/>
+                    <pic:cNvPicPr/>
+                  </pic:nvPicPr>
+                  <pic:blipFill>
+                    <a:blip r:embed="rId15"/>
+                    <a:stretch>
+                      <a:fillRect/>
+                    </a:stretch>
+                  </pic:blipFill>
+                  <pic:spPr>
+                    <a:xfrm>
+                      <a:off x="0" y="0"/>
+                      <a:ext cx="5731510" cy="839470"/>
+                    </a:xfrm>
+                    <a:prstGeom prst="rect">
+                      <a:avLst/>
+                    </a:prstGeom>
+                  </pic:spPr>
+                </pic:pic>
+              </a:graphicData>
+            </a:graphic>
+          </wp:inline>
+        </w:drawing>
+      </w:r>
       <w:bookmarkStart w:id="0" w:name="_GoBack"/>
       <w:bookmarkEnd w:id="0"/>
-    </w:p>
-    <w:p>
-      <w:pPr>
-        <w:pStyle w:val="Heading1"/>
-        <w:rPr>
-          <w:lang w:val="en-US"/>
-        </w:rPr>
-      </w:pPr>
-      <w:r>
-        <w:rPr>
-          <w:lang w:val="en-US"/>
-        </w:rPr>
-        <w:lastRenderedPageBreak/>
-        <w:t>See if there are any obvious additional Tests that I can introduce to cover side-effects</w:t>
-      </w:r>
-    </w:p>
-    <w:p>
-      <w:pPr>
-        <w:pStyle w:val="Heading1"/>
-        <w:rPr>
-          <w:lang w:val="en-US"/>
-        </w:rPr>
-      </w:pPr>
-      <w:r>
-        <w:rPr>
-          <w:lang w:val="en-US"/>
-        </w:rPr>
-        <w:t>Run look at where the Unit Tests fail and trace that line of code and check object states at those times</w:t>
-      </w:r>
-    </w:p>
-    <w:p>
-      <w:pPr>
-        <w:pStyle w:val="Heading1"/>
-        <w:rPr>
-          <w:lang w:val="en-US"/>
-        </w:rPr>
-      </w:pPr>
-      <w:r>
-        <w:rPr>
-          <w:lang w:val="en-US"/>
-        </w:rPr>
-        <w:t>Manually step through the code, the stacktrace, and the object windows to see what is being set and where the bug is occurring</w:t>
+      <w:r>
+        <w:rPr>
+          <w:lang w:val="en-US"/>
+        </w:rPr>
+        <w:t xml:space="preserve"> </w:t>
       </w:r>
     </w:p>
     <w:p>
@@ -1033,6 +2340,28 @@
       <w:szCs w:val="32"/>
     </w:rPr>
   </w:style>
+  <w:style w:type="paragraph" w:styleId="Heading2">
+    <w:name w:val="heading 2"/>
+    <w:basedOn w:val="Normal"/>
+    <w:next w:val="Normal"/>
+    <w:link w:val="Heading2Char"/>
+    <w:uiPriority w:val="9"/>
+    <w:unhideWhenUsed/>
+    <w:qFormat/>
+    <w:rsid w:val="00974B06"/>
+    <w:pPr>
+      <w:keepNext/>
+      <w:keepLines/>
+      <w:spacing w:before="40" w:after="0"/>
+      <w:outlineLvl w:val="1"/>
+    </w:pPr>
+    <w:rPr>
+      <w:rFonts w:asciiTheme="majorHAnsi" w:eastAsiaTheme="majorEastAsia" w:hAnsiTheme="majorHAnsi" w:cstheme="majorBidi"/>
+      <w:color w:val="2E74B5" w:themeColor="accent1" w:themeShade="BF"/>
+      <w:sz w:val="26"/>
+      <w:szCs w:val="26"/>
+    </w:rPr>
+  </w:style>
   <w:style w:type="character" w:default="1" w:styleId="DefaultParagraphFont">
     <w:name w:val="Default Paragraph Font"/>
     <w:uiPriority w:val="1"/>
@@ -1117,6 +2446,19 @@
       <w:ind w:left="720"/>
       <w:contextualSpacing/>
     </w:pPr>
+  </w:style>
+  <w:style w:type="character" w:customStyle="1" w:styleId="Heading2Char">
+    <w:name w:val="Heading 2 Char"/>
+    <w:basedOn w:val="DefaultParagraphFont"/>
+    <w:link w:val="Heading2"/>
+    <w:uiPriority w:val="9"/>
+    <w:rsid w:val="00974B06"/>
+    <w:rPr>
+      <w:rFonts w:asciiTheme="majorHAnsi" w:eastAsiaTheme="majorEastAsia" w:hAnsiTheme="majorHAnsi" w:cstheme="majorBidi"/>
+      <w:color w:val="2E74B5" w:themeColor="accent1" w:themeShade="BF"/>
+      <w:sz w:val="26"/>
+      <w:szCs w:val="26"/>
+    </w:rPr>
   </w:style>
 </w:styles>
 </file>

</xml_diff>

<commit_message>
Bug 2 - Code fix.
</commit_message>
<xml_diff>
--- a/docs/BUG02 Debugging Log.docx
+++ b/docs/BUG02 Debugging Log.docx
@@ -61,16 +61,8 @@
         <w:rPr>
           <w:color w:val="000000"/>
         </w:rPr>
-        <w:t>Player cannot reach betting limit</w:t>
-      </w:r>
-      <w:proofErr w:type="gramStart"/>
-      <w:r>
-        <w:rPr>
-          <w:color w:val="000000"/>
-        </w:rPr>
-        <w:t>:</w:t>
-      </w:r>
-      <w:proofErr w:type="gramEnd"/>
+        <w:t>Player cannot reach betting limit:</w:t>
+      </w:r>
       <w:r>
         <w:rPr>
           <w:color w:val="000000"/>
@@ -162,21 +154,7 @@
         <w:rPr>
           <w:lang w:val="en-US"/>
         </w:rPr>
-        <w:t xml:space="preserve">I have created a substantial refactor to </w:t>
-      </w:r>
-      <w:proofErr w:type="spellStart"/>
-      <w:r>
-        <w:rPr>
-          <w:lang w:val="en-US"/>
-        </w:rPr>
-        <w:t>Program.cs</w:t>
-      </w:r>
-      <w:proofErr w:type="spellEnd"/>
-      <w:r>
-        <w:rPr>
-          <w:lang w:val="en-US"/>
-        </w:rPr>
-        <w:t xml:space="preserve"> on commit:</w:t>
+        <w:t>I have created a substantial refactor to Program.cs on commit:</w:t>
       </w:r>
       <w:r>
         <w:rPr>
@@ -227,35 +205,7 @@
         <w:rPr>
           <w:lang w:val="en-US"/>
         </w:rPr>
-        <w:t xml:space="preserve">I have also made one more </w:t>
-      </w:r>
-      <w:proofErr w:type="spellStart"/>
-      <w:r>
-        <w:rPr>
-          <w:lang w:val="en-US"/>
-        </w:rPr>
-        <w:t>change</w:t>
-      </w:r>
-      <w:proofErr w:type="spellEnd"/>
-      <w:r>
-        <w:rPr>
-          <w:lang w:val="en-US"/>
-        </w:rPr>
-        <w:t xml:space="preserve"> to supply the player from the Play100Games to the </w:t>
-      </w:r>
-      <w:proofErr w:type="spellStart"/>
-      <w:r>
-        <w:rPr>
-          <w:lang w:val="en-US"/>
-        </w:rPr>
-        <w:t>PlayGame</w:t>
-      </w:r>
-      <w:proofErr w:type="spellEnd"/>
-      <w:r>
-        <w:rPr>
-          <w:lang w:val="en-US"/>
-        </w:rPr>
-        <w:t xml:space="preserve"> method, so we inject the player into the game and we can get his final balance for testing.</w:t>
+        <w:t>I have also made one more change to supply the player from the Play100Games to the PlayGame method, so we inject the player into the game and we can get his final balance for testing.</w:t>
       </w:r>
     </w:p>
     <w:p>
@@ -400,123 +350,53 @@
         <w:rPr>
           <w:lang w:val="en-US"/>
         </w:rPr>
-        <w:t xml:space="preserve">Manually step through the code, the </w:t>
-      </w:r>
-      <w:proofErr w:type="spellStart"/>
-      <w:r>
-        <w:rPr>
-          <w:lang w:val="en-US"/>
-        </w:rPr>
-        <w:t>stacktrace</w:t>
-      </w:r>
-      <w:proofErr w:type="spellEnd"/>
-      <w:r>
-        <w:rPr>
-          <w:lang w:val="en-US"/>
-        </w:rPr>
-        <w:t>, and the object windows to see what is being set and where the bug is occurring</w:t>
-      </w:r>
-    </w:p>
-    <w:p>
-      <w:pPr>
-        <w:rPr>
-          <w:lang w:val="en-US"/>
-        </w:rPr>
-      </w:pPr>
-    </w:p>
-    <w:p>
-      <w:pPr>
-        <w:rPr>
-          <w:lang w:val="en-US"/>
-        </w:rPr>
-      </w:pPr>
-      <w:r>
-        <w:rPr>
-          <w:lang w:val="en-US"/>
-        </w:rPr>
-        <w:t xml:space="preserve">I am using these two methods to figure it out.  As we have refactored the code I know that it will be scoped inside the </w:t>
-      </w:r>
-      <w:proofErr w:type="spellStart"/>
-      <w:r>
-        <w:rPr>
-          <w:lang w:val="en-US"/>
-        </w:rPr>
-        <w:t>PlayGame</w:t>
-      </w:r>
-      <w:proofErr w:type="spellEnd"/>
-      <w:r>
-        <w:rPr>
-          <w:lang w:val="en-US"/>
-        </w:rPr>
-        <w:t xml:space="preserve"> method, so there, inside the objects passed in, or inside the </w:t>
-      </w:r>
-      <w:proofErr w:type="spellStart"/>
-      <w:r>
-        <w:rPr>
-          <w:lang w:val="en-US"/>
-        </w:rPr>
-        <w:t>PlayRound</w:t>
-      </w:r>
-      <w:proofErr w:type="spellEnd"/>
-      <w:r>
-        <w:rPr>
-          <w:lang w:val="en-US"/>
-        </w:rPr>
-        <w:t xml:space="preserve"> or other code this method calls downwards.</w:t>
-      </w:r>
-    </w:p>
-    <w:p>
-      <w:pPr>
-        <w:rPr>
-          <w:lang w:val="en-US"/>
-        </w:rPr>
-      </w:pPr>
-      <w:r>
-        <w:rPr>
-          <w:lang w:val="en-US"/>
-        </w:rPr>
-        <w:t xml:space="preserve">The first thing that I know is that it is something that affects or reads from the balance itself – because that is where we’re detecting the bug.  We can therefore ignore specifically the dice rolling and win determination code, but we have to pay attention to how it affects the balance on win or </w:t>
-      </w:r>
-      <w:proofErr w:type="spellStart"/>
-      <w:r>
-        <w:rPr>
-          <w:lang w:val="en-US"/>
-        </w:rPr>
-        <w:t>loss</w:t>
-      </w:r>
-      <w:proofErr w:type="spellEnd"/>
-      <w:r>
-        <w:rPr>
-          <w:lang w:val="en-US"/>
-        </w:rPr>
-        <w:t>, and any checks of that figure.</w:t>
-      </w:r>
-    </w:p>
-    <w:p>
-      <w:pPr>
-        <w:rPr>
-          <w:lang w:val="en-US"/>
-        </w:rPr>
-      </w:pPr>
-      <w:r>
-        <w:rPr>
-          <w:lang w:val="en-US"/>
-        </w:rPr>
-        <w:t xml:space="preserve">If I look at the Locals values at the end of the </w:t>
-      </w:r>
-      <w:proofErr w:type="spellStart"/>
-      <w:r>
-        <w:rPr>
-          <w:lang w:val="en-US"/>
-        </w:rPr>
-        <w:t>PlayGame</w:t>
-      </w:r>
-      <w:proofErr w:type="spellEnd"/>
-      <w:r>
-        <w:rPr>
-          <w:lang w:val="en-US"/>
-        </w:rPr>
-        <w:t xml:space="preserve"> method, while debugging the test I have created I can see it definitely exits with a balance of 5, beyond the test results confirming.</w:t>
+        <w:t>Manually step through the code, the stacktrace, and the object windows to see what is being set and where the bug is occurring</w:t>
+      </w:r>
+    </w:p>
+    <w:p>
+      <w:pPr>
+        <w:rPr>
+          <w:lang w:val="en-US"/>
+        </w:rPr>
+      </w:pPr>
+    </w:p>
+    <w:p>
+      <w:pPr>
+        <w:rPr>
+          <w:lang w:val="en-US"/>
+        </w:rPr>
+      </w:pPr>
+      <w:r>
+        <w:rPr>
+          <w:lang w:val="en-US"/>
+        </w:rPr>
+        <w:t>I am using these two methods to figure it out.  As we have refactored the code I know that it will be scoped inside the PlayGame method, so there, inside the objects passed in, or inside the PlayRound or other code this method calls downwards.</w:t>
+      </w:r>
+    </w:p>
+    <w:p>
+      <w:pPr>
+        <w:rPr>
+          <w:lang w:val="en-US"/>
+        </w:rPr>
+      </w:pPr>
+      <w:r>
+        <w:rPr>
+          <w:lang w:val="en-US"/>
+        </w:rPr>
+        <w:t>The first thing that I know is that it is something that affects or reads from the balance itself – because that is where we’re detecting the bug.  We can therefore ignore specifically the dice rolling and win determination code, but we have to pay attention to how it affects the balance on win or loss, and any checks of that figure.</w:t>
+      </w:r>
+    </w:p>
+    <w:p>
+      <w:pPr>
+        <w:rPr>
+          <w:lang w:val="en-US"/>
+        </w:rPr>
+      </w:pPr>
+      <w:r>
+        <w:rPr>
+          <w:lang w:val="en-US"/>
+        </w:rPr>
+        <w:t>If I look at the Locals values at the end of the PlayGame method, while debugging the test I have created I can see it definitely exits with a balance of 5, beyond the test results confirming.</w:t>
       </w:r>
     </w:p>
     <w:p>
@@ -638,7 +518,6 @@
           <w:szCs w:val="19"/>
         </w:rPr>
       </w:pPr>
-      <w:proofErr w:type="gramStart"/>
       <w:r>
         <w:rPr>
           <w:rFonts w:ascii="Consolas" w:hAnsi="Consolas" w:cs="Consolas"/>
@@ -649,60 +528,15 @@
         </w:rPr>
         <w:t>while</w:t>
       </w:r>
-      <w:proofErr w:type="gramEnd"/>
-      <w:r>
-        <w:rPr>
-          <w:rFonts w:ascii="Consolas" w:hAnsi="Consolas" w:cs="Consolas"/>
-          <w:color w:val="000000"/>
-          <w:sz w:val="19"/>
-          <w:szCs w:val="19"/>
-          <w:highlight w:val="white"/>
-        </w:rPr>
-        <w:t xml:space="preserve"> (</w:t>
-      </w:r>
-      <w:proofErr w:type="spellStart"/>
-      <w:r>
-        <w:rPr>
-          <w:rFonts w:ascii="Consolas" w:hAnsi="Consolas" w:cs="Consolas"/>
-          <w:color w:val="000000"/>
-          <w:sz w:val="19"/>
-          <w:szCs w:val="19"/>
-          <w:highlight w:val="white"/>
-        </w:rPr>
-        <w:t>player.balanceExceedsLimitBy</w:t>
-      </w:r>
-      <w:proofErr w:type="spellEnd"/>
-      <w:r>
-        <w:rPr>
-          <w:rFonts w:ascii="Consolas" w:hAnsi="Consolas" w:cs="Consolas"/>
-          <w:color w:val="000000"/>
-          <w:sz w:val="19"/>
-          <w:szCs w:val="19"/>
-          <w:highlight w:val="white"/>
-        </w:rPr>
-        <w:t xml:space="preserve">(bet) &amp;&amp; </w:t>
-      </w:r>
-      <w:proofErr w:type="spellStart"/>
-      <w:r>
-        <w:rPr>
-          <w:rFonts w:ascii="Consolas" w:hAnsi="Consolas" w:cs="Consolas"/>
-          <w:color w:val="000000"/>
-          <w:sz w:val="19"/>
-          <w:szCs w:val="19"/>
-          <w:highlight w:val="white"/>
-        </w:rPr>
-        <w:t>player.Balance</w:t>
-      </w:r>
-      <w:proofErr w:type="spellEnd"/>
-      <w:r>
-        <w:rPr>
-          <w:rFonts w:ascii="Consolas" w:hAnsi="Consolas" w:cs="Consolas"/>
-          <w:color w:val="000000"/>
-          <w:sz w:val="19"/>
-          <w:szCs w:val="19"/>
-          <w:highlight w:val="white"/>
-        </w:rPr>
-        <w:t xml:space="preserve"> &lt; 200)</w:t>
+      <w:r>
+        <w:rPr>
+          <w:rFonts w:ascii="Consolas" w:hAnsi="Consolas" w:cs="Consolas"/>
+          <w:color w:val="000000"/>
+          <w:sz w:val="19"/>
+          <w:szCs w:val="19"/>
+          <w:highlight w:val="white"/>
+        </w:rPr>
+        <w:t xml:space="preserve"> (player.balanceExceedsLimitBy(bet) &amp;&amp; player.Balance &lt; 200)</w:t>
       </w:r>
     </w:p>
     <w:p>
@@ -842,21 +676,7 @@
         <w:rPr>
           <w:lang w:val="en-US"/>
         </w:rPr>
-        <w:t xml:space="preserve">We then step over the </w:t>
-      </w:r>
-      <w:proofErr w:type="spellStart"/>
-      <w:r>
-        <w:rPr>
-          <w:lang w:val="en-US"/>
-        </w:rPr>
-        <w:t>PlayRound</w:t>
-      </w:r>
-      <w:proofErr w:type="spellEnd"/>
-      <w:r>
-        <w:rPr>
-          <w:lang w:val="en-US"/>
-        </w:rPr>
-        <w:t xml:space="preserve"> inside the while, continuing if we win and watching if we lose.</w:t>
+        <w:t>We then step over the PlayRound inside the while, continuing if we win and watching if we lose.</w:t>
       </w:r>
     </w:p>
     <w:p>
@@ -999,33 +819,18 @@
         <w:rPr>
           <w:lang w:val="en-US"/>
         </w:rPr>
-        <w:t xml:space="preserve">My hypothesis is: since the </w:t>
-      </w:r>
-      <w:proofErr w:type="spellStart"/>
-      <w:r>
-        <w:rPr>
-          <w:lang w:val="en-US"/>
-        </w:rPr>
-        <w:t>PlayGame</w:t>
-      </w:r>
-      <w:proofErr w:type="spellEnd"/>
-      <w:r>
-        <w:rPr>
-          <w:lang w:val="en-US"/>
-        </w:rPr>
-        <w:t xml:space="preserve"> seems to deduct the player’s balance as appropriate, and the effect here seems to be escaping the While loop prematurely, there is no “break” or “continue” statement in the “while”, so therefore it is a problem in the “While” condition.</w:t>
-      </w:r>
-    </w:p>
-    <w:p>
-      <w:pPr>
-        <w:rPr>
-          <w:rFonts w:ascii="Consolas" w:hAnsi="Consolas" w:cs="Consolas"/>
-          <w:color w:val="000000"/>
-          <w:sz w:val="19"/>
-          <w:szCs w:val="19"/>
-        </w:rPr>
-      </w:pPr>
-      <w:proofErr w:type="gramStart"/>
+        <w:t>My hypothesis is: since the PlayGame seems to deduct the player’s balance as appropriate, and the effect here seems to be escaping the While loop prematurely, there is no “break” or “continue” statement in the “while”, so therefore it is a problem in the “While” condition.</w:t>
+      </w:r>
+    </w:p>
+    <w:p>
+      <w:pPr>
+        <w:rPr>
+          <w:rFonts w:ascii="Consolas" w:hAnsi="Consolas" w:cs="Consolas"/>
+          <w:color w:val="000000"/>
+          <w:sz w:val="19"/>
+          <w:szCs w:val="19"/>
+        </w:rPr>
+      </w:pPr>
       <w:r>
         <w:rPr>
           <w:rFonts w:ascii="Consolas" w:hAnsi="Consolas" w:cs="Consolas"/>
@@ -1036,95 +841,28 @@
         </w:rPr>
         <w:t>while</w:t>
       </w:r>
-      <w:proofErr w:type="gramEnd"/>
-      <w:r>
-        <w:rPr>
-          <w:rFonts w:ascii="Consolas" w:hAnsi="Consolas" w:cs="Consolas"/>
-          <w:color w:val="000000"/>
-          <w:sz w:val="19"/>
-          <w:szCs w:val="19"/>
-          <w:highlight w:val="white"/>
-        </w:rPr>
-        <w:t xml:space="preserve"> (</w:t>
-      </w:r>
-      <w:proofErr w:type="spellStart"/>
-      <w:r>
-        <w:rPr>
-          <w:rFonts w:ascii="Consolas" w:hAnsi="Consolas" w:cs="Consolas"/>
-          <w:color w:val="000000"/>
-          <w:sz w:val="19"/>
-          <w:szCs w:val="19"/>
-          <w:highlight w:val="white"/>
-        </w:rPr>
-        <w:t>player.balanceExceedsLimitBy</w:t>
-      </w:r>
-      <w:proofErr w:type="spellEnd"/>
-      <w:r>
-        <w:rPr>
-          <w:rFonts w:ascii="Consolas" w:hAnsi="Consolas" w:cs="Consolas"/>
-          <w:color w:val="000000"/>
-          <w:sz w:val="19"/>
-          <w:szCs w:val="19"/>
-          <w:highlight w:val="white"/>
-        </w:rPr>
-        <w:t xml:space="preserve">(bet) &amp;&amp; </w:t>
-      </w:r>
-      <w:proofErr w:type="spellStart"/>
-      <w:r>
-        <w:rPr>
-          <w:rFonts w:ascii="Consolas" w:hAnsi="Consolas" w:cs="Consolas"/>
-          <w:color w:val="000000"/>
-          <w:sz w:val="19"/>
-          <w:szCs w:val="19"/>
-          <w:highlight w:val="white"/>
-        </w:rPr>
-        <w:t>player.Balance</w:t>
-      </w:r>
-      <w:proofErr w:type="spellEnd"/>
-      <w:r>
-        <w:rPr>
-          <w:rFonts w:ascii="Consolas" w:hAnsi="Consolas" w:cs="Consolas"/>
-          <w:color w:val="000000"/>
-          <w:sz w:val="19"/>
-          <w:szCs w:val="19"/>
-          <w:highlight w:val="white"/>
-        </w:rPr>
-        <w:t xml:space="preserve"> &lt; 200)</w:t>
-      </w:r>
-    </w:p>
-    <w:p>
-      <w:pPr>
-        <w:rPr>
-          <w:lang w:val="en-US"/>
-        </w:rPr>
-      </w:pPr>
-      <w:r>
-        <w:rPr>
-          <w:lang w:val="en-US"/>
-        </w:rPr>
-        <w:t xml:space="preserve">The player’s balance is definitely lower than 200 in this situation, so therefore the problem exists inside the </w:t>
-      </w:r>
-      <w:proofErr w:type="spellStart"/>
-      <w:proofErr w:type="gramStart"/>
-      <w:r>
-        <w:rPr>
-          <w:lang w:val="en-US"/>
-        </w:rPr>
-        <w:t>player.balanceExceedsLimitBy</w:t>
-      </w:r>
-      <w:proofErr w:type="spellEnd"/>
-      <w:r>
-        <w:rPr>
-          <w:lang w:val="en-US"/>
-        </w:rPr>
-        <w:t>(</w:t>
-      </w:r>
-      <w:proofErr w:type="gramEnd"/>
-      <w:r>
-        <w:rPr>
-          <w:lang w:val="en-US"/>
-        </w:rPr>
-        <w:t>bet) check.</w:t>
+      <w:r>
+        <w:rPr>
+          <w:rFonts w:ascii="Consolas" w:hAnsi="Consolas" w:cs="Consolas"/>
+          <w:color w:val="000000"/>
+          <w:sz w:val="19"/>
+          <w:szCs w:val="19"/>
+          <w:highlight w:val="white"/>
+        </w:rPr>
+        <w:t xml:space="preserve"> (player.balanceExceedsLimitBy(bet) &amp;&amp; player.Balance &lt; 200)</w:t>
+      </w:r>
+    </w:p>
+    <w:p>
+      <w:pPr>
+        <w:rPr>
+          <w:lang w:val="en-US"/>
+        </w:rPr>
+      </w:pPr>
+      <w:r>
+        <w:rPr>
+          <w:lang w:val="en-US"/>
+        </w:rPr>
+        <w:t>The player’s balance is definitely lower than 200 in this situation, so therefore the problem exists inside the player.balanceExceedsLimitBy(bet) check.</w:t>
       </w:r>
     </w:p>
     <w:p>
@@ -1151,7 +889,6 @@
         </w:rPr>
         <w:t xml:space="preserve">        </w:t>
       </w:r>
-      <w:proofErr w:type="gramStart"/>
       <w:r>
         <w:rPr>
           <w:rFonts w:ascii="Consolas" w:hAnsi="Consolas" w:cs="Consolas"/>
@@ -1162,7 +899,6 @@
         </w:rPr>
         <w:t>public</w:t>
       </w:r>
-      <w:proofErr w:type="gramEnd"/>
       <w:r>
         <w:rPr>
           <w:rFonts w:ascii="Consolas" w:hAnsi="Consolas" w:cs="Consolas"/>
@@ -1191,31 +927,8 @@
           <w:szCs w:val="19"/>
           <w:highlight w:val="white"/>
         </w:rPr>
-        <w:t xml:space="preserve"> </w:t>
-      </w:r>
-      <w:proofErr w:type="spellStart"/>
-      <w:r>
-        <w:rPr>
-          <w:rFonts w:ascii="Consolas" w:hAnsi="Consolas" w:cs="Consolas"/>
-          <w:color w:val="000000"/>
-          <w:sz w:val="19"/>
-          <w:szCs w:val="19"/>
-          <w:highlight w:val="white"/>
-        </w:rPr>
-        <w:t>balanceExceedsLimitBy</w:t>
-      </w:r>
-      <w:proofErr w:type="spellEnd"/>
-      <w:r>
-        <w:rPr>
-          <w:rFonts w:ascii="Consolas" w:hAnsi="Consolas" w:cs="Consolas"/>
-          <w:color w:val="000000"/>
-          <w:sz w:val="19"/>
-          <w:szCs w:val="19"/>
-          <w:highlight w:val="white"/>
-        </w:rPr>
-        <w:t>(</w:t>
-      </w:r>
-      <w:proofErr w:type="spellStart"/>
+        <w:t xml:space="preserve"> balanceExceedsLimitBy(</w:t>
+      </w:r>
       <w:r>
         <w:rPr>
           <w:rFonts w:ascii="Consolas" w:hAnsi="Consolas" w:cs="Consolas"/>
@@ -1226,7 +939,6 @@
         </w:rPr>
         <w:t>int</w:t>
       </w:r>
-      <w:proofErr w:type="spellEnd"/>
       <w:r>
         <w:rPr>
           <w:rFonts w:ascii="Consolas" w:hAnsi="Consolas" w:cs="Consolas"/>
@@ -1287,7 +999,6 @@
         </w:rPr>
         <w:t xml:space="preserve">            </w:t>
       </w:r>
-      <w:proofErr w:type="gramStart"/>
       <w:r>
         <w:rPr>
           <w:rFonts w:ascii="Consolas" w:hAnsi="Consolas" w:cs="Consolas"/>
@@ -1298,7 +1009,6 @@
         </w:rPr>
         <w:t>return</w:t>
       </w:r>
-      <w:proofErr w:type="gramEnd"/>
       <w:r>
         <w:rPr>
           <w:rFonts w:ascii="Consolas" w:hAnsi="Consolas" w:cs="Consolas"/>
@@ -1626,14 +1336,2760 @@
           </wp:inline>
         </w:drawing>
       </w:r>
+      <w:r>
+        <w:rPr>
+          <w:lang w:val="en-US"/>
+        </w:rPr>
+        <w:t xml:space="preserve"> </w:t>
+      </w:r>
+    </w:p>
+    <w:p>
+      <w:pPr>
+        <w:autoSpaceDE w:val="0"/>
+        <w:autoSpaceDN w:val="0"/>
+        <w:adjustRightInd w:val="0"/>
+        <w:spacing w:after="0" w:line="240" w:lineRule="auto"/>
+        <w:rPr>
+          <w:rFonts w:ascii="Consolas" w:hAnsi="Consolas" w:cs="Consolas"/>
+          <w:color w:val="000000"/>
+          <w:sz w:val="19"/>
+          <w:szCs w:val="19"/>
+          <w:highlight w:val="white"/>
+        </w:rPr>
+      </w:pPr>
+      <w:r>
+        <w:rPr>
+          <w:rFonts w:ascii="Consolas" w:hAnsi="Consolas" w:cs="Consolas"/>
+          <w:color w:val="000000"/>
+          <w:sz w:val="19"/>
+          <w:szCs w:val="19"/>
+          <w:highlight w:val="white"/>
+        </w:rPr>
+        <w:t xml:space="preserve">        [</w:t>
+      </w:r>
+      <w:r>
+        <w:rPr>
+          <w:rFonts w:ascii="Consolas" w:hAnsi="Consolas" w:cs="Consolas"/>
+          <w:color w:val="2B91AF"/>
+          <w:sz w:val="19"/>
+          <w:szCs w:val="19"/>
+          <w:highlight w:val="white"/>
+        </w:rPr>
+        <w:t>Fact</w:t>
+      </w:r>
+      <w:r>
+        <w:rPr>
+          <w:rFonts w:ascii="Consolas" w:hAnsi="Consolas" w:cs="Consolas"/>
+          <w:color w:val="000000"/>
+          <w:sz w:val="19"/>
+          <w:szCs w:val="19"/>
+          <w:highlight w:val="white"/>
+        </w:rPr>
+        <w:t>]</w:t>
+      </w:r>
+    </w:p>
+    <w:p>
+      <w:pPr>
+        <w:autoSpaceDE w:val="0"/>
+        <w:autoSpaceDN w:val="0"/>
+        <w:adjustRightInd w:val="0"/>
+        <w:spacing w:after="0" w:line="240" w:lineRule="auto"/>
+        <w:rPr>
+          <w:rFonts w:ascii="Consolas" w:hAnsi="Consolas" w:cs="Consolas"/>
+          <w:color w:val="000000"/>
+          <w:sz w:val="19"/>
+          <w:szCs w:val="19"/>
+          <w:highlight w:val="white"/>
+        </w:rPr>
+      </w:pPr>
+      <w:r>
+        <w:rPr>
+          <w:rFonts w:ascii="Consolas" w:hAnsi="Consolas" w:cs="Consolas"/>
+          <w:color w:val="000000"/>
+          <w:sz w:val="19"/>
+          <w:szCs w:val="19"/>
+          <w:highlight w:val="white"/>
+        </w:rPr>
+        <w:t xml:space="preserve">        </w:t>
+      </w:r>
+      <w:r>
+        <w:rPr>
+          <w:rFonts w:ascii="Consolas" w:hAnsi="Consolas" w:cs="Consolas"/>
+          <w:color w:val="0000FF"/>
+          <w:sz w:val="19"/>
+          <w:szCs w:val="19"/>
+          <w:highlight w:val="white"/>
+        </w:rPr>
+        <w:t>public</w:t>
+      </w:r>
+      <w:r>
+        <w:rPr>
+          <w:rFonts w:ascii="Consolas" w:hAnsi="Consolas" w:cs="Consolas"/>
+          <w:color w:val="000000"/>
+          <w:sz w:val="19"/>
+          <w:szCs w:val="19"/>
+          <w:highlight w:val="white"/>
+        </w:rPr>
+        <w:t xml:space="preserve"> </w:t>
+      </w:r>
+      <w:r>
+        <w:rPr>
+          <w:rFonts w:ascii="Consolas" w:hAnsi="Consolas" w:cs="Consolas"/>
+          <w:color w:val="0000FF"/>
+          <w:sz w:val="19"/>
+          <w:szCs w:val="19"/>
+          <w:highlight w:val="white"/>
+        </w:rPr>
+        <w:t>void</w:t>
+      </w:r>
+      <w:r>
+        <w:rPr>
+          <w:rFonts w:ascii="Consolas" w:hAnsi="Consolas" w:cs="Consolas"/>
+          <w:color w:val="000000"/>
+          <w:sz w:val="19"/>
+          <w:szCs w:val="19"/>
+          <w:highlight w:val="white"/>
+        </w:rPr>
+        <w:t xml:space="preserve"> TakesBetWhenBalanceExceedsBet()</w:t>
+      </w:r>
+    </w:p>
+    <w:p>
+      <w:pPr>
+        <w:autoSpaceDE w:val="0"/>
+        <w:autoSpaceDN w:val="0"/>
+        <w:adjustRightInd w:val="0"/>
+        <w:spacing w:after="0" w:line="240" w:lineRule="auto"/>
+        <w:rPr>
+          <w:rFonts w:ascii="Consolas" w:hAnsi="Consolas" w:cs="Consolas"/>
+          <w:color w:val="000000"/>
+          <w:sz w:val="19"/>
+          <w:szCs w:val="19"/>
+          <w:highlight w:val="white"/>
+        </w:rPr>
+      </w:pPr>
+      <w:r>
+        <w:rPr>
+          <w:rFonts w:ascii="Consolas" w:hAnsi="Consolas" w:cs="Consolas"/>
+          <w:color w:val="000000"/>
+          <w:sz w:val="19"/>
+          <w:szCs w:val="19"/>
+          <w:highlight w:val="white"/>
+        </w:rPr>
+        <w:t xml:space="preserve">        {</w:t>
+      </w:r>
+    </w:p>
+    <w:p>
+      <w:pPr>
+        <w:autoSpaceDE w:val="0"/>
+        <w:autoSpaceDN w:val="0"/>
+        <w:adjustRightInd w:val="0"/>
+        <w:spacing w:after="0" w:line="240" w:lineRule="auto"/>
+        <w:rPr>
+          <w:rFonts w:ascii="Consolas" w:hAnsi="Consolas" w:cs="Consolas"/>
+          <w:color w:val="000000"/>
+          <w:sz w:val="19"/>
+          <w:szCs w:val="19"/>
+          <w:highlight w:val="white"/>
+        </w:rPr>
+      </w:pPr>
+      <w:r>
+        <w:rPr>
+          <w:rFonts w:ascii="Consolas" w:hAnsi="Consolas" w:cs="Consolas"/>
+          <w:color w:val="000000"/>
+          <w:sz w:val="19"/>
+          <w:szCs w:val="19"/>
+          <w:highlight w:val="white"/>
+        </w:rPr>
+        <w:t xml:space="preserve">            </w:t>
+      </w:r>
+      <w:r>
+        <w:rPr>
+          <w:rFonts w:ascii="Consolas" w:hAnsi="Consolas" w:cs="Consolas"/>
+          <w:color w:val="0000FF"/>
+          <w:sz w:val="19"/>
+          <w:szCs w:val="19"/>
+          <w:highlight w:val="white"/>
+        </w:rPr>
+        <w:t>var</w:t>
+      </w:r>
+      <w:r>
+        <w:rPr>
+          <w:rFonts w:ascii="Consolas" w:hAnsi="Consolas" w:cs="Consolas"/>
+          <w:color w:val="000000"/>
+          <w:sz w:val="19"/>
+          <w:szCs w:val="19"/>
+          <w:highlight w:val="white"/>
+        </w:rPr>
+        <w:t xml:space="preserve"> player = </w:t>
+      </w:r>
+      <w:r>
+        <w:rPr>
+          <w:rFonts w:ascii="Consolas" w:hAnsi="Consolas" w:cs="Consolas"/>
+          <w:color w:val="0000FF"/>
+          <w:sz w:val="19"/>
+          <w:szCs w:val="19"/>
+          <w:highlight w:val="white"/>
+        </w:rPr>
+        <w:t>new</w:t>
+      </w:r>
+      <w:r>
+        <w:rPr>
+          <w:rFonts w:ascii="Consolas" w:hAnsi="Consolas" w:cs="Consolas"/>
+          <w:color w:val="000000"/>
+          <w:sz w:val="19"/>
+          <w:szCs w:val="19"/>
+          <w:highlight w:val="white"/>
+        </w:rPr>
+        <w:t xml:space="preserve"> </w:t>
+      </w:r>
+      <w:r>
+        <w:rPr>
+          <w:rFonts w:ascii="Consolas" w:hAnsi="Consolas" w:cs="Consolas"/>
+          <w:color w:val="2B91AF"/>
+          <w:sz w:val="19"/>
+          <w:szCs w:val="19"/>
+          <w:highlight w:val="white"/>
+        </w:rPr>
+        <w:t>Player</w:t>
+      </w:r>
+      <w:r>
+        <w:rPr>
+          <w:rFonts w:ascii="Consolas" w:hAnsi="Consolas" w:cs="Consolas"/>
+          <w:color w:val="000000"/>
+          <w:sz w:val="19"/>
+          <w:szCs w:val="19"/>
+          <w:highlight w:val="white"/>
+        </w:rPr>
+        <w:t>(</w:t>
+      </w:r>
+      <w:r>
+        <w:rPr>
+          <w:rFonts w:ascii="Consolas" w:hAnsi="Consolas" w:cs="Consolas"/>
+          <w:color w:val="A31515"/>
+          <w:sz w:val="19"/>
+          <w:szCs w:val="19"/>
+          <w:highlight w:val="white"/>
+        </w:rPr>
+        <w:t>"Test"</w:t>
+      </w:r>
+      <w:r>
+        <w:rPr>
+          <w:rFonts w:ascii="Consolas" w:hAnsi="Consolas" w:cs="Consolas"/>
+          <w:color w:val="000000"/>
+          <w:sz w:val="19"/>
+          <w:szCs w:val="19"/>
+          <w:highlight w:val="white"/>
+        </w:rPr>
+        <w:t>, 10) { Limit = 0 };</w:t>
+      </w:r>
+    </w:p>
+    <w:p>
+      <w:pPr>
+        <w:autoSpaceDE w:val="0"/>
+        <w:autoSpaceDN w:val="0"/>
+        <w:adjustRightInd w:val="0"/>
+        <w:spacing w:after="0" w:line="240" w:lineRule="auto"/>
+        <w:rPr>
+          <w:rFonts w:ascii="Consolas" w:hAnsi="Consolas" w:cs="Consolas"/>
+          <w:color w:val="000000"/>
+          <w:sz w:val="19"/>
+          <w:szCs w:val="19"/>
+          <w:highlight w:val="white"/>
+        </w:rPr>
+      </w:pPr>
+      <w:r>
+        <w:rPr>
+          <w:rFonts w:ascii="Consolas" w:hAnsi="Consolas" w:cs="Consolas"/>
+          <w:color w:val="000000"/>
+          <w:sz w:val="19"/>
+          <w:szCs w:val="19"/>
+          <w:highlight w:val="white"/>
+        </w:rPr>
+        <w:t xml:space="preserve">            player.takeBet(5);</w:t>
+      </w:r>
+    </w:p>
+    <w:p>
+      <w:pPr>
+        <w:autoSpaceDE w:val="0"/>
+        <w:autoSpaceDN w:val="0"/>
+        <w:adjustRightInd w:val="0"/>
+        <w:spacing w:after="0" w:line="240" w:lineRule="auto"/>
+        <w:rPr>
+          <w:rFonts w:ascii="Consolas" w:hAnsi="Consolas" w:cs="Consolas"/>
+          <w:color w:val="000000"/>
+          <w:sz w:val="19"/>
+          <w:szCs w:val="19"/>
+          <w:highlight w:val="white"/>
+        </w:rPr>
+      </w:pPr>
+    </w:p>
+    <w:p>
+      <w:pPr>
+        <w:autoSpaceDE w:val="0"/>
+        <w:autoSpaceDN w:val="0"/>
+        <w:adjustRightInd w:val="0"/>
+        <w:spacing w:after="0" w:line="240" w:lineRule="auto"/>
+        <w:rPr>
+          <w:rFonts w:ascii="Consolas" w:hAnsi="Consolas" w:cs="Consolas"/>
+          <w:color w:val="000000"/>
+          <w:sz w:val="19"/>
+          <w:szCs w:val="19"/>
+          <w:highlight w:val="white"/>
+        </w:rPr>
+      </w:pPr>
+      <w:r>
+        <w:rPr>
+          <w:rFonts w:ascii="Consolas" w:hAnsi="Consolas" w:cs="Consolas"/>
+          <w:color w:val="000000"/>
+          <w:sz w:val="19"/>
+          <w:szCs w:val="19"/>
+          <w:highlight w:val="white"/>
+        </w:rPr>
+        <w:t xml:space="preserve">            </w:t>
+      </w:r>
+      <w:r>
+        <w:rPr>
+          <w:rFonts w:ascii="Consolas" w:hAnsi="Consolas" w:cs="Consolas"/>
+          <w:color w:val="008000"/>
+          <w:sz w:val="19"/>
+          <w:szCs w:val="19"/>
+          <w:highlight w:val="white"/>
+        </w:rPr>
+        <w:t>// Check bet was taken and error wasn't thrown.</w:t>
+      </w:r>
+    </w:p>
+    <w:p>
+      <w:pPr>
+        <w:autoSpaceDE w:val="0"/>
+        <w:autoSpaceDN w:val="0"/>
+        <w:adjustRightInd w:val="0"/>
+        <w:spacing w:after="0" w:line="240" w:lineRule="auto"/>
+        <w:rPr>
+          <w:rFonts w:ascii="Consolas" w:hAnsi="Consolas" w:cs="Consolas"/>
+          <w:color w:val="000000"/>
+          <w:sz w:val="19"/>
+          <w:szCs w:val="19"/>
+          <w:highlight w:val="white"/>
+        </w:rPr>
+      </w:pPr>
+      <w:r>
+        <w:rPr>
+          <w:rFonts w:ascii="Consolas" w:hAnsi="Consolas" w:cs="Consolas"/>
+          <w:color w:val="000000"/>
+          <w:sz w:val="19"/>
+          <w:szCs w:val="19"/>
+          <w:highlight w:val="white"/>
+        </w:rPr>
+        <w:t xml:space="preserve">            </w:t>
+      </w:r>
+      <w:r>
+        <w:rPr>
+          <w:rFonts w:ascii="Consolas" w:hAnsi="Consolas" w:cs="Consolas"/>
+          <w:color w:val="2B91AF"/>
+          <w:sz w:val="19"/>
+          <w:szCs w:val="19"/>
+          <w:highlight w:val="white"/>
+        </w:rPr>
+        <w:t>Assert</w:t>
+      </w:r>
+      <w:r>
+        <w:rPr>
+          <w:rFonts w:ascii="Consolas" w:hAnsi="Consolas" w:cs="Consolas"/>
+          <w:color w:val="000000"/>
+          <w:sz w:val="19"/>
+          <w:szCs w:val="19"/>
+          <w:highlight w:val="white"/>
+        </w:rPr>
+        <w:t>.Equal(5, player.Balance);</w:t>
+      </w:r>
+    </w:p>
+    <w:p>
+      <w:pPr>
+        <w:autoSpaceDE w:val="0"/>
+        <w:autoSpaceDN w:val="0"/>
+        <w:adjustRightInd w:val="0"/>
+        <w:spacing w:after="0" w:line="240" w:lineRule="auto"/>
+        <w:rPr>
+          <w:rFonts w:ascii="Consolas" w:hAnsi="Consolas" w:cs="Consolas"/>
+          <w:color w:val="000000"/>
+          <w:sz w:val="19"/>
+          <w:szCs w:val="19"/>
+          <w:highlight w:val="white"/>
+        </w:rPr>
+      </w:pPr>
+      <w:r>
+        <w:rPr>
+          <w:rFonts w:ascii="Consolas" w:hAnsi="Consolas" w:cs="Consolas"/>
+          <w:color w:val="000000"/>
+          <w:sz w:val="19"/>
+          <w:szCs w:val="19"/>
+          <w:highlight w:val="white"/>
+        </w:rPr>
+        <w:t xml:space="preserve">        }</w:t>
+      </w:r>
+    </w:p>
+    <w:p>
+      <w:pPr>
+        <w:autoSpaceDE w:val="0"/>
+        <w:autoSpaceDN w:val="0"/>
+        <w:adjustRightInd w:val="0"/>
+        <w:spacing w:after="0" w:line="240" w:lineRule="auto"/>
+        <w:rPr>
+          <w:rFonts w:ascii="Consolas" w:hAnsi="Consolas" w:cs="Consolas"/>
+          <w:color w:val="000000"/>
+          <w:sz w:val="19"/>
+          <w:szCs w:val="19"/>
+          <w:highlight w:val="white"/>
+        </w:rPr>
+      </w:pPr>
+    </w:p>
+    <w:p>
+      <w:pPr>
+        <w:autoSpaceDE w:val="0"/>
+        <w:autoSpaceDN w:val="0"/>
+        <w:adjustRightInd w:val="0"/>
+        <w:spacing w:after="0" w:line="240" w:lineRule="auto"/>
+        <w:rPr>
+          <w:rFonts w:ascii="Consolas" w:hAnsi="Consolas" w:cs="Consolas"/>
+          <w:color w:val="000000"/>
+          <w:sz w:val="19"/>
+          <w:szCs w:val="19"/>
+          <w:highlight w:val="white"/>
+        </w:rPr>
+      </w:pPr>
+      <w:r>
+        <w:rPr>
+          <w:rFonts w:ascii="Consolas" w:hAnsi="Consolas" w:cs="Consolas"/>
+          <w:color w:val="000000"/>
+          <w:sz w:val="19"/>
+          <w:szCs w:val="19"/>
+          <w:highlight w:val="white"/>
+        </w:rPr>
+        <w:t xml:space="preserve">        [</w:t>
+      </w:r>
+      <w:r>
+        <w:rPr>
+          <w:rFonts w:ascii="Consolas" w:hAnsi="Consolas" w:cs="Consolas"/>
+          <w:color w:val="2B91AF"/>
+          <w:sz w:val="19"/>
+          <w:szCs w:val="19"/>
+          <w:highlight w:val="white"/>
+        </w:rPr>
+        <w:t>Fact</w:t>
+      </w:r>
+      <w:r>
+        <w:rPr>
+          <w:rFonts w:ascii="Consolas" w:hAnsi="Consolas" w:cs="Consolas"/>
+          <w:color w:val="000000"/>
+          <w:sz w:val="19"/>
+          <w:szCs w:val="19"/>
+          <w:highlight w:val="white"/>
+        </w:rPr>
+        <w:t>]</w:t>
+      </w:r>
+    </w:p>
+    <w:p>
+      <w:pPr>
+        <w:autoSpaceDE w:val="0"/>
+        <w:autoSpaceDN w:val="0"/>
+        <w:adjustRightInd w:val="0"/>
+        <w:spacing w:after="0" w:line="240" w:lineRule="auto"/>
+        <w:rPr>
+          <w:rFonts w:ascii="Consolas" w:hAnsi="Consolas" w:cs="Consolas"/>
+          <w:color w:val="000000"/>
+          <w:sz w:val="19"/>
+          <w:szCs w:val="19"/>
+          <w:highlight w:val="white"/>
+        </w:rPr>
+      </w:pPr>
+      <w:r>
+        <w:rPr>
+          <w:rFonts w:ascii="Consolas" w:hAnsi="Consolas" w:cs="Consolas"/>
+          <w:color w:val="000000"/>
+          <w:sz w:val="19"/>
+          <w:szCs w:val="19"/>
+          <w:highlight w:val="white"/>
+        </w:rPr>
+        <w:t xml:space="preserve">        </w:t>
+      </w:r>
+      <w:r>
+        <w:rPr>
+          <w:rFonts w:ascii="Consolas" w:hAnsi="Consolas" w:cs="Consolas"/>
+          <w:color w:val="0000FF"/>
+          <w:sz w:val="19"/>
+          <w:szCs w:val="19"/>
+          <w:highlight w:val="white"/>
+        </w:rPr>
+        <w:t>public</w:t>
+      </w:r>
+      <w:r>
+        <w:rPr>
+          <w:rFonts w:ascii="Consolas" w:hAnsi="Consolas" w:cs="Consolas"/>
+          <w:color w:val="000000"/>
+          <w:sz w:val="19"/>
+          <w:szCs w:val="19"/>
+          <w:highlight w:val="white"/>
+        </w:rPr>
+        <w:t xml:space="preserve"> </w:t>
+      </w:r>
+      <w:r>
+        <w:rPr>
+          <w:rFonts w:ascii="Consolas" w:hAnsi="Consolas" w:cs="Consolas"/>
+          <w:color w:val="0000FF"/>
+          <w:sz w:val="19"/>
+          <w:szCs w:val="19"/>
+          <w:highlight w:val="white"/>
+        </w:rPr>
+        <w:t>void</w:t>
+      </w:r>
+      <w:r>
+        <w:rPr>
+          <w:rFonts w:ascii="Consolas" w:hAnsi="Consolas" w:cs="Consolas"/>
+          <w:color w:val="000000"/>
+          <w:sz w:val="19"/>
+          <w:szCs w:val="19"/>
+          <w:highlight w:val="white"/>
+        </w:rPr>
+        <w:t xml:space="preserve"> TakesBetWhenBalanceEqualsBet()</w:t>
+      </w:r>
+    </w:p>
+    <w:p>
+      <w:pPr>
+        <w:autoSpaceDE w:val="0"/>
+        <w:autoSpaceDN w:val="0"/>
+        <w:adjustRightInd w:val="0"/>
+        <w:spacing w:after="0" w:line="240" w:lineRule="auto"/>
+        <w:rPr>
+          <w:rFonts w:ascii="Consolas" w:hAnsi="Consolas" w:cs="Consolas"/>
+          <w:color w:val="000000"/>
+          <w:sz w:val="19"/>
+          <w:szCs w:val="19"/>
+          <w:highlight w:val="white"/>
+        </w:rPr>
+      </w:pPr>
+      <w:r>
+        <w:rPr>
+          <w:rFonts w:ascii="Consolas" w:hAnsi="Consolas" w:cs="Consolas"/>
+          <w:color w:val="000000"/>
+          <w:sz w:val="19"/>
+          <w:szCs w:val="19"/>
+          <w:highlight w:val="white"/>
+        </w:rPr>
+        <w:t xml:space="preserve">        {</w:t>
+      </w:r>
+    </w:p>
+    <w:p>
+      <w:pPr>
+        <w:autoSpaceDE w:val="0"/>
+        <w:autoSpaceDN w:val="0"/>
+        <w:adjustRightInd w:val="0"/>
+        <w:spacing w:after="0" w:line="240" w:lineRule="auto"/>
+        <w:rPr>
+          <w:rFonts w:ascii="Consolas" w:hAnsi="Consolas" w:cs="Consolas"/>
+          <w:color w:val="000000"/>
+          <w:sz w:val="19"/>
+          <w:szCs w:val="19"/>
+          <w:highlight w:val="white"/>
+        </w:rPr>
+      </w:pPr>
+      <w:r>
+        <w:rPr>
+          <w:rFonts w:ascii="Consolas" w:hAnsi="Consolas" w:cs="Consolas"/>
+          <w:color w:val="000000"/>
+          <w:sz w:val="19"/>
+          <w:szCs w:val="19"/>
+          <w:highlight w:val="white"/>
+        </w:rPr>
+        <w:t xml:space="preserve">            </w:t>
+      </w:r>
+      <w:r>
+        <w:rPr>
+          <w:rFonts w:ascii="Consolas" w:hAnsi="Consolas" w:cs="Consolas"/>
+          <w:color w:val="0000FF"/>
+          <w:sz w:val="19"/>
+          <w:szCs w:val="19"/>
+          <w:highlight w:val="white"/>
+        </w:rPr>
+        <w:t>var</w:t>
+      </w:r>
+      <w:r>
+        <w:rPr>
+          <w:rFonts w:ascii="Consolas" w:hAnsi="Consolas" w:cs="Consolas"/>
+          <w:color w:val="000000"/>
+          <w:sz w:val="19"/>
+          <w:szCs w:val="19"/>
+          <w:highlight w:val="white"/>
+        </w:rPr>
+        <w:t xml:space="preserve"> player = </w:t>
+      </w:r>
+      <w:r>
+        <w:rPr>
+          <w:rFonts w:ascii="Consolas" w:hAnsi="Consolas" w:cs="Consolas"/>
+          <w:color w:val="0000FF"/>
+          <w:sz w:val="19"/>
+          <w:szCs w:val="19"/>
+          <w:highlight w:val="white"/>
+        </w:rPr>
+        <w:t>new</w:t>
+      </w:r>
+      <w:r>
+        <w:rPr>
+          <w:rFonts w:ascii="Consolas" w:hAnsi="Consolas" w:cs="Consolas"/>
+          <w:color w:val="000000"/>
+          <w:sz w:val="19"/>
+          <w:szCs w:val="19"/>
+          <w:highlight w:val="white"/>
+        </w:rPr>
+        <w:t xml:space="preserve"> </w:t>
+      </w:r>
+      <w:r>
+        <w:rPr>
+          <w:rFonts w:ascii="Consolas" w:hAnsi="Consolas" w:cs="Consolas"/>
+          <w:color w:val="2B91AF"/>
+          <w:sz w:val="19"/>
+          <w:szCs w:val="19"/>
+          <w:highlight w:val="white"/>
+        </w:rPr>
+        <w:t>Player</w:t>
+      </w:r>
+      <w:r>
+        <w:rPr>
+          <w:rFonts w:ascii="Consolas" w:hAnsi="Consolas" w:cs="Consolas"/>
+          <w:color w:val="000000"/>
+          <w:sz w:val="19"/>
+          <w:szCs w:val="19"/>
+          <w:highlight w:val="white"/>
+        </w:rPr>
+        <w:t>(</w:t>
+      </w:r>
+      <w:r>
+        <w:rPr>
+          <w:rFonts w:ascii="Consolas" w:hAnsi="Consolas" w:cs="Consolas"/>
+          <w:color w:val="A31515"/>
+          <w:sz w:val="19"/>
+          <w:szCs w:val="19"/>
+          <w:highlight w:val="white"/>
+        </w:rPr>
+        <w:t>"Test"</w:t>
+      </w:r>
+      <w:r>
+        <w:rPr>
+          <w:rFonts w:ascii="Consolas" w:hAnsi="Consolas" w:cs="Consolas"/>
+          <w:color w:val="000000"/>
+          <w:sz w:val="19"/>
+          <w:szCs w:val="19"/>
+          <w:highlight w:val="white"/>
+        </w:rPr>
+        <w:t>, 5) { Limit = 0 };</w:t>
+      </w:r>
+    </w:p>
+    <w:p>
+      <w:pPr>
+        <w:autoSpaceDE w:val="0"/>
+        <w:autoSpaceDN w:val="0"/>
+        <w:adjustRightInd w:val="0"/>
+        <w:spacing w:after="0" w:line="240" w:lineRule="auto"/>
+        <w:rPr>
+          <w:rFonts w:ascii="Consolas" w:hAnsi="Consolas" w:cs="Consolas"/>
+          <w:color w:val="000000"/>
+          <w:sz w:val="19"/>
+          <w:szCs w:val="19"/>
+          <w:highlight w:val="white"/>
+        </w:rPr>
+      </w:pPr>
+      <w:r>
+        <w:rPr>
+          <w:rFonts w:ascii="Consolas" w:hAnsi="Consolas" w:cs="Consolas"/>
+          <w:color w:val="000000"/>
+          <w:sz w:val="19"/>
+          <w:szCs w:val="19"/>
+          <w:highlight w:val="white"/>
+        </w:rPr>
+        <w:t xml:space="preserve">            player.takeBet(5);</w:t>
+      </w:r>
+    </w:p>
+    <w:p>
+      <w:pPr>
+        <w:autoSpaceDE w:val="0"/>
+        <w:autoSpaceDN w:val="0"/>
+        <w:adjustRightInd w:val="0"/>
+        <w:spacing w:after="0" w:line="240" w:lineRule="auto"/>
+        <w:rPr>
+          <w:rFonts w:ascii="Consolas" w:hAnsi="Consolas" w:cs="Consolas"/>
+          <w:color w:val="000000"/>
+          <w:sz w:val="19"/>
+          <w:szCs w:val="19"/>
+          <w:highlight w:val="white"/>
+        </w:rPr>
+      </w:pPr>
+    </w:p>
+    <w:p>
+      <w:pPr>
+        <w:autoSpaceDE w:val="0"/>
+        <w:autoSpaceDN w:val="0"/>
+        <w:adjustRightInd w:val="0"/>
+        <w:spacing w:after="0" w:line="240" w:lineRule="auto"/>
+        <w:rPr>
+          <w:rFonts w:ascii="Consolas" w:hAnsi="Consolas" w:cs="Consolas"/>
+          <w:color w:val="000000"/>
+          <w:sz w:val="19"/>
+          <w:szCs w:val="19"/>
+          <w:highlight w:val="white"/>
+        </w:rPr>
+      </w:pPr>
+      <w:r>
+        <w:rPr>
+          <w:rFonts w:ascii="Consolas" w:hAnsi="Consolas" w:cs="Consolas"/>
+          <w:color w:val="000000"/>
+          <w:sz w:val="19"/>
+          <w:szCs w:val="19"/>
+          <w:highlight w:val="white"/>
+        </w:rPr>
+        <w:t xml:space="preserve">            </w:t>
+      </w:r>
+      <w:r>
+        <w:rPr>
+          <w:rFonts w:ascii="Consolas" w:hAnsi="Consolas" w:cs="Consolas"/>
+          <w:color w:val="008000"/>
+          <w:sz w:val="19"/>
+          <w:szCs w:val="19"/>
+          <w:highlight w:val="white"/>
+        </w:rPr>
+        <w:t>// Check bet was taken and error wasn't thrown.</w:t>
+      </w:r>
+    </w:p>
+    <w:p>
+      <w:pPr>
+        <w:autoSpaceDE w:val="0"/>
+        <w:autoSpaceDN w:val="0"/>
+        <w:adjustRightInd w:val="0"/>
+        <w:spacing w:after="0" w:line="240" w:lineRule="auto"/>
+        <w:rPr>
+          <w:rFonts w:ascii="Consolas" w:hAnsi="Consolas" w:cs="Consolas"/>
+          <w:color w:val="000000"/>
+          <w:sz w:val="19"/>
+          <w:szCs w:val="19"/>
+          <w:highlight w:val="white"/>
+        </w:rPr>
+      </w:pPr>
+      <w:r>
+        <w:rPr>
+          <w:rFonts w:ascii="Consolas" w:hAnsi="Consolas" w:cs="Consolas"/>
+          <w:color w:val="000000"/>
+          <w:sz w:val="19"/>
+          <w:szCs w:val="19"/>
+          <w:highlight w:val="white"/>
+        </w:rPr>
+        <w:t xml:space="preserve">            </w:t>
+      </w:r>
+      <w:r>
+        <w:rPr>
+          <w:rFonts w:ascii="Consolas" w:hAnsi="Consolas" w:cs="Consolas"/>
+          <w:color w:val="2B91AF"/>
+          <w:sz w:val="19"/>
+          <w:szCs w:val="19"/>
+          <w:highlight w:val="white"/>
+        </w:rPr>
+        <w:t>Assert</w:t>
+      </w:r>
+      <w:r>
+        <w:rPr>
+          <w:rFonts w:ascii="Consolas" w:hAnsi="Consolas" w:cs="Consolas"/>
+          <w:color w:val="000000"/>
+          <w:sz w:val="19"/>
+          <w:szCs w:val="19"/>
+          <w:highlight w:val="white"/>
+        </w:rPr>
+        <w:t>.Equal(0, player.Balance);</w:t>
+      </w:r>
+    </w:p>
+    <w:p>
+      <w:pPr>
+        <w:autoSpaceDE w:val="0"/>
+        <w:autoSpaceDN w:val="0"/>
+        <w:adjustRightInd w:val="0"/>
+        <w:spacing w:after="0" w:line="240" w:lineRule="auto"/>
+        <w:rPr>
+          <w:rFonts w:ascii="Consolas" w:hAnsi="Consolas" w:cs="Consolas"/>
+          <w:color w:val="000000"/>
+          <w:sz w:val="19"/>
+          <w:szCs w:val="19"/>
+          <w:highlight w:val="white"/>
+        </w:rPr>
+      </w:pPr>
+      <w:r>
+        <w:rPr>
+          <w:rFonts w:ascii="Consolas" w:hAnsi="Consolas" w:cs="Consolas"/>
+          <w:color w:val="000000"/>
+          <w:sz w:val="19"/>
+          <w:szCs w:val="19"/>
+          <w:highlight w:val="white"/>
+        </w:rPr>
+        <w:t xml:space="preserve">        }</w:t>
+      </w:r>
+    </w:p>
+    <w:p>
+      <w:pPr>
+        <w:autoSpaceDE w:val="0"/>
+        <w:autoSpaceDN w:val="0"/>
+        <w:adjustRightInd w:val="0"/>
+        <w:spacing w:after="0" w:line="240" w:lineRule="auto"/>
+        <w:rPr>
+          <w:rFonts w:ascii="Consolas" w:hAnsi="Consolas" w:cs="Consolas"/>
+          <w:color w:val="000000"/>
+          <w:sz w:val="19"/>
+          <w:szCs w:val="19"/>
+          <w:highlight w:val="white"/>
+        </w:rPr>
+      </w:pPr>
+    </w:p>
+    <w:p>
+      <w:pPr>
+        <w:autoSpaceDE w:val="0"/>
+        <w:autoSpaceDN w:val="0"/>
+        <w:adjustRightInd w:val="0"/>
+        <w:spacing w:after="0" w:line="240" w:lineRule="auto"/>
+        <w:rPr>
+          <w:rFonts w:ascii="Consolas" w:hAnsi="Consolas" w:cs="Consolas"/>
+          <w:color w:val="000000"/>
+          <w:sz w:val="19"/>
+          <w:szCs w:val="19"/>
+          <w:highlight w:val="white"/>
+        </w:rPr>
+      </w:pPr>
+      <w:r>
+        <w:rPr>
+          <w:rFonts w:ascii="Consolas" w:hAnsi="Consolas" w:cs="Consolas"/>
+          <w:color w:val="000000"/>
+          <w:sz w:val="19"/>
+          <w:szCs w:val="19"/>
+          <w:highlight w:val="white"/>
+        </w:rPr>
+        <w:t xml:space="preserve">        [</w:t>
+      </w:r>
+      <w:r>
+        <w:rPr>
+          <w:rFonts w:ascii="Consolas" w:hAnsi="Consolas" w:cs="Consolas"/>
+          <w:color w:val="2B91AF"/>
+          <w:sz w:val="19"/>
+          <w:szCs w:val="19"/>
+          <w:highlight w:val="white"/>
+        </w:rPr>
+        <w:t>Fact</w:t>
+      </w:r>
+      <w:r>
+        <w:rPr>
+          <w:rFonts w:ascii="Consolas" w:hAnsi="Consolas" w:cs="Consolas"/>
+          <w:color w:val="000000"/>
+          <w:sz w:val="19"/>
+          <w:szCs w:val="19"/>
+          <w:highlight w:val="white"/>
+        </w:rPr>
+        <w:t>]</w:t>
+      </w:r>
+    </w:p>
+    <w:p>
+      <w:pPr>
+        <w:autoSpaceDE w:val="0"/>
+        <w:autoSpaceDN w:val="0"/>
+        <w:adjustRightInd w:val="0"/>
+        <w:spacing w:after="0" w:line="240" w:lineRule="auto"/>
+        <w:rPr>
+          <w:rFonts w:ascii="Consolas" w:hAnsi="Consolas" w:cs="Consolas"/>
+          <w:color w:val="000000"/>
+          <w:sz w:val="19"/>
+          <w:szCs w:val="19"/>
+          <w:highlight w:val="white"/>
+        </w:rPr>
+      </w:pPr>
+      <w:r>
+        <w:rPr>
+          <w:rFonts w:ascii="Consolas" w:hAnsi="Consolas" w:cs="Consolas"/>
+          <w:color w:val="000000"/>
+          <w:sz w:val="19"/>
+          <w:szCs w:val="19"/>
+          <w:highlight w:val="white"/>
+        </w:rPr>
+        <w:t xml:space="preserve">        </w:t>
+      </w:r>
+      <w:r>
+        <w:rPr>
+          <w:rFonts w:ascii="Consolas" w:hAnsi="Consolas" w:cs="Consolas"/>
+          <w:color w:val="0000FF"/>
+          <w:sz w:val="19"/>
+          <w:szCs w:val="19"/>
+          <w:highlight w:val="white"/>
+        </w:rPr>
+        <w:t>public</w:t>
+      </w:r>
+      <w:r>
+        <w:rPr>
+          <w:rFonts w:ascii="Consolas" w:hAnsi="Consolas" w:cs="Consolas"/>
+          <w:color w:val="000000"/>
+          <w:sz w:val="19"/>
+          <w:szCs w:val="19"/>
+          <w:highlight w:val="white"/>
+        </w:rPr>
+        <w:t xml:space="preserve"> </w:t>
+      </w:r>
+      <w:r>
+        <w:rPr>
+          <w:rFonts w:ascii="Consolas" w:hAnsi="Consolas" w:cs="Consolas"/>
+          <w:color w:val="0000FF"/>
+          <w:sz w:val="19"/>
+          <w:szCs w:val="19"/>
+          <w:highlight w:val="white"/>
+        </w:rPr>
+        <w:t>void</w:t>
+      </w:r>
+      <w:r>
+        <w:rPr>
+          <w:rFonts w:ascii="Consolas" w:hAnsi="Consolas" w:cs="Consolas"/>
+          <w:color w:val="000000"/>
+          <w:sz w:val="19"/>
+          <w:szCs w:val="19"/>
+          <w:highlight w:val="white"/>
+        </w:rPr>
+        <w:t xml:space="preserve"> TakeBetThrowsExceptionWhenBetExceedsBalance()</w:t>
+      </w:r>
+    </w:p>
+    <w:p>
+      <w:pPr>
+        <w:autoSpaceDE w:val="0"/>
+        <w:autoSpaceDN w:val="0"/>
+        <w:adjustRightInd w:val="0"/>
+        <w:spacing w:after="0" w:line="240" w:lineRule="auto"/>
+        <w:rPr>
+          <w:rFonts w:ascii="Consolas" w:hAnsi="Consolas" w:cs="Consolas"/>
+          <w:color w:val="000000"/>
+          <w:sz w:val="19"/>
+          <w:szCs w:val="19"/>
+          <w:highlight w:val="white"/>
+        </w:rPr>
+      </w:pPr>
+      <w:r>
+        <w:rPr>
+          <w:rFonts w:ascii="Consolas" w:hAnsi="Consolas" w:cs="Consolas"/>
+          <w:color w:val="000000"/>
+          <w:sz w:val="19"/>
+          <w:szCs w:val="19"/>
+          <w:highlight w:val="white"/>
+        </w:rPr>
+        <w:t xml:space="preserve">        {</w:t>
+      </w:r>
+    </w:p>
+    <w:p>
+      <w:pPr>
+        <w:autoSpaceDE w:val="0"/>
+        <w:autoSpaceDN w:val="0"/>
+        <w:adjustRightInd w:val="0"/>
+        <w:spacing w:after="0" w:line="240" w:lineRule="auto"/>
+        <w:rPr>
+          <w:rFonts w:ascii="Consolas" w:hAnsi="Consolas" w:cs="Consolas"/>
+          <w:color w:val="000000"/>
+          <w:sz w:val="19"/>
+          <w:szCs w:val="19"/>
+          <w:highlight w:val="white"/>
+        </w:rPr>
+      </w:pPr>
+      <w:r>
+        <w:rPr>
+          <w:rFonts w:ascii="Consolas" w:hAnsi="Consolas" w:cs="Consolas"/>
+          <w:color w:val="000000"/>
+          <w:sz w:val="19"/>
+          <w:szCs w:val="19"/>
+          <w:highlight w:val="white"/>
+        </w:rPr>
+        <w:t xml:space="preserve">            </w:t>
+      </w:r>
+      <w:r>
+        <w:rPr>
+          <w:rFonts w:ascii="Consolas" w:hAnsi="Consolas" w:cs="Consolas"/>
+          <w:color w:val="0000FF"/>
+          <w:sz w:val="19"/>
+          <w:szCs w:val="19"/>
+          <w:highlight w:val="white"/>
+        </w:rPr>
+        <w:t>var</w:t>
+      </w:r>
+      <w:r>
+        <w:rPr>
+          <w:rFonts w:ascii="Consolas" w:hAnsi="Consolas" w:cs="Consolas"/>
+          <w:color w:val="000000"/>
+          <w:sz w:val="19"/>
+          <w:szCs w:val="19"/>
+          <w:highlight w:val="white"/>
+        </w:rPr>
+        <w:t xml:space="preserve"> player = </w:t>
+      </w:r>
+      <w:r>
+        <w:rPr>
+          <w:rFonts w:ascii="Consolas" w:hAnsi="Consolas" w:cs="Consolas"/>
+          <w:color w:val="0000FF"/>
+          <w:sz w:val="19"/>
+          <w:szCs w:val="19"/>
+          <w:highlight w:val="white"/>
+        </w:rPr>
+        <w:t>new</w:t>
+      </w:r>
+      <w:r>
+        <w:rPr>
+          <w:rFonts w:ascii="Consolas" w:hAnsi="Consolas" w:cs="Consolas"/>
+          <w:color w:val="000000"/>
+          <w:sz w:val="19"/>
+          <w:szCs w:val="19"/>
+          <w:highlight w:val="white"/>
+        </w:rPr>
+        <w:t xml:space="preserve"> </w:t>
+      </w:r>
+      <w:r>
+        <w:rPr>
+          <w:rFonts w:ascii="Consolas" w:hAnsi="Consolas" w:cs="Consolas"/>
+          <w:color w:val="2B91AF"/>
+          <w:sz w:val="19"/>
+          <w:szCs w:val="19"/>
+          <w:highlight w:val="white"/>
+        </w:rPr>
+        <w:t>Player</w:t>
+      </w:r>
+      <w:r>
+        <w:rPr>
+          <w:rFonts w:ascii="Consolas" w:hAnsi="Consolas" w:cs="Consolas"/>
+          <w:color w:val="000000"/>
+          <w:sz w:val="19"/>
+          <w:szCs w:val="19"/>
+          <w:highlight w:val="white"/>
+        </w:rPr>
+        <w:t>(</w:t>
+      </w:r>
+      <w:r>
+        <w:rPr>
+          <w:rFonts w:ascii="Consolas" w:hAnsi="Consolas" w:cs="Consolas"/>
+          <w:color w:val="A31515"/>
+          <w:sz w:val="19"/>
+          <w:szCs w:val="19"/>
+          <w:highlight w:val="white"/>
+        </w:rPr>
+        <w:t>"Test"</w:t>
+      </w:r>
+      <w:r>
+        <w:rPr>
+          <w:rFonts w:ascii="Consolas" w:hAnsi="Consolas" w:cs="Consolas"/>
+          <w:color w:val="000000"/>
+          <w:sz w:val="19"/>
+          <w:szCs w:val="19"/>
+          <w:highlight w:val="white"/>
+        </w:rPr>
+        <w:t>, 0) { Limit = 0 };</w:t>
+      </w:r>
+    </w:p>
+    <w:p>
+      <w:pPr>
+        <w:autoSpaceDE w:val="0"/>
+        <w:autoSpaceDN w:val="0"/>
+        <w:adjustRightInd w:val="0"/>
+        <w:spacing w:after="0" w:line="240" w:lineRule="auto"/>
+        <w:rPr>
+          <w:rFonts w:ascii="Consolas" w:hAnsi="Consolas" w:cs="Consolas"/>
+          <w:color w:val="000000"/>
+          <w:sz w:val="19"/>
+          <w:szCs w:val="19"/>
+          <w:highlight w:val="white"/>
+        </w:rPr>
+      </w:pPr>
+      <w:r>
+        <w:rPr>
+          <w:rFonts w:ascii="Consolas" w:hAnsi="Consolas" w:cs="Consolas"/>
+          <w:color w:val="000000"/>
+          <w:sz w:val="19"/>
+          <w:szCs w:val="19"/>
+          <w:highlight w:val="white"/>
+        </w:rPr>
+        <w:t xml:space="preserve">            </w:t>
+      </w:r>
+      <w:r>
+        <w:rPr>
+          <w:rFonts w:ascii="Consolas" w:hAnsi="Consolas" w:cs="Consolas"/>
+          <w:color w:val="2B91AF"/>
+          <w:sz w:val="19"/>
+          <w:szCs w:val="19"/>
+          <w:highlight w:val="white"/>
+        </w:rPr>
+        <w:t>Assert</w:t>
+      </w:r>
+      <w:r>
+        <w:rPr>
+          <w:rFonts w:ascii="Consolas" w:hAnsi="Consolas" w:cs="Consolas"/>
+          <w:color w:val="000000"/>
+          <w:sz w:val="19"/>
+          <w:szCs w:val="19"/>
+          <w:highlight w:val="white"/>
+        </w:rPr>
+        <w:t>.Throws&lt;</w:t>
+      </w:r>
+      <w:r>
+        <w:rPr>
+          <w:rFonts w:ascii="Consolas" w:hAnsi="Consolas" w:cs="Consolas"/>
+          <w:color w:val="2B91AF"/>
+          <w:sz w:val="19"/>
+          <w:szCs w:val="19"/>
+          <w:highlight w:val="white"/>
+        </w:rPr>
+        <w:t>ArgumentException</w:t>
+      </w:r>
+      <w:r>
+        <w:rPr>
+          <w:rFonts w:ascii="Consolas" w:hAnsi="Consolas" w:cs="Consolas"/>
+          <w:color w:val="000000"/>
+          <w:sz w:val="19"/>
+          <w:szCs w:val="19"/>
+          <w:highlight w:val="white"/>
+        </w:rPr>
+        <w:t>&gt;(() =&gt; player.takeBet(5));</w:t>
+      </w:r>
+    </w:p>
+    <w:p>
+      <w:pPr>
+        <w:rPr>
+          <w:lang w:val="en-US"/>
+        </w:rPr>
+      </w:pPr>
+      <w:r>
+        <w:rPr>
+          <w:rFonts w:ascii="Consolas" w:hAnsi="Consolas" w:cs="Consolas"/>
+          <w:color w:val="000000"/>
+          <w:sz w:val="19"/>
+          <w:szCs w:val="19"/>
+          <w:highlight w:val="white"/>
+        </w:rPr>
+        <w:t xml:space="preserve">        }</w:t>
+      </w:r>
+    </w:p>
+    <w:p>
+      <w:pPr>
+        <w:pStyle w:val="Heading1"/>
+        <w:rPr>
+          <w:lang w:val="en-US"/>
+        </w:rPr>
+      </w:pPr>
+      <w:r>
+        <w:rPr>
+          <w:lang w:val="en-US"/>
+        </w:rPr>
+        <w:lastRenderedPageBreak/>
+        <w:t>Write a Unit Test to fix the bug</w:t>
+      </w:r>
+    </w:p>
+    <w:p>
+      <w:pPr>
+        <w:rPr>
+          <w:lang w:val="en-US"/>
+        </w:rPr>
+      </w:pPr>
+      <w:r>
+        <w:rPr>
+          <w:lang w:val="en-US"/>
+        </w:rPr>
+        <w:t>I have written a set of tests to check this behavior, wrapping possible returns including the bug effect we are seeing when they’re equal.</w:t>
+      </w:r>
+    </w:p>
+    <w:p>
+      <w:pPr>
+        <w:autoSpaceDE w:val="0"/>
+        <w:autoSpaceDN w:val="0"/>
+        <w:adjustRightInd w:val="0"/>
+        <w:spacing w:after="0" w:line="240" w:lineRule="auto"/>
+        <w:rPr>
+          <w:rFonts w:ascii="Consolas" w:hAnsi="Consolas" w:cs="Consolas"/>
+          <w:color w:val="000000"/>
+          <w:sz w:val="19"/>
+          <w:szCs w:val="19"/>
+          <w:highlight w:val="white"/>
+        </w:rPr>
+      </w:pPr>
+      <w:r>
+        <w:rPr>
+          <w:rFonts w:ascii="Consolas" w:hAnsi="Consolas" w:cs="Consolas"/>
+          <w:color w:val="000000"/>
+          <w:sz w:val="19"/>
+          <w:szCs w:val="19"/>
+          <w:highlight w:val="white"/>
+        </w:rPr>
+        <w:t xml:space="preserve">        [</w:t>
+      </w:r>
+      <w:r>
+        <w:rPr>
+          <w:rFonts w:ascii="Consolas" w:hAnsi="Consolas" w:cs="Consolas"/>
+          <w:color w:val="2B91AF"/>
+          <w:sz w:val="19"/>
+          <w:szCs w:val="19"/>
+          <w:highlight w:val="white"/>
+        </w:rPr>
+        <w:t>Fact</w:t>
+      </w:r>
+      <w:r>
+        <w:rPr>
+          <w:rFonts w:ascii="Consolas" w:hAnsi="Consolas" w:cs="Consolas"/>
+          <w:color w:val="000000"/>
+          <w:sz w:val="19"/>
+          <w:szCs w:val="19"/>
+          <w:highlight w:val="white"/>
+        </w:rPr>
+        <w:t>]</w:t>
+      </w:r>
+    </w:p>
+    <w:p>
+      <w:pPr>
+        <w:autoSpaceDE w:val="0"/>
+        <w:autoSpaceDN w:val="0"/>
+        <w:adjustRightInd w:val="0"/>
+        <w:spacing w:after="0" w:line="240" w:lineRule="auto"/>
+        <w:rPr>
+          <w:rFonts w:ascii="Consolas" w:hAnsi="Consolas" w:cs="Consolas"/>
+          <w:color w:val="000000"/>
+          <w:sz w:val="19"/>
+          <w:szCs w:val="19"/>
+          <w:highlight w:val="white"/>
+        </w:rPr>
+      </w:pPr>
+      <w:r>
+        <w:rPr>
+          <w:rFonts w:ascii="Consolas" w:hAnsi="Consolas" w:cs="Consolas"/>
+          <w:color w:val="000000"/>
+          <w:sz w:val="19"/>
+          <w:szCs w:val="19"/>
+          <w:highlight w:val="white"/>
+        </w:rPr>
+        <w:t xml:space="preserve">        </w:t>
+      </w:r>
+      <w:r>
+        <w:rPr>
+          <w:rFonts w:ascii="Consolas" w:hAnsi="Consolas" w:cs="Consolas"/>
+          <w:color w:val="0000FF"/>
+          <w:sz w:val="19"/>
+          <w:szCs w:val="19"/>
+          <w:highlight w:val="white"/>
+        </w:rPr>
+        <w:t>public</w:t>
+      </w:r>
+      <w:r>
+        <w:rPr>
+          <w:rFonts w:ascii="Consolas" w:hAnsi="Consolas" w:cs="Consolas"/>
+          <w:color w:val="000000"/>
+          <w:sz w:val="19"/>
+          <w:szCs w:val="19"/>
+          <w:highlight w:val="white"/>
+        </w:rPr>
+        <w:t xml:space="preserve"> </w:t>
+      </w:r>
+      <w:r>
+        <w:rPr>
+          <w:rFonts w:ascii="Consolas" w:hAnsi="Consolas" w:cs="Consolas"/>
+          <w:color w:val="0000FF"/>
+          <w:sz w:val="19"/>
+          <w:szCs w:val="19"/>
+          <w:highlight w:val="white"/>
+        </w:rPr>
+        <w:t>void</w:t>
+      </w:r>
+      <w:r>
+        <w:rPr>
+          <w:rFonts w:ascii="Consolas" w:hAnsi="Consolas" w:cs="Consolas"/>
+          <w:color w:val="000000"/>
+          <w:sz w:val="19"/>
+          <w:szCs w:val="19"/>
+          <w:highlight w:val="white"/>
+        </w:rPr>
+        <w:t xml:space="preserve"> BalanceExceedsLimitByReturnsFalseWhenBalanceDoesNotExceedBetLimit()</w:t>
+      </w:r>
+    </w:p>
+    <w:p>
+      <w:pPr>
+        <w:autoSpaceDE w:val="0"/>
+        <w:autoSpaceDN w:val="0"/>
+        <w:adjustRightInd w:val="0"/>
+        <w:spacing w:after="0" w:line="240" w:lineRule="auto"/>
+        <w:rPr>
+          <w:rFonts w:ascii="Consolas" w:hAnsi="Consolas" w:cs="Consolas"/>
+          <w:color w:val="000000"/>
+          <w:sz w:val="19"/>
+          <w:szCs w:val="19"/>
+          <w:highlight w:val="white"/>
+        </w:rPr>
+      </w:pPr>
+      <w:r>
+        <w:rPr>
+          <w:rFonts w:ascii="Consolas" w:hAnsi="Consolas" w:cs="Consolas"/>
+          <w:color w:val="000000"/>
+          <w:sz w:val="19"/>
+          <w:szCs w:val="19"/>
+          <w:highlight w:val="white"/>
+        </w:rPr>
+        <w:t xml:space="preserve">        {</w:t>
+      </w:r>
+    </w:p>
+    <w:p>
+      <w:pPr>
+        <w:autoSpaceDE w:val="0"/>
+        <w:autoSpaceDN w:val="0"/>
+        <w:adjustRightInd w:val="0"/>
+        <w:spacing w:after="0" w:line="240" w:lineRule="auto"/>
+        <w:rPr>
+          <w:rFonts w:ascii="Consolas" w:hAnsi="Consolas" w:cs="Consolas"/>
+          <w:color w:val="000000"/>
+          <w:sz w:val="19"/>
+          <w:szCs w:val="19"/>
+          <w:highlight w:val="white"/>
+        </w:rPr>
+      </w:pPr>
+      <w:r>
+        <w:rPr>
+          <w:rFonts w:ascii="Consolas" w:hAnsi="Consolas" w:cs="Consolas"/>
+          <w:color w:val="000000"/>
+          <w:sz w:val="19"/>
+          <w:szCs w:val="19"/>
+          <w:highlight w:val="white"/>
+        </w:rPr>
+        <w:t xml:space="preserve">            </w:t>
+      </w:r>
+      <w:r>
+        <w:rPr>
+          <w:rFonts w:ascii="Consolas" w:hAnsi="Consolas" w:cs="Consolas"/>
+          <w:color w:val="0000FF"/>
+          <w:sz w:val="19"/>
+          <w:szCs w:val="19"/>
+          <w:highlight w:val="white"/>
+        </w:rPr>
+        <w:t>var</w:t>
+      </w:r>
+      <w:r>
+        <w:rPr>
+          <w:rFonts w:ascii="Consolas" w:hAnsi="Consolas" w:cs="Consolas"/>
+          <w:color w:val="000000"/>
+          <w:sz w:val="19"/>
+          <w:szCs w:val="19"/>
+          <w:highlight w:val="white"/>
+        </w:rPr>
+        <w:t xml:space="preserve"> player = </w:t>
+      </w:r>
+      <w:r>
+        <w:rPr>
+          <w:rFonts w:ascii="Consolas" w:hAnsi="Consolas" w:cs="Consolas"/>
+          <w:color w:val="0000FF"/>
+          <w:sz w:val="19"/>
+          <w:szCs w:val="19"/>
+          <w:highlight w:val="white"/>
+        </w:rPr>
+        <w:t>new</w:t>
+      </w:r>
+      <w:r>
+        <w:rPr>
+          <w:rFonts w:ascii="Consolas" w:hAnsi="Consolas" w:cs="Consolas"/>
+          <w:color w:val="000000"/>
+          <w:sz w:val="19"/>
+          <w:szCs w:val="19"/>
+          <w:highlight w:val="white"/>
+        </w:rPr>
+        <w:t xml:space="preserve"> </w:t>
+      </w:r>
+      <w:r>
+        <w:rPr>
+          <w:rFonts w:ascii="Consolas" w:hAnsi="Consolas" w:cs="Consolas"/>
+          <w:color w:val="2B91AF"/>
+          <w:sz w:val="19"/>
+          <w:szCs w:val="19"/>
+          <w:highlight w:val="white"/>
+        </w:rPr>
+        <w:t>Player</w:t>
+      </w:r>
+      <w:r>
+        <w:rPr>
+          <w:rFonts w:ascii="Consolas" w:hAnsi="Consolas" w:cs="Consolas"/>
+          <w:color w:val="000000"/>
+          <w:sz w:val="19"/>
+          <w:szCs w:val="19"/>
+          <w:highlight w:val="white"/>
+        </w:rPr>
+        <w:t>(</w:t>
+      </w:r>
+      <w:r>
+        <w:rPr>
+          <w:rFonts w:ascii="Consolas" w:hAnsi="Consolas" w:cs="Consolas"/>
+          <w:color w:val="A31515"/>
+          <w:sz w:val="19"/>
+          <w:szCs w:val="19"/>
+          <w:highlight w:val="white"/>
+        </w:rPr>
+        <w:t>"Test"</w:t>
+      </w:r>
+      <w:r>
+        <w:rPr>
+          <w:rFonts w:ascii="Consolas" w:hAnsi="Consolas" w:cs="Consolas"/>
+          <w:color w:val="000000"/>
+          <w:sz w:val="19"/>
+          <w:szCs w:val="19"/>
+          <w:highlight w:val="white"/>
+        </w:rPr>
+        <w:t>, 10) { Limit = 0 };</w:t>
+      </w:r>
+    </w:p>
+    <w:p>
+      <w:pPr>
+        <w:autoSpaceDE w:val="0"/>
+        <w:autoSpaceDN w:val="0"/>
+        <w:adjustRightInd w:val="0"/>
+        <w:spacing w:after="0" w:line="240" w:lineRule="auto"/>
+        <w:rPr>
+          <w:rFonts w:ascii="Consolas" w:hAnsi="Consolas" w:cs="Consolas"/>
+          <w:color w:val="000000"/>
+          <w:sz w:val="19"/>
+          <w:szCs w:val="19"/>
+          <w:highlight w:val="white"/>
+        </w:rPr>
+      </w:pPr>
+    </w:p>
+    <w:p>
+      <w:pPr>
+        <w:autoSpaceDE w:val="0"/>
+        <w:autoSpaceDN w:val="0"/>
+        <w:adjustRightInd w:val="0"/>
+        <w:spacing w:after="0" w:line="240" w:lineRule="auto"/>
+        <w:rPr>
+          <w:rFonts w:ascii="Consolas" w:hAnsi="Consolas" w:cs="Consolas"/>
+          <w:color w:val="000000"/>
+          <w:sz w:val="19"/>
+          <w:szCs w:val="19"/>
+          <w:highlight w:val="white"/>
+        </w:rPr>
+      </w:pPr>
+      <w:r>
+        <w:rPr>
+          <w:rFonts w:ascii="Consolas" w:hAnsi="Consolas" w:cs="Consolas"/>
+          <w:color w:val="000000"/>
+          <w:sz w:val="19"/>
+          <w:szCs w:val="19"/>
+          <w:highlight w:val="white"/>
+        </w:rPr>
+        <w:t xml:space="preserve">            </w:t>
+      </w:r>
+      <w:r>
+        <w:rPr>
+          <w:rFonts w:ascii="Consolas" w:hAnsi="Consolas" w:cs="Consolas"/>
+          <w:color w:val="0000FF"/>
+          <w:sz w:val="19"/>
+          <w:szCs w:val="19"/>
+          <w:highlight w:val="white"/>
+        </w:rPr>
+        <w:t>var</w:t>
+      </w:r>
+      <w:r>
+        <w:rPr>
+          <w:rFonts w:ascii="Consolas" w:hAnsi="Consolas" w:cs="Consolas"/>
+          <w:color w:val="000000"/>
+          <w:sz w:val="19"/>
+          <w:szCs w:val="19"/>
+          <w:highlight w:val="white"/>
+        </w:rPr>
+        <w:t xml:space="preserve"> response = player.balanceExceedsLimitBy(15);</w:t>
+      </w:r>
+    </w:p>
+    <w:p>
+      <w:pPr>
+        <w:autoSpaceDE w:val="0"/>
+        <w:autoSpaceDN w:val="0"/>
+        <w:adjustRightInd w:val="0"/>
+        <w:spacing w:after="0" w:line="240" w:lineRule="auto"/>
+        <w:rPr>
+          <w:rFonts w:ascii="Consolas" w:hAnsi="Consolas" w:cs="Consolas"/>
+          <w:color w:val="000000"/>
+          <w:sz w:val="19"/>
+          <w:szCs w:val="19"/>
+          <w:highlight w:val="white"/>
+        </w:rPr>
+      </w:pPr>
+    </w:p>
+    <w:p>
+      <w:pPr>
+        <w:autoSpaceDE w:val="0"/>
+        <w:autoSpaceDN w:val="0"/>
+        <w:adjustRightInd w:val="0"/>
+        <w:spacing w:after="0" w:line="240" w:lineRule="auto"/>
+        <w:rPr>
+          <w:rFonts w:ascii="Consolas" w:hAnsi="Consolas" w:cs="Consolas"/>
+          <w:color w:val="000000"/>
+          <w:sz w:val="19"/>
+          <w:szCs w:val="19"/>
+          <w:highlight w:val="white"/>
+        </w:rPr>
+      </w:pPr>
+      <w:r>
+        <w:rPr>
+          <w:rFonts w:ascii="Consolas" w:hAnsi="Consolas" w:cs="Consolas"/>
+          <w:color w:val="000000"/>
+          <w:sz w:val="19"/>
+          <w:szCs w:val="19"/>
+          <w:highlight w:val="white"/>
+        </w:rPr>
+        <w:t xml:space="preserve">            </w:t>
+      </w:r>
+      <w:r>
+        <w:rPr>
+          <w:rFonts w:ascii="Consolas" w:hAnsi="Consolas" w:cs="Consolas"/>
+          <w:color w:val="2B91AF"/>
+          <w:sz w:val="19"/>
+          <w:szCs w:val="19"/>
+          <w:highlight w:val="white"/>
+        </w:rPr>
+        <w:t>Assert</w:t>
+      </w:r>
+      <w:r>
+        <w:rPr>
+          <w:rFonts w:ascii="Consolas" w:hAnsi="Consolas" w:cs="Consolas"/>
+          <w:color w:val="000000"/>
+          <w:sz w:val="19"/>
+          <w:szCs w:val="19"/>
+          <w:highlight w:val="white"/>
+        </w:rPr>
+        <w:t>.False(response);</w:t>
+      </w:r>
+    </w:p>
+    <w:p>
+      <w:pPr>
+        <w:autoSpaceDE w:val="0"/>
+        <w:autoSpaceDN w:val="0"/>
+        <w:adjustRightInd w:val="0"/>
+        <w:spacing w:after="0" w:line="240" w:lineRule="auto"/>
+        <w:rPr>
+          <w:rFonts w:ascii="Consolas" w:hAnsi="Consolas" w:cs="Consolas"/>
+          <w:color w:val="000000"/>
+          <w:sz w:val="19"/>
+          <w:szCs w:val="19"/>
+          <w:highlight w:val="white"/>
+        </w:rPr>
+      </w:pPr>
+      <w:r>
+        <w:rPr>
+          <w:rFonts w:ascii="Consolas" w:hAnsi="Consolas" w:cs="Consolas"/>
+          <w:color w:val="000000"/>
+          <w:sz w:val="19"/>
+          <w:szCs w:val="19"/>
+          <w:highlight w:val="white"/>
+        </w:rPr>
+        <w:t xml:space="preserve">        }</w:t>
+      </w:r>
+    </w:p>
+    <w:p>
+      <w:pPr>
+        <w:autoSpaceDE w:val="0"/>
+        <w:autoSpaceDN w:val="0"/>
+        <w:adjustRightInd w:val="0"/>
+        <w:spacing w:after="0" w:line="240" w:lineRule="auto"/>
+        <w:rPr>
+          <w:rFonts w:ascii="Consolas" w:hAnsi="Consolas" w:cs="Consolas"/>
+          <w:color w:val="000000"/>
+          <w:sz w:val="19"/>
+          <w:szCs w:val="19"/>
+          <w:highlight w:val="white"/>
+        </w:rPr>
+      </w:pPr>
+    </w:p>
+    <w:p>
+      <w:pPr>
+        <w:autoSpaceDE w:val="0"/>
+        <w:autoSpaceDN w:val="0"/>
+        <w:adjustRightInd w:val="0"/>
+        <w:spacing w:after="0" w:line="240" w:lineRule="auto"/>
+        <w:rPr>
+          <w:rFonts w:ascii="Consolas" w:hAnsi="Consolas" w:cs="Consolas"/>
+          <w:color w:val="000000"/>
+          <w:sz w:val="19"/>
+          <w:szCs w:val="19"/>
+          <w:highlight w:val="white"/>
+        </w:rPr>
+      </w:pPr>
+      <w:r>
+        <w:rPr>
+          <w:rFonts w:ascii="Consolas" w:hAnsi="Consolas" w:cs="Consolas"/>
+          <w:color w:val="000000"/>
+          <w:sz w:val="19"/>
+          <w:szCs w:val="19"/>
+          <w:highlight w:val="white"/>
+        </w:rPr>
+        <w:t xml:space="preserve">        [</w:t>
+      </w:r>
+      <w:r>
+        <w:rPr>
+          <w:rFonts w:ascii="Consolas" w:hAnsi="Consolas" w:cs="Consolas"/>
+          <w:color w:val="2B91AF"/>
+          <w:sz w:val="19"/>
+          <w:szCs w:val="19"/>
+          <w:highlight w:val="white"/>
+        </w:rPr>
+        <w:t>Fact</w:t>
+      </w:r>
+      <w:r>
+        <w:rPr>
+          <w:rFonts w:ascii="Consolas" w:hAnsi="Consolas" w:cs="Consolas"/>
+          <w:color w:val="000000"/>
+          <w:sz w:val="19"/>
+          <w:szCs w:val="19"/>
+          <w:highlight w:val="white"/>
+        </w:rPr>
+        <w:t>]</w:t>
+      </w:r>
+    </w:p>
+    <w:p>
+      <w:pPr>
+        <w:autoSpaceDE w:val="0"/>
+        <w:autoSpaceDN w:val="0"/>
+        <w:adjustRightInd w:val="0"/>
+        <w:spacing w:after="0" w:line="240" w:lineRule="auto"/>
+        <w:rPr>
+          <w:rFonts w:ascii="Consolas" w:hAnsi="Consolas" w:cs="Consolas"/>
+          <w:color w:val="000000"/>
+          <w:sz w:val="19"/>
+          <w:szCs w:val="19"/>
+          <w:highlight w:val="white"/>
+        </w:rPr>
+      </w:pPr>
+      <w:r>
+        <w:rPr>
+          <w:rFonts w:ascii="Consolas" w:hAnsi="Consolas" w:cs="Consolas"/>
+          <w:color w:val="000000"/>
+          <w:sz w:val="19"/>
+          <w:szCs w:val="19"/>
+          <w:highlight w:val="white"/>
+        </w:rPr>
+        <w:t xml:space="preserve">        </w:t>
+      </w:r>
+      <w:r>
+        <w:rPr>
+          <w:rFonts w:ascii="Consolas" w:hAnsi="Consolas" w:cs="Consolas"/>
+          <w:color w:val="0000FF"/>
+          <w:sz w:val="19"/>
+          <w:szCs w:val="19"/>
+          <w:highlight w:val="white"/>
+        </w:rPr>
+        <w:t>public</w:t>
+      </w:r>
+      <w:r>
+        <w:rPr>
+          <w:rFonts w:ascii="Consolas" w:hAnsi="Consolas" w:cs="Consolas"/>
+          <w:color w:val="000000"/>
+          <w:sz w:val="19"/>
+          <w:szCs w:val="19"/>
+          <w:highlight w:val="white"/>
+        </w:rPr>
+        <w:t xml:space="preserve"> </w:t>
+      </w:r>
+      <w:r>
+        <w:rPr>
+          <w:rFonts w:ascii="Consolas" w:hAnsi="Consolas" w:cs="Consolas"/>
+          <w:color w:val="0000FF"/>
+          <w:sz w:val="19"/>
+          <w:szCs w:val="19"/>
+          <w:highlight w:val="white"/>
+        </w:rPr>
+        <w:t>void</w:t>
+      </w:r>
+      <w:r>
+        <w:rPr>
+          <w:rFonts w:ascii="Consolas" w:hAnsi="Consolas" w:cs="Consolas"/>
+          <w:color w:val="000000"/>
+          <w:sz w:val="19"/>
+          <w:szCs w:val="19"/>
+          <w:highlight w:val="white"/>
+        </w:rPr>
+        <w:t xml:space="preserve"> BalanceExceedsLimitByReturnsTrueWhenBalanceExceedsBetLimit()</w:t>
+      </w:r>
+    </w:p>
+    <w:p>
+      <w:pPr>
+        <w:autoSpaceDE w:val="0"/>
+        <w:autoSpaceDN w:val="0"/>
+        <w:adjustRightInd w:val="0"/>
+        <w:spacing w:after="0" w:line="240" w:lineRule="auto"/>
+        <w:rPr>
+          <w:rFonts w:ascii="Consolas" w:hAnsi="Consolas" w:cs="Consolas"/>
+          <w:color w:val="000000"/>
+          <w:sz w:val="19"/>
+          <w:szCs w:val="19"/>
+          <w:highlight w:val="white"/>
+        </w:rPr>
+      </w:pPr>
+      <w:r>
+        <w:rPr>
+          <w:rFonts w:ascii="Consolas" w:hAnsi="Consolas" w:cs="Consolas"/>
+          <w:color w:val="000000"/>
+          <w:sz w:val="19"/>
+          <w:szCs w:val="19"/>
+          <w:highlight w:val="white"/>
+        </w:rPr>
+        <w:t xml:space="preserve">        {</w:t>
+      </w:r>
+    </w:p>
+    <w:p>
+      <w:pPr>
+        <w:autoSpaceDE w:val="0"/>
+        <w:autoSpaceDN w:val="0"/>
+        <w:adjustRightInd w:val="0"/>
+        <w:spacing w:after="0" w:line="240" w:lineRule="auto"/>
+        <w:rPr>
+          <w:rFonts w:ascii="Consolas" w:hAnsi="Consolas" w:cs="Consolas"/>
+          <w:color w:val="000000"/>
+          <w:sz w:val="19"/>
+          <w:szCs w:val="19"/>
+          <w:highlight w:val="white"/>
+        </w:rPr>
+      </w:pPr>
+      <w:r>
+        <w:rPr>
+          <w:rFonts w:ascii="Consolas" w:hAnsi="Consolas" w:cs="Consolas"/>
+          <w:color w:val="000000"/>
+          <w:sz w:val="19"/>
+          <w:szCs w:val="19"/>
+          <w:highlight w:val="white"/>
+        </w:rPr>
+        <w:t xml:space="preserve">            </w:t>
+      </w:r>
+      <w:r>
+        <w:rPr>
+          <w:rFonts w:ascii="Consolas" w:hAnsi="Consolas" w:cs="Consolas"/>
+          <w:color w:val="0000FF"/>
+          <w:sz w:val="19"/>
+          <w:szCs w:val="19"/>
+          <w:highlight w:val="white"/>
+        </w:rPr>
+        <w:t>var</w:t>
+      </w:r>
+      <w:r>
+        <w:rPr>
+          <w:rFonts w:ascii="Consolas" w:hAnsi="Consolas" w:cs="Consolas"/>
+          <w:color w:val="000000"/>
+          <w:sz w:val="19"/>
+          <w:szCs w:val="19"/>
+          <w:highlight w:val="white"/>
+        </w:rPr>
+        <w:t xml:space="preserve"> player = </w:t>
+      </w:r>
+      <w:r>
+        <w:rPr>
+          <w:rFonts w:ascii="Consolas" w:hAnsi="Consolas" w:cs="Consolas"/>
+          <w:color w:val="0000FF"/>
+          <w:sz w:val="19"/>
+          <w:szCs w:val="19"/>
+          <w:highlight w:val="white"/>
+        </w:rPr>
+        <w:t>new</w:t>
+      </w:r>
+      <w:r>
+        <w:rPr>
+          <w:rFonts w:ascii="Consolas" w:hAnsi="Consolas" w:cs="Consolas"/>
+          <w:color w:val="000000"/>
+          <w:sz w:val="19"/>
+          <w:szCs w:val="19"/>
+          <w:highlight w:val="white"/>
+        </w:rPr>
+        <w:t xml:space="preserve"> </w:t>
+      </w:r>
+      <w:r>
+        <w:rPr>
+          <w:rFonts w:ascii="Consolas" w:hAnsi="Consolas" w:cs="Consolas"/>
+          <w:color w:val="2B91AF"/>
+          <w:sz w:val="19"/>
+          <w:szCs w:val="19"/>
+          <w:highlight w:val="white"/>
+        </w:rPr>
+        <w:t>Player</w:t>
+      </w:r>
+      <w:r>
+        <w:rPr>
+          <w:rFonts w:ascii="Consolas" w:hAnsi="Consolas" w:cs="Consolas"/>
+          <w:color w:val="000000"/>
+          <w:sz w:val="19"/>
+          <w:szCs w:val="19"/>
+          <w:highlight w:val="white"/>
+        </w:rPr>
+        <w:t>(</w:t>
+      </w:r>
+      <w:r>
+        <w:rPr>
+          <w:rFonts w:ascii="Consolas" w:hAnsi="Consolas" w:cs="Consolas"/>
+          <w:color w:val="A31515"/>
+          <w:sz w:val="19"/>
+          <w:szCs w:val="19"/>
+          <w:highlight w:val="white"/>
+        </w:rPr>
+        <w:t>"Test"</w:t>
+      </w:r>
+      <w:r>
+        <w:rPr>
+          <w:rFonts w:ascii="Consolas" w:hAnsi="Consolas" w:cs="Consolas"/>
+          <w:color w:val="000000"/>
+          <w:sz w:val="19"/>
+          <w:szCs w:val="19"/>
+          <w:highlight w:val="white"/>
+        </w:rPr>
+        <w:t>, 10) { Limit = 0 };</w:t>
+      </w:r>
+    </w:p>
+    <w:p>
+      <w:pPr>
+        <w:autoSpaceDE w:val="0"/>
+        <w:autoSpaceDN w:val="0"/>
+        <w:adjustRightInd w:val="0"/>
+        <w:spacing w:after="0" w:line="240" w:lineRule="auto"/>
+        <w:rPr>
+          <w:rFonts w:ascii="Consolas" w:hAnsi="Consolas" w:cs="Consolas"/>
+          <w:color w:val="000000"/>
+          <w:sz w:val="19"/>
+          <w:szCs w:val="19"/>
+          <w:highlight w:val="white"/>
+        </w:rPr>
+      </w:pPr>
+    </w:p>
+    <w:p>
+      <w:pPr>
+        <w:autoSpaceDE w:val="0"/>
+        <w:autoSpaceDN w:val="0"/>
+        <w:adjustRightInd w:val="0"/>
+        <w:spacing w:after="0" w:line="240" w:lineRule="auto"/>
+        <w:rPr>
+          <w:rFonts w:ascii="Consolas" w:hAnsi="Consolas" w:cs="Consolas"/>
+          <w:color w:val="000000"/>
+          <w:sz w:val="19"/>
+          <w:szCs w:val="19"/>
+          <w:highlight w:val="white"/>
+        </w:rPr>
+      </w:pPr>
+      <w:r>
+        <w:rPr>
+          <w:rFonts w:ascii="Consolas" w:hAnsi="Consolas" w:cs="Consolas"/>
+          <w:color w:val="000000"/>
+          <w:sz w:val="19"/>
+          <w:szCs w:val="19"/>
+          <w:highlight w:val="white"/>
+        </w:rPr>
+        <w:t xml:space="preserve">            </w:t>
+      </w:r>
+      <w:r>
+        <w:rPr>
+          <w:rFonts w:ascii="Consolas" w:hAnsi="Consolas" w:cs="Consolas"/>
+          <w:color w:val="0000FF"/>
+          <w:sz w:val="19"/>
+          <w:szCs w:val="19"/>
+          <w:highlight w:val="white"/>
+        </w:rPr>
+        <w:t>var</w:t>
+      </w:r>
+      <w:r>
+        <w:rPr>
+          <w:rFonts w:ascii="Consolas" w:hAnsi="Consolas" w:cs="Consolas"/>
+          <w:color w:val="000000"/>
+          <w:sz w:val="19"/>
+          <w:szCs w:val="19"/>
+          <w:highlight w:val="white"/>
+        </w:rPr>
+        <w:t xml:space="preserve"> response = player.balanceExceedsLimitBy(5);</w:t>
+      </w:r>
+    </w:p>
+    <w:p>
+      <w:pPr>
+        <w:autoSpaceDE w:val="0"/>
+        <w:autoSpaceDN w:val="0"/>
+        <w:adjustRightInd w:val="0"/>
+        <w:spacing w:after="0" w:line="240" w:lineRule="auto"/>
+        <w:rPr>
+          <w:rFonts w:ascii="Consolas" w:hAnsi="Consolas" w:cs="Consolas"/>
+          <w:color w:val="000000"/>
+          <w:sz w:val="19"/>
+          <w:szCs w:val="19"/>
+          <w:highlight w:val="white"/>
+        </w:rPr>
+      </w:pPr>
+    </w:p>
+    <w:p>
+      <w:pPr>
+        <w:autoSpaceDE w:val="0"/>
+        <w:autoSpaceDN w:val="0"/>
+        <w:adjustRightInd w:val="0"/>
+        <w:spacing w:after="0" w:line="240" w:lineRule="auto"/>
+        <w:rPr>
+          <w:rFonts w:ascii="Consolas" w:hAnsi="Consolas" w:cs="Consolas"/>
+          <w:color w:val="000000"/>
+          <w:sz w:val="19"/>
+          <w:szCs w:val="19"/>
+          <w:highlight w:val="white"/>
+        </w:rPr>
+      </w:pPr>
+      <w:r>
+        <w:rPr>
+          <w:rFonts w:ascii="Consolas" w:hAnsi="Consolas" w:cs="Consolas"/>
+          <w:color w:val="000000"/>
+          <w:sz w:val="19"/>
+          <w:szCs w:val="19"/>
+          <w:highlight w:val="white"/>
+        </w:rPr>
+        <w:t xml:space="preserve">            </w:t>
+      </w:r>
+      <w:r>
+        <w:rPr>
+          <w:rFonts w:ascii="Consolas" w:hAnsi="Consolas" w:cs="Consolas"/>
+          <w:color w:val="2B91AF"/>
+          <w:sz w:val="19"/>
+          <w:szCs w:val="19"/>
+          <w:highlight w:val="white"/>
+        </w:rPr>
+        <w:t>Assert</w:t>
+      </w:r>
+      <w:r>
+        <w:rPr>
+          <w:rFonts w:ascii="Consolas" w:hAnsi="Consolas" w:cs="Consolas"/>
+          <w:color w:val="000000"/>
+          <w:sz w:val="19"/>
+          <w:szCs w:val="19"/>
+          <w:highlight w:val="white"/>
+        </w:rPr>
+        <w:t>.True(response);</w:t>
+      </w:r>
+    </w:p>
+    <w:p>
+      <w:pPr>
+        <w:autoSpaceDE w:val="0"/>
+        <w:autoSpaceDN w:val="0"/>
+        <w:adjustRightInd w:val="0"/>
+        <w:spacing w:after="0" w:line="240" w:lineRule="auto"/>
+        <w:rPr>
+          <w:rFonts w:ascii="Consolas" w:hAnsi="Consolas" w:cs="Consolas"/>
+          <w:color w:val="000000"/>
+          <w:sz w:val="19"/>
+          <w:szCs w:val="19"/>
+          <w:highlight w:val="white"/>
+        </w:rPr>
+      </w:pPr>
+      <w:r>
+        <w:rPr>
+          <w:rFonts w:ascii="Consolas" w:hAnsi="Consolas" w:cs="Consolas"/>
+          <w:color w:val="000000"/>
+          <w:sz w:val="19"/>
+          <w:szCs w:val="19"/>
+          <w:highlight w:val="white"/>
+        </w:rPr>
+        <w:t xml:space="preserve">        }</w:t>
+      </w:r>
+    </w:p>
+    <w:p>
+      <w:pPr>
+        <w:autoSpaceDE w:val="0"/>
+        <w:autoSpaceDN w:val="0"/>
+        <w:adjustRightInd w:val="0"/>
+        <w:spacing w:after="0" w:line="240" w:lineRule="auto"/>
+        <w:rPr>
+          <w:rFonts w:ascii="Consolas" w:hAnsi="Consolas" w:cs="Consolas"/>
+          <w:color w:val="000000"/>
+          <w:sz w:val="19"/>
+          <w:szCs w:val="19"/>
+          <w:highlight w:val="white"/>
+        </w:rPr>
+      </w:pPr>
+    </w:p>
+    <w:p>
+      <w:pPr>
+        <w:autoSpaceDE w:val="0"/>
+        <w:autoSpaceDN w:val="0"/>
+        <w:adjustRightInd w:val="0"/>
+        <w:spacing w:after="0" w:line="240" w:lineRule="auto"/>
+        <w:rPr>
+          <w:rFonts w:ascii="Consolas" w:hAnsi="Consolas" w:cs="Consolas"/>
+          <w:color w:val="000000"/>
+          <w:sz w:val="19"/>
+          <w:szCs w:val="19"/>
+          <w:highlight w:val="white"/>
+        </w:rPr>
+      </w:pPr>
+      <w:r>
+        <w:rPr>
+          <w:rFonts w:ascii="Consolas" w:hAnsi="Consolas" w:cs="Consolas"/>
+          <w:color w:val="000000"/>
+          <w:sz w:val="19"/>
+          <w:szCs w:val="19"/>
+          <w:highlight w:val="white"/>
+        </w:rPr>
+        <w:t xml:space="preserve">        [</w:t>
+      </w:r>
+      <w:r>
+        <w:rPr>
+          <w:rFonts w:ascii="Consolas" w:hAnsi="Consolas" w:cs="Consolas"/>
+          <w:color w:val="2B91AF"/>
+          <w:sz w:val="19"/>
+          <w:szCs w:val="19"/>
+          <w:highlight w:val="white"/>
+        </w:rPr>
+        <w:t>Fact</w:t>
+      </w:r>
+      <w:r>
+        <w:rPr>
+          <w:rFonts w:ascii="Consolas" w:hAnsi="Consolas" w:cs="Consolas"/>
+          <w:color w:val="000000"/>
+          <w:sz w:val="19"/>
+          <w:szCs w:val="19"/>
+          <w:highlight w:val="white"/>
+        </w:rPr>
+        <w:t>]</w:t>
+      </w:r>
+    </w:p>
+    <w:p>
+      <w:pPr>
+        <w:autoSpaceDE w:val="0"/>
+        <w:autoSpaceDN w:val="0"/>
+        <w:adjustRightInd w:val="0"/>
+        <w:spacing w:after="0" w:line="240" w:lineRule="auto"/>
+        <w:rPr>
+          <w:rFonts w:ascii="Consolas" w:hAnsi="Consolas" w:cs="Consolas"/>
+          <w:color w:val="000000"/>
+          <w:sz w:val="19"/>
+          <w:szCs w:val="19"/>
+          <w:highlight w:val="white"/>
+        </w:rPr>
+      </w:pPr>
+      <w:r>
+        <w:rPr>
+          <w:rFonts w:ascii="Consolas" w:hAnsi="Consolas" w:cs="Consolas"/>
+          <w:color w:val="000000"/>
+          <w:sz w:val="19"/>
+          <w:szCs w:val="19"/>
+          <w:highlight w:val="white"/>
+        </w:rPr>
+        <w:t xml:space="preserve">        </w:t>
+      </w:r>
+      <w:r>
+        <w:rPr>
+          <w:rFonts w:ascii="Consolas" w:hAnsi="Consolas" w:cs="Consolas"/>
+          <w:color w:val="0000FF"/>
+          <w:sz w:val="19"/>
+          <w:szCs w:val="19"/>
+          <w:highlight w:val="white"/>
+        </w:rPr>
+        <w:t>public</w:t>
+      </w:r>
+      <w:r>
+        <w:rPr>
+          <w:rFonts w:ascii="Consolas" w:hAnsi="Consolas" w:cs="Consolas"/>
+          <w:color w:val="000000"/>
+          <w:sz w:val="19"/>
+          <w:szCs w:val="19"/>
+          <w:highlight w:val="white"/>
+        </w:rPr>
+        <w:t xml:space="preserve"> </w:t>
+      </w:r>
+      <w:r>
+        <w:rPr>
+          <w:rFonts w:ascii="Consolas" w:hAnsi="Consolas" w:cs="Consolas"/>
+          <w:color w:val="0000FF"/>
+          <w:sz w:val="19"/>
+          <w:szCs w:val="19"/>
+          <w:highlight w:val="white"/>
+        </w:rPr>
+        <w:t>void</w:t>
+      </w:r>
+      <w:r>
+        <w:rPr>
+          <w:rFonts w:ascii="Consolas" w:hAnsi="Consolas" w:cs="Consolas"/>
+          <w:color w:val="000000"/>
+          <w:sz w:val="19"/>
+          <w:szCs w:val="19"/>
+          <w:highlight w:val="white"/>
+        </w:rPr>
+        <w:t xml:space="preserve"> BalanceExceedsLimitByReturnsFalseOnEqual()</w:t>
+      </w:r>
+    </w:p>
+    <w:p>
+      <w:pPr>
+        <w:autoSpaceDE w:val="0"/>
+        <w:autoSpaceDN w:val="0"/>
+        <w:adjustRightInd w:val="0"/>
+        <w:spacing w:after="0" w:line="240" w:lineRule="auto"/>
+        <w:rPr>
+          <w:rFonts w:ascii="Consolas" w:hAnsi="Consolas" w:cs="Consolas"/>
+          <w:color w:val="000000"/>
+          <w:sz w:val="19"/>
+          <w:szCs w:val="19"/>
+          <w:highlight w:val="white"/>
+        </w:rPr>
+      </w:pPr>
+      <w:r>
+        <w:rPr>
+          <w:rFonts w:ascii="Consolas" w:hAnsi="Consolas" w:cs="Consolas"/>
+          <w:color w:val="000000"/>
+          <w:sz w:val="19"/>
+          <w:szCs w:val="19"/>
+          <w:highlight w:val="white"/>
+        </w:rPr>
+        <w:t xml:space="preserve">        {</w:t>
+      </w:r>
+    </w:p>
+    <w:p>
+      <w:pPr>
+        <w:autoSpaceDE w:val="0"/>
+        <w:autoSpaceDN w:val="0"/>
+        <w:adjustRightInd w:val="0"/>
+        <w:spacing w:after="0" w:line="240" w:lineRule="auto"/>
+        <w:rPr>
+          <w:rFonts w:ascii="Consolas" w:hAnsi="Consolas" w:cs="Consolas"/>
+          <w:color w:val="000000"/>
+          <w:sz w:val="19"/>
+          <w:szCs w:val="19"/>
+          <w:highlight w:val="white"/>
+        </w:rPr>
+      </w:pPr>
+      <w:r>
+        <w:rPr>
+          <w:rFonts w:ascii="Consolas" w:hAnsi="Consolas" w:cs="Consolas"/>
+          <w:color w:val="000000"/>
+          <w:sz w:val="19"/>
+          <w:szCs w:val="19"/>
+          <w:highlight w:val="white"/>
+        </w:rPr>
+        <w:t xml:space="preserve">            </w:t>
+      </w:r>
+      <w:r>
+        <w:rPr>
+          <w:rFonts w:ascii="Consolas" w:hAnsi="Consolas" w:cs="Consolas"/>
+          <w:color w:val="0000FF"/>
+          <w:sz w:val="19"/>
+          <w:szCs w:val="19"/>
+          <w:highlight w:val="white"/>
+        </w:rPr>
+        <w:t>var</w:t>
+      </w:r>
+      <w:r>
+        <w:rPr>
+          <w:rFonts w:ascii="Consolas" w:hAnsi="Consolas" w:cs="Consolas"/>
+          <w:color w:val="000000"/>
+          <w:sz w:val="19"/>
+          <w:szCs w:val="19"/>
+          <w:highlight w:val="white"/>
+        </w:rPr>
+        <w:t xml:space="preserve"> player = </w:t>
+      </w:r>
+      <w:r>
+        <w:rPr>
+          <w:rFonts w:ascii="Consolas" w:hAnsi="Consolas" w:cs="Consolas"/>
+          <w:color w:val="0000FF"/>
+          <w:sz w:val="19"/>
+          <w:szCs w:val="19"/>
+          <w:highlight w:val="white"/>
+        </w:rPr>
+        <w:t>new</w:t>
+      </w:r>
+      <w:r>
+        <w:rPr>
+          <w:rFonts w:ascii="Consolas" w:hAnsi="Consolas" w:cs="Consolas"/>
+          <w:color w:val="000000"/>
+          <w:sz w:val="19"/>
+          <w:szCs w:val="19"/>
+          <w:highlight w:val="white"/>
+        </w:rPr>
+        <w:t xml:space="preserve"> </w:t>
+      </w:r>
+      <w:r>
+        <w:rPr>
+          <w:rFonts w:ascii="Consolas" w:hAnsi="Consolas" w:cs="Consolas"/>
+          <w:color w:val="2B91AF"/>
+          <w:sz w:val="19"/>
+          <w:szCs w:val="19"/>
+          <w:highlight w:val="white"/>
+        </w:rPr>
+        <w:t>Player</w:t>
+      </w:r>
+      <w:r>
+        <w:rPr>
+          <w:rFonts w:ascii="Consolas" w:hAnsi="Consolas" w:cs="Consolas"/>
+          <w:color w:val="000000"/>
+          <w:sz w:val="19"/>
+          <w:szCs w:val="19"/>
+          <w:highlight w:val="white"/>
+        </w:rPr>
+        <w:t>(</w:t>
+      </w:r>
+      <w:r>
+        <w:rPr>
+          <w:rFonts w:ascii="Consolas" w:hAnsi="Consolas" w:cs="Consolas"/>
+          <w:color w:val="A31515"/>
+          <w:sz w:val="19"/>
+          <w:szCs w:val="19"/>
+          <w:highlight w:val="white"/>
+        </w:rPr>
+        <w:t>"Test"</w:t>
+      </w:r>
+      <w:r>
+        <w:rPr>
+          <w:rFonts w:ascii="Consolas" w:hAnsi="Consolas" w:cs="Consolas"/>
+          <w:color w:val="000000"/>
+          <w:sz w:val="19"/>
+          <w:szCs w:val="19"/>
+          <w:highlight w:val="white"/>
+        </w:rPr>
+        <w:t>, 5);</w:t>
+      </w:r>
+    </w:p>
+    <w:p>
+      <w:pPr>
+        <w:autoSpaceDE w:val="0"/>
+        <w:autoSpaceDN w:val="0"/>
+        <w:adjustRightInd w:val="0"/>
+        <w:spacing w:after="0" w:line="240" w:lineRule="auto"/>
+        <w:rPr>
+          <w:rFonts w:ascii="Consolas" w:hAnsi="Consolas" w:cs="Consolas"/>
+          <w:color w:val="000000"/>
+          <w:sz w:val="19"/>
+          <w:szCs w:val="19"/>
+          <w:highlight w:val="white"/>
+        </w:rPr>
+      </w:pPr>
+    </w:p>
+    <w:p>
+      <w:pPr>
+        <w:autoSpaceDE w:val="0"/>
+        <w:autoSpaceDN w:val="0"/>
+        <w:adjustRightInd w:val="0"/>
+        <w:spacing w:after="0" w:line="240" w:lineRule="auto"/>
+        <w:rPr>
+          <w:rFonts w:ascii="Consolas" w:hAnsi="Consolas" w:cs="Consolas"/>
+          <w:color w:val="000000"/>
+          <w:sz w:val="19"/>
+          <w:szCs w:val="19"/>
+          <w:highlight w:val="white"/>
+        </w:rPr>
+      </w:pPr>
+      <w:r>
+        <w:rPr>
+          <w:rFonts w:ascii="Consolas" w:hAnsi="Consolas" w:cs="Consolas"/>
+          <w:color w:val="000000"/>
+          <w:sz w:val="19"/>
+          <w:szCs w:val="19"/>
+          <w:highlight w:val="white"/>
+        </w:rPr>
+        <w:t xml:space="preserve">            </w:t>
+      </w:r>
+      <w:r>
+        <w:rPr>
+          <w:rFonts w:ascii="Consolas" w:hAnsi="Consolas" w:cs="Consolas"/>
+          <w:color w:val="0000FF"/>
+          <w:sz w:val="19"/>
+          <w:szCs w:val="19"/>
+          <w:highlight w:val="white"/>
+        </w:rPr>
+        <w:t>var</w:t>
+      </w:r>
+      <w:r>
+        <w:rPr>
+          <w:rFonts w:ascii="Consolas" w:hAnsi="Consolas" w:cs="Consolas"/>
+          <w:color w:val="000000"/>
+          <w:sz w:val="19"/>
+          <w:szCs w:val="19"/>
+          <w:highlight w:val="white"/>
+        </w:rPr>
+        <w:t xml:space="preserve"> response = player.balanceExceedsLimitBy(5);</w:t>
+      </w:r>
+    </w:p>
+    <w:p>
+      <w:pPr>
+        <w:autoSpaceDE w:val="0"/>
+        <w:autoSpaceDN w:val="0"/>
+        <w:adjustRightInd w:val="0"/>
+        <w:spacing w:after="0" w:line="240" w:lineRule="auto"/>
+        <w:rPr>
+          <w:rFonts w:ascii="Consolas" w:hAnsi="Consolas" w:cs="Consolas"/>
+          <w:color w:val="000000"/>
+          <w:sz w:val="19"/>
+          <w:szCs w:val="19"/>
+          <w:highlight w:val="white"/>
+        </w:rPr>
+      </w:pPr>
+    </w:p>
+    <w:p>
+      <w:pPr>
+        <w:autoSpaceDE w:val="0"/>
+        <w:autoSpaceDN w:val="0"/>
+        <w:adjustRightInd w:val="0"/>
+        <w:spacing w:after="0" w:line="240" w:lineRule="auto"/>
+        <w:rPr>
+          <w:rFonts w:ascii="Consolas" w:hAnsi="Consolas" w:cs="Consolas"/>
+          <w:color w:val="000000"/>
+          <w:sz w:val="19"/>
+          <w:szCs w:val="19"/>
+          <w:highlight w:val="white"/>
+        </w:rPr>
+      </w:pPr>
+      <w:r>
+        <w:rPr>
+          <w:rFonts w:ascii="Consolas" w:hAnsi="Consolas" w:cs="Consolas"/>
+          <w:color w:val="000000"/>
+          <w:sz w:val="19"/>
+          <w:szCs w:val="19"/>
+          <w:highlight w:val="white"/>
+        </w:rPr>
+        <w:t xml:space="preserve">            </w:t>
+      </w:r>
+      <w:r>
+        <w:rPr>
+          <w:rFonts w:ascii="Consolas" w:hAnsi="Consolas" w:cs="Consolas"/>
+          <w:color w:val="2B91AF"/>
+          <w:sz w:val="19"/>
+          <w:szCs w:val="19"/>
+          <w:highlight w:val="white"/>
+        </w:rPr>
+        <w:t>Assert</w:t>
+      </w:r>
+      <w:r>
+        <w:rPr>
+          <w:rFonts w:ascii="Consolas" w:hAnsi="Consolas" w:cs="Consolas"/>
+          <w:color w:val="000000"/>
+          <w:sz w:val="19"/>
+          <w:szCs w:val="19"/>
+          <w:highlight w:val="white"/>
+        </w:rPr>
+        <w:t>.True(response);</w:t>
+      </w:r>
+    </w:p>
+    <w:p>
+      <w:pPr>
+        <w:autoSpaceDE w:val="0"/>
+        <w:autoSpaceDN w:val="0"/>
+        <w:adjustRightInd w:val="0"/>
+        <w:spacing w:after="0" w:line="240" w:lineRule="auto"/>
+        <w:rPr>
+          <w:rFonts w:ascii="Consolas" w:hAnsi="Consolas" w:cs="Consolas"/>
+          <w:color w:val="000000"/>
+          <w:sz w:val="19"/>
+          <w:szCs w:val="19"/>
+          <w:highlight w:val="white"/>
+        </w:rPr>
+      </w:pPr>
+      <w:r>
+        <w:rPr>
+          <w:rFonts w:ascii="Consolas" w:hAnsi="Consolas" w:cs="Consolas"/>
+          <w:color w:val="000000"/>
+          <w:sz w:val="19"/>
+          <w:szCs w:val="19"/>
+          <w:highlight w:val="white"/>
+        </w:rPr>
+        <w:t xml:space="preserve">        }</w:t>
+      </w:r>
+    </w:p>
+    <w:p>
+      <w:pPr>
+        <w:rPr>
+          <w:lang w:val="en-US"/>
+        </w:rPr>
+      </w:pPr>
+    </w:p>
+    <w:p>
+      <w:pPr>
+        <w:pStyle w:val="Heading1"/>
+        <w:rPr>
+          <w:lang w:val="en-US"/>
+        </w:rPr>
+      </w:pPr>
+      <w:r>
+        <w:rPr>
+          <w:lang w:val="en-US"/>
+        </w:rPr>
+        <w:t>Fix the Bug</w:t>
+      </w:r>
+    </w:p>
+    <w:p>
+      <w:pPr>
+        <w:rPr>
+          <w:lang w:val="en-US"/>
+        </w:rPr>
+      </w:pPr>
+      <w:r>
+        <w:rPr>
+          <w:noProof/>
+          <w:lang w:eastAsia="en-AU"/>
+        </w:rPr>
+        <w:drawing>
+          <wp:inline distT="0" distB="0" distL="0" distR="0" wp14:anchorId="3BE05641" wp14:editId="1F7B8E26">
+            <wp:extent cx="5731510" cy="2734310"/>
+            <wp:effectExtent l="0" t="0" r="2540" b="8890"/>
+            <wp:docPr id="23" name="Picture 23"/>
+            <wp:cNvGraphicFramePr>
+              <a:graphicFrameLocks xmlns:a="http://schemas.openxmlformats.org/drawingml/2006/main" noChangeAspect="1"/>
+            </wp:cNvGraphicFramePr>
+            <a:graphic xmlns:a="http://schemas.openxmlformats.org/drawingml/2006/main">
+              <a:graphicData uri="http://schemas.openxmlformats.org/drawingml/2006/picture">
+                <pic:pic xmlns:pic="http://schemas.openxmlformats.org/drawingml/2006/picture">
+                  <pic:nvPicPr>
+                    <pic:cNvPr id="1" name=""/>
+                    <pic:cNvPicPr/>
+                  </pic:nvPicPr>
+                  <pic:blipFill>
+                    <a:blip r:embed="rId16"/>
+                    <a:stretch>
+                      <a:fillRect/>
+                    </a:stretch>
+                  </pic:blipFill>
+                  <pic:spPr>
+                    <a:xfrm>
+                      <a:off x="0" y="0"/>
+                      <a:ext cx="5731510" cy="2734310"/>
+                    </a:xfrm>
+                    <a:prstGeom prst="rect">
+                      <a:avLst/>
+                    </a:prstGeom>
+                  </pic:spPr>
+                </pic:pic>
+              </a:graphicData>
+            </a:graphic>
+          </wp:inline>
+        </w:drawing>
+      </w:r>
+    </w:p>
+    <w:p>
+      <w:pPr>
+        <w:rPr>
+          <w:lang w:val="en-US"/>
+        </w:rPr>
+      </w:pPr>
+      <w:r>
+        <w:rPr>
+          <w:lang w:val="en-US"/>
+        </w:rPr>
+        <w:t>We can see the tests we wrote for covering the bug and the side-effects are erroring as expected.</w:t>
+      </w:r>
+    </w:p>
+    <w:p>
+      <w:pPr>
+        <w:rPr>
+          <w:lang w:val="en-US"/>
+        </w:rPr>
+      </w:pPr>
+      <w:r>
+        <w:rPr>
+          <w:lang w:val="en-US"/>
+        </w:rPr>
+        <w:lastRenderedPageBreak/>
+        <w:t>We can now fix the code as we’d expect:</w:t>
+      </w:r>
+    </w:p>
+    <w:p>
+      <w:pPr>
+        <w:autoSpaceDE w:val="0"/>
+        <w:autoSpaceDN w:val="0"/>
+        <w:adjustRightInd w:val="0"/>
+        <w:spacing w:after="0" w:line="240" w:lineRule="auto"/>
+        <w:rPr>
+          <w:rFonts w:ascii="Consolas" w:hAnsi="Consolas" w:cs="Consolas"/>
+          <w:color w:val="000000"/>
+          <w:sz w:val="19"/>
+          <w:szCs w:val="19"/>
+          <w:highlight w:val="white"/>
+        </w:rPr>
+      </w:pPr>
+      <w:r>
+        <w:rPr>
+          <w:rFonts w:ascii="Consolas" w:hAnsi="Consolas" w:cs="Consolas"/>
+          <w:color w:val="000000"/>
+          <w:sz w:val="19"/>
+          <w:szCs w:val="19"/>
+          <w:highlight w:val="white"/>
+        </w:rPr>
+        <w:t xml:space="preserve">        </w:t>
+      </w:r>
+      <w:r>
+        <w:rPr>
+          <w:rFonts w:ascii="Consolas" w:hAnsi="Consolas" w:cs="Consolas"/>
+          <w:color w:val="0000FF"/>
+          <w:sz w:val="19"/>
+          <w:szCs w:val="19"/>
+          <w:highlight w:val="white"/>
+        </w:rPr>
+        <w:t>public</w:t>
+      </w:r>
+      <w:r>
+        <w:rPr>
+          <w:rFonts w:ascii="Consolas" w:hAnsi="Consolas" w:cs="Consolas"/>
+          <w:color w:val="000000"/>
+          <w:sz w:val="19"/>
+          <w:szCs w:val="19"/>
+          <w:highlight w:val="white"/>
+        </w:rPr>
+        <w:t xml:space="preserve"> </w:t>
+      </w:r>
+      <w:r>
+        <w:rPr>
+          <w:rFonts w:ascii="Consolas" w:hAnsi="Consolas" w:cs="Consolas"/>
+          <w:color w:val="0000FF"/>
+          <w:sz w:val="19"/>
+          <w:szCs w:val="19"/>
+          <w:highlight w:val="white"/>
+        </w:rPr>
+        <w:t>bool</w:t>
+      </w:r>
+      <w:r>
+        <w:rPr>
+          <w:rFonts w:ascii="Consolas" w:hAnsi="Consolas" w:cs="Consolas"/>
+          <w:color w:val="000000"/>
+          <w:sz w:val="19"/>
+          <w:szCs w:val="19"/>
+          <w:highlight w:val="white"/>
+        </w:rPr>
+        <w:t xml:space="preserve"> balanceExceedsLimitBy(</w:t>
+      </w:r>
+      <w:r>
+        <w:rPr>
+          <w:rFonts w:ascii="Consolas" w:hAnsi="Consolas" w:cs="Consolas"/>
+          <w:color w:val="0000FF"/>
+          <w:sz w:val="19"/>
+          <w:szCs w:val="19"/>
+          <w:highlight w:val="white"/>
+        </w:rPr>
+        <w:t>int</w:t>
+      </w:r>
+      <w:r>
+        <w:rPr>
+          <w:rFonts w:ascii="Consolas" w:hAnsi="Consolas" w:cs="Consolas"/>
+          <w:color w:val="000000"/>
+          <w:sz w:val="19"/>
+          <w:szCs w:val="19"/>
+          <w:highlight w:val="white"/>
+        </w:rPr>
+        <w:t xml:space="preserve"> amount)</w:t>
+      </w:r>
+    </w:p>
+    <w:p>
+      <w:pPr>
+        <w:autoSpaceDE w:val="0"/>
+        <w:autoSpaceDN w:val="0"/>
+        <w:adjustRightInd w:val="0"/>
+        <w:spacing w:after="0" w:line="240" w:lineRule="auto"/>
+        <w:rPr>
+          <w:rFonts w:ascii="Consolas" w:hAnsi="Consolas" w:cs="Consolas"/>
+          <w:color w:val="000000"/>
+          <w:sz w:val="19"/>
+          <w:szCs w:val="19"/>
+          <w:highlight w:val="white"/>
+        </w:rPr>
+      </w:pPr>
+      <w:r>
+        <w:rPr>
+          <w:rFonts w:ascii="Consolas" w:hAnsi="Consolas" w:cs="Consolas"/>
+          <w:color w:val="000000"/>
+          <w:sz w:val="19"/>
+          <w:szCs w:val="19"/>
+          <w:highlight w:val="white"/>
+        </w:rPr>
+        <w:t xml:space="preserve">        {</w:t>
+      </w:r>
+    </w:p>
+    <w:p>
+      <w:pPr>
+        <w:autoSpaceDE w:val="0"/>
+        <w:autoSpaceDN w:val="0"/>
+        <w:adjustRightInd w:val="0"/>
+        <w:spacing w:after="0" w:line="240" w:lineRule="auto"/>
+        <w:rPr>
+          <w:rFonts w:ascii="Consolas" w:hAnsi="Consolas" w:cs="Consolas"/>
+          <w:color w:val="000000"/>
+          <w:sz w:val="19"/>
+          <w:szCs w:val="19"/>
+          <w:highlight w:val="white"/>
+        </w:rPr>
+      </w:pPr>
+      <w:r>
+        <w:rPr>
+          <w:rFonts w:ascii="Consolas" w:hAnsi="Consolas" w:cs="Consolas"/>
+          <w:color w:val="000000"/>
+          <w:sz w:val="19"/>
+          <w:szCs w:val="19"/>
+          <w:highlight w:val="white"/>
+        </w:rPr>
+        <w:t xml:space="preserve">            </w:t>
+      </w:r>
+      <w:r>
+        <w:rPr>
+          <w:rFonts w:ascii="Consolas" w:hAnsi="Consolas" w:cs="Consolas"/>
+          <w:color w:val="0000FF"/>
+          <w:sz w:val="19"/>
+          <w:szCs w:val="19"/>
+          <w:highlight w:val="white"/>
+        </w:rPr>
+        <w:t>return</w:t>
+      </w:r>
+      <w:r>
+        <w:rPr>
+          <w:rFonts w:ascii="Consolas" w:hAnsi="Consolas" w:cs="Consolas"/>
+          <w:color w:val="000000"/>
+          <w:sz w:val="19"/>
+          <w:szCs w:val="19"/>
+          <w:highlight w:val="white"/>
+        </w:rPr>
+        <w:t xml:space="preserve"> balance - amount &gt;= limit;</w:t>
+      </w:r>
+    </w:p>
+    <w:p>
+      <w:pPr>
+        <w:autoSpaceDE w:val="0"/>
+        <w:autoSpaceDN w:val="0"/>
+        <w:adjustRightInd w:val="0"/>
+        <w:spacing w:after="0" w:line="240" w:lineRule="auto"/>
+        <w:rPr>
+          <w:rFonts w:ascii="Consolas" w:hAnsi="Consolas" w:cs="Consolas"/>
+          <w:color w:val="000000"/>
+          <w:sz w:val="19"/>
+          <w:szCs w:val="19"/>
+          <w:highlight w:val="white"/>
+        </w:rPr>
+      </w:pPr>
+      <w:r>
+        <w:rPr>
+          <w:rFonts w:ascii="Consolas" w:hAnsi="Consolas" w:cs="Consolas"/>
+          <w:color w:val="000000"/>
+          <w:sz w:val="19"/>
+          <w:szCs w:val="19"/>
+          <w:highlight w:val="white"/>
+        </w:rPr>
+        <w:t xml:space="preserve">        }</w:t>
+      </w:r>
+    </w:p>
+    <w:p>
+      <w:pPr>
+        <w:rPr>
+          <w:lang w:val="en-US"/>
+        </w:rPr>
+      </w:pPr>
+    </w:p>
+    <w:p>
+      <w:pPr>
+        <w:rPr>
+          <w:lang w:val="en-US"/>
+        </w:rPr>
+      </w:pPr>
+      <w:r>
+        <w:rPr>
+          <w:lang w:val="en-US"/>
+        </w:rPr>
+        <w:t>All tests now pass successfully:</w:t>
+      </w:r>
+    </w:p>
+    <w:p>
+      <w:pPr>
+        <w:rPr>
+          <w:lang w:val="en-US"/>
+        </w:rPr>
+      </w:pPr>
+      <w:r>
+        <w:rPr>
+          <w:noProof/>
+          <w:lang w:eastAsia="en-AU"/>
+        </w:rPr>
+        <w:drawing>
+          <wp:inline distT="0" distB="0" distL="0" distR="0" wp14:anchorId="6B67A079" wp14:editId="6AD69F73">
+            <wp:extent cx="5731510" cy="3294380"/>
+            <wp:effectExtent l="0" t="0" r="2540" b="1270"/>
+            <wp:docPr id="24" name="Picture 24"/>
+            <wp:cNvGraphicFramePr>
+              <a:graphicFrameLocks xmlns:a="http://schemas.openxmlformats.org/drawingml/2006/main" noChangeAspect="1"/>
+            </wp:cNvGraphicFramePr>
+            <a:graphic xmlns:a="http://schemas.openxmlformats.org/drawingml/2006/main">
+              <a:graphicData uri="http://schemas.openxmlformats.org/drawingml/2006/picture">
+                <pic:pic xmlns:pic="http://schemas.openxmlformats.org/drawingml/2006/picture">
+                  <pic:nvPicPr>
+                    <pic:cNvPr id="1" name=""/>
+                    <pic:cNvPicPr/>
+                  </pic:nvPicPr>
+                  <pic:blipFill>
+                    <a:blip r:embed="rId17"/>
+                    <a:stretch>
+                      <a:fillRect/>
+                    </a:stretch>
+                  </pic:blipFill>
+                  <pic:spPr>
+                    <a:xfrm>
+                      <a:off x="0" y="0"/>
+                      <a:ext cx="5731510" cy="3294380"/>
+                    </a:xfrm>
+                    <a:prstGeom prst="rect">
+                      <a:avLst/>
+                    </a:prstGeom>
+                  </pic:spPr>
+                </pic:pic>
+              </a:graphicData>
+            </a:graphic>
+          </wp:inline>
+        </w:drawing>
+      </w:r>
+    </w:p>
+    <w:p>
+      <w:pPr>
+        <w:rPr>
+          <w:lang w:val="en-US"/>
+        </w:rPr>
+      </w:pPr>
+      <w:r>
+        <w:rPr>
+          <w:lang w:val="en-US"/>
+        </w:rPr>
+        <w:t>*Note: The game will still exit prematurely if the balance exceeds $200.  I am assuming that $200 is the equivalent of “Breaking the bank” for testing this game and so I am ignoring this condition.</w:t>
+      </w:r>
+    </w:p>
+    <w:p>
+      <w:pPr>
+        <w:pStyle w:val="Heading1"/>
+        <w:rPr>
+          <w:lang w:val="en-US"/>
+        </w:rPr>
+      </w:pPr>
+      <w:r>
+        <w:rPr>
+          <w:lang w:val="en-US"/>
+        </w:rPr>
+        <w:t>Test for Side-Effects</w:t>
+      </w:r>
+    </w:p>
+    <w:p>
+      <w:pPr>
+        <w:rPr>
+          <w:lang w:val="en-US"/>
+        </w:rPr>
+      </w:pPr>
+      <w:r>
+        <w:rPr>
+          <w:lang w:val="en-US"/>
+        </w:rPr>
+        <w:t>Side effects tests are passing as well.</w:t>
+      </w:r>
+    </w:p>
+    <w:p>
+      <w:pPr>
+        <w:pStyle w:val="Heading1"/>
+        <w:rPr>
+          <w:lang w:val="en-US"/>
+        </w:rPr>
+      </w:pPr>
+      <w:r>
+        <w:rPr>
+          <w:lang w:val="en-US"/>
+        </w:rPr>
+        <w:t>Additional Discoveries</w:t>
+      </w:r>
+    </w:p>
+    <w:p>
+      <w:pPr>
+        <w:rPr>
+          <w:lang w:val="en-US"/>
+        </w:rPr>
+      </w:pPr>
+      <w:r>
+        <w:rPr>
+          <w:lang w:val="en-US"/>
+        </w:rPr>
+        <w:t>No additional discoveries, apart from the aforementioned breaking the bank.</w:t>
+      </w:r>
       <w:bookmarkStart w:id="0" w:name="_GoBack"/>
       <w:bookmarkEnd w:id="0"/>
-      <w:r>
-        <w:rPr>
-          <w:lang w:val="en-US"/>
-        </w:rPr>
-        <w:t xml:space="preserve"> </w:t>
-      </w:r>
     </w:p>
     <w:p>
       <w:pPr>
@@ -1646,61 +4102,15 @@
         <w:rPr>
           <w:lang w:val="en-US"/>
         </w:rPr>
-        <w:t>Write a Unit Test to fix the bug</w:t>
-      </w:r>
-    </w:p>
-    <w:p>
-      <w:pPr>
-        <w:pStyle w:val="Heading1"/>
-        <w:rPr>
-          <w:lang w:val="en-US"/>
-        </w:rPr>
-      </w:pPr>
-      <w:r>
-        <w:rPr>
-          <w:lang w:val="en-US"/>
-        </w:rPr>
-        <w:t>Fix the Bug</w:t>
-      </w:r>
-    </w:p>
-    <w:p>
-      <w:pPr>
-        <w:pStyle w:val="Heading1"/>
-        <w:rPr>
-          <w:lang w:val="en-US"/>
-        </w:rPr>
-      </w:pPr>
-      <w:r>
-        <w:rPr>
-          <w:lang w:val="en-US"/>
-        </w:rPr>
-        <w:t>Test for Side-Effects</w:t>
-      </w:r>
-    </w:p>
-    <w:p>
-      <w:pPr>
-        <w:pStyle w:val="Heading1"/>
-        <w:rPr>
-          <w:lang w:val="en-US"/>
-        </w:rPr>
-      </w:pPr>
-      <w:r>
-        <w:rPr>
-          <w:lang w:val="en-US"/>
-        </w:rPr>
-        <w:t>Additional Discoveries</w:t>
-      </w:r>
-    </w:p>
-    <w:p>
-      <w:pPr>
-        <w:pStyle w:val="Heading1"/>
-      </w:pPr>
-      <w:r>
-        <w:rPr>
-          <w:lang w:val="en-US"/>
-        </w:rPr>
         <w:t>UAT Run</w:t>
       </w:r>
+    </w:p>
+    <w:p>
+      <w:pPr>
+        <w:rPr>
+          <w:lang w:val="en-US"/>
+        </w:rPr>
+      </w:pPr>
     </w:p>
     <w:sectPr>
       <w:pgSz w:w="11906" w:h="16838"/>

</xml_diff>

<commit_message>
Bug 2 - UAT run and final changes, and run log.
</commit_message>
<xml_diff>
--- a/docs/BUG02 Debugging Log.docx
+++ b/docs/BUG02 Debugging Log.docx
@@ -4088,29 +4088,73 @@
         </w:rPr>
         <w:t>No additional discoveries, apart from the aforementioned breaking the bank.</w:t>
       </w:r>
+    </w:p>
+    <w:p>
+      <w:pPr>
+        <w:pStyle w:val="Heading1"/>
+        <w:rPr>
+          <w:lang w:val="en-US"/>
+        </w:rPr>
+      </w:pPr>
+      <w:r>
+        <w:rPr>
+          <w:lang w:val="en-US"/>
+        </w:rPr>
+        <w:t>UAT Run</w:t>
+      </w:r>
+    </w:p>
+    <w:p>
+      <w:pPr>
+        <w:rPr>
+          <w:lang w:val="en-US"/>
+        </w:rPr>
+      </w:pPr>
+      <w:r>
+        <w:rPr>
+          <w:lang w:val="en-US"/>
+        </w:rPr>
+        <w:t xml:space="preserve">The run has passed, but I have noted that the UI at present doesn’t allow for a single run, and even if it did, it would be difficult to test a random game of chance in a single run-through of the UAT as recorded.  </w:t>
+      </w:r>
+    </w:p>
+    <w:p>
+      <w:pPr>
+        <w:rPr>
+          <w:lang w:val="en-US"/>
+        </w:rPr>
+      </w:pPr>
+      <w:r>
+        <w:rPr>
+          <w:lang w:val="en-US"/>
+        </w:rPr>
+        <w:t>I have chosen an appropriate part of the log to highlight the successful resolution of the bug.</w:t>
+      </w:r>
+    </w:p>
+    <w:p>
+      <w:pPr>
+        <w:rPr>
+          <w:lang w:val="en-US"/>
+        </w:rPr>
+      </w:pPr>
+      <w:r>
+        <w:rPr>
+          <w:lang w:val="en-US"/>
+        </w:rPr>
+        <w:t>I have also recorded t</w:t>
+      </w:r>
+      <w:r>
+        <w:rPr>
+          <w:lang w:val="en-US"/>
+        </w:rPr>
+        <w:t>he “Breaking the bank” issue</w:t>
+      </w:r>
       <w:bookmarkStart w:id="0" w:name="_GoBack"/>
       <w:bookmarkEnd w:id="0"/>
-    </w:p>
-    <w:p>
-      <w:pPr>
-        <w:pStyle w:val="Heading1"/>
-        <w:rPr>
-          <w:lang w:val="en-US"/>
-        </w:rPr>
-      </w:pPr>
-      <w:r>
-        <w:rPr>
-          <w:lang w:val="en-US"/>
-        </w:rPr>
-        <w:t>UAT Run</w:t>
-      </w:r>
-    </w:p>
-    <w:p>
-      <w:pPr>
-        <w:rPr>
-          <w:lang w:val="en-US"/>
-        </w:rPr>
-      </w:pPr>
+      <w:r>
+        <w:rPr>
+          <w:lang w:val="en-US"/>
+        </w:rPr>
+        <w:t xml:space="preserve"> on the UAT.</w:t>
+      </w:r>
     </w:p>
     <w:sectPr>
       <w:pgSz w:w="11906" w:h="16838"/>

</xml_diff>